<commit_message>
Modification on the folder of Task2
</commit_message>
<xml_diff>
--- a/Task 2/CS251-A1-Part1-Section-20231109-20231189-20230280.docx
+++ b/Task 2/CS251-A1-Part1-Section-20231109-20231189-20230280.docx
@@ -864,454 +864,15 @@
         </w:rPr>
       </w:pPr>
     </w:p>
-    <w:p>
-      <w:pPr>
-        <w:rPr>
-          <w:rFonts w:asciiTheme="majorBidi" w:hAnsiTheme="majorBidi" w:cstheme="majorBidi"/>
-          <w:sz w:val="44"/>
-          <w:szCs w:val="44"/>
-        </w:rPr>
-      </w:pPr>
-    </w:p>
-    <w:tbl>
-      <w:tblPr>
-        <w:tblStyle w:val="TableGrid"/>
-        <w:tblW w:w="9355" w:type="dxa"/>
-        <w:tblInd w:w="-5" w:type="dxa"/>
-        <w:tblLayout w:type="fixed"/>
-        <w:tblLook w:val="04A0" w:firstRow="1" w:lastRow="0" w:firstColumn="1" w:lastColumn="0" w:noHBand="0" w:noVBand="1"/>
-      </w:tblPr>
-      <w:tblGrid>
-        <w:gridCol w:w="3240"/>
-        <w:gridCol w:w="1080"/>
-        <w:gridCol w:w="5035"/>
-      </w:tblGrid>
-      <w:tr>
-        <w:trPr>
-          <w:trHeight w:val="545"/>
-        </w:trPr>
-        <w:tc>
-          <w:tcPr>
-            <w:tcW w:w="3240" w:type="dxa"/>
-            <w:shd w:val="clear" w:color="auto" w:fill="A5A5A5" w:themeFill="accent3"/>
-          </w:tcPr>
-          <w:p>
-            <w:pPr>
-              <w:jc w:val="center"/>
-              <w:rPr>
-                <w:rFonts w:asciiTheme="majorBidi" w:hAnsiTheme="majorBidi" w:cstheme="majorBidi"/>
-                <w:sz w:val="30"/>
-                <w:szCs w:val="30"/>
-              </w:rPr>
-            </w:pPr>
-            <w:r>
-              <w:rPr>
-                <w:rFonts w:asciiTheme="majorBidi" w:hAnsiTheme="majorBidi" w:cstheme="majorBidi"/>
-                <w:sz w:val="30"/>
-                <w:szCs w:val="30"/>
-              </w:rPr>
-              <w:lastRenderedPageBreak/>
-              <w:t>Name</w:t>
-            </w:r>
-          </w:p>
-        </w:tc>
-        <w:tc>
-          <w:tcPr>
-            <w:tcW w:w="1080" w:type="dxa"/>
-            <w:shd w:val="clear" w:color="auto" w:fill="A5A5A5" w:themeFill="accent3"/>
-          </w:tcPr>
-          <w:p>
-            <w:pPr>
-              <w:jc w:val="center"/>
-              <w:rPr>
-                <w:rFonts w:asciiTheme="majorBidi" w:hAnsiTheme="majorBidi" w:cstheme="majorBidi"/>
-                <w:sz w:val="30"/>
-                <w:szCs w:val="30"/>
-              </w:rPr>
-            </w:pPr>
-            <w:r>
-              <w:rPr>
-                <w:rFonts w:asciiTheme="majorBidi" w:hAnsiTheme="majorBidi" w:cstheme="majorBidi"/>
-                <w:sz w:val="30"/>
-                <w:szCs w:val="30"/>
-              </w:rPr>
-              <w:t>Hours spent</w:t>
-            </w:r>
-          </w:p>
-        </w:tc>
-        <w:tc>
-          <w:tcPr>
-            <w:tcW w:w="5035" w:type="dxa"/>
-            <w:shd w:val="clear" w:color="auto" w:fill="A5A5A5" w:themeFill="accent3"/>
-          </w:tcPr>
-          <w:p>
-            <w:pPr>
-              <w:jc w:val="center"/>
-              <w:rPr>
-                <w:rFonts w:asciiTheme="majorBidi" w:hAnsiTheme="majorBidi" w:cstheme="majorBidi"/>
-                <w:sz w:val="30"/>
-                <w:szCs w:val="30"/>
-              </w:rPr>
-            </w:pPr>
-            <w:r>
-              <w:rPr>
-                <w:rFonts w:asciiTheme="majorBidi" w:hAnsiTheme="majorBidi" w:cstheme="majorBidi"/>
-                <w:sz w:val="30"/>
-                <w:szCs w:val="30"/>
-              </w:rPr>
-              <w:t>S</w:t>
-            </w:r>
-            <w:r>
-              <w:rPr>
-                <w:rFonts w:asciiTheme="majorBidi" w:hAnsiTheme="majorBidi" w:cstheme="majorBidi"/>
-                <w:sz w:val="30"/>
-                <w:szCs w:val="30"/>
-              </w:rPr>
-              <w:t>ources</w:t>
-            </w:r>
-          </w:p>
-        </w:tc>
-      </w:tr>
-      <w:tr>
-        <w:trPr>
-          <w:trHeight w:val="545"/>
-        </w:trPr>
-        <w:tc>
-          <w:tcPr>
-            <w:tcW w:w="3240" w:type="dxa"/>
-          </w:tcPr>
-          <w:p>
-            <w:pPr>
-              <w:rPr>
-                <w:rFonts w:asciiTheme="majorBidi" w:hAnsiTheme="majorBidi" w:cstheme="majorBidi"/>
-                <w:sz w:val="30"/>
-                <w:szCs w:val="30"/>
-              </w:rPr>
-            </w:pPr>
-            <w:r>
-              <w:rPr>
-                <w:rFonts w:asciiTheme="majorBidi" w:hAnsiTheme="majorBidi" w:cstheme="majorBidi"/>
-                <w:sz w:val="30"/>
-                <w:szCs w:val="30"/>
-              </w:rPr>
-              <w:t>Aly El-Deen Yasser Ali</w:t>
-            </w:r>
-          </w:p>
-        </w:tc>
-        <w:tc>
-          <w:tcPr>
-            <w:tcW w:w="1080" w:type="dxa"/>
-          </w:tcPr>
-          <w:p>
-            <w:pPr>
-              <w:jc w:val="center"/>
-              <w:rPr>
-                <w:rFonts w:asciiTheme="majorBidi" w:hAnsiTheme="majorBidi" w:cstheme="majorBidi"/>
-                <w:sz w:val="28"/>
-                <w:szCs w:val="28"/>
-              </w:rPr>
-            </w:pPr>
-            <w:r>
-              <w:rPr>
-                <w:rFonts w:asciiTheme="majorBidi" w:hAnsiTheme="majorBidi" w:cstheme="majorBidi"/>
-                <w:sz w:val="28"/>
-                <w:szCs w:val="28"/>
-              </w:rPr>
-              <w:t>0</w:t>
-            </w:r>
-            <w:r>
-              <w:rPr>
-                <w:rFonts w:asciiTheme="majorBidi" w:hAnsiTheme="majorBidi" w:cstheme="majorBidi"/>
-                <w:sz w:val="28"/>
-                <w:szCs w:val="28"/>
-              </w:rPr>
-              <w:t>h</w:t>
-            </w:r>
-          </w:p>
-        </w:tc>
-        <w:tc>
-          <w:tcPr>
-            <w:tcW w:w="5035" w:type="dxa"/>
-          </w:tcPr>
-          <w:p>
-            <w:pPr>
-              <w:tabs>
-                <w:tab w:val="left" w:pos="972"/>
-              </w:tabs>
-              <w:rPr>
-                <w:rFonts w:asciiTheme="majorBidi" w:hAnsiTheme="majorBidi" w:cstheme="majorBidi"/>
-                <w:sz w:val="30"/>
-                <w:szCs w:val="30"/>
-              </w:rPr>
-            </w:pPr>
-            <w:r>
-              <w:rPr>
-                <w:rFonts w:asciiTheme="majorBidi" w:hAnsiTheme="majorBidi" w:cstheme="majorBidi"/>
-                <w:sz w:val="30"/>
-                <w:szCs w:val="30"/>
-              </w:rPr>
-              <w:t>https://www.youtube.com/watch?v=FbviMTJ_vP8&amp;list=PL1DUmTEdeA6K7rdxKiWJq6JIxTvHalY8f</w:t>
-            </w:r>
-          </w:p>
-        </w:tc>
-      </w:tr>
-      <w:tr>
-        <w:trPr>
-          <w:trHeight w:val="545"/>
-        </w:trPr>
-        <w:tc>
-          <w:tcPr>
-            <w:tcW w:w="3240" w:type="dxa"/>
-          </w:tcPr>
-          <w:p>
-            <w:pPr>
-              <w:rPr>
-                <w:rFonts w:asciiTheme="majorBidi" w:hAnsiTheme="majorBidi" w:cstheme="majorBidi"/>
-                <w:sz w:val="30"/>
-                <w:szCs w:val="30"/>
-              </w:rPr>
-            </w:pPr>
-            <w:r>
-              <w:rPr>
-                <w:rFonts w:asciiTheme="majorBidi" w:hAnsiTheme="majorBidi" w:cstheme="majorBidi"/>
-                <w:sz w:val="30"/>
-                <w:szCs w:val="30"/>
-              </w:rPr>
-              <w:t>Nagham Wael Mohamed</w:t>
-            </w:r>
-          </w:p>
-        </w:tc>
-        <w:tc>
-          <w:tcPr>
-            <w:tcW w:w="1080" w:type="dxa"/>
-          </w:tcPr>
-          <w:p>
-            <w:pPr>
-              <w:jc w:val="center"/>
-              <w:rPr>
-                <w:rFonts w:asciiTheme="majorBidi" w:hAnsiTheme="majorBidi" w:cstheme="majorBidi"/>
-                <w:sz w:val="44"/>
-                <w:szCs w:val="44"/>
-              </w:rPr>
-            </w:pPr>
-          </w:p>
-        </w:tc>
-        <w:tc>
-          <w:tcPr>
-            <w:tcW w:w="5035" w:type="dxa"/>
-          </w:tcPr>
-          <w:p>
-            <w:pPr>
-              <w:rPr>
-                <w:rFonts w:asciiTheme="majorBidi" w:hAnsiTheme="majorBidi" w:cstheme="majorBidi"/>
-                <w:sz w:val="30"/>
-                <w:szCs w:val="30"/>
-              </w:rPr>
-            </w:pPr>
-          </w:p>
-        </w:tc>
-      </w:tr>
-      <w:tr>
-        <w:trPr>
-          <w:trHeight w:val="545"/>
-        </w:trPr>
-        <w:tc>
-          <w:tcPr>
-            <w:tcW w:w="3240" w:type="dxa"/>
-          </w:tcPr>
-          <w:p>
-            <w:pPr>
-              <w:rPr>
-                <w:rFonts w:asciiTheme="majorBidi" w:hAnsiTheme="majorBidi" w:cstheme="majorBidi"/>
-                <w:sz w:val="30"/>
-                <w:szCs w:val="30"/>
-              </w:rPr>
-            </w:pPr>
-            <w:r>
-              <w:rPr>
-                <w:rFonts w:asciiTheme="majorBidi" w:hAnsiTheme="majorBidi" w:cstheme="majorBidi"/>
-                <w:sz w:val="30"/>
-                <w:szCs w:val="30"/>
-              </w:rPr>
-              <w:t xml:space="preserve">Fatema </w:t>
-            </w:r>
-            <w:r>
-              <w:rPr>
-                <w:rFonts w:asciiTheme="majorBidi" w:hAnsiTheme="majorBidi" w:cstheme="majorBidi"/>
-                <w:sz w:val="30"/>
-                <w:szCs w:val="30"/>
-              </w:rPr>
-              <w:t>El-Zhraa Ahmed Mohamed</w:t>
-            </w:r>
-          </w:p>
-        </w:tc>
-        <w:tc>
-          <w:tcPr>
-            <w:tcW w:w="1080" w:type="dxa"/>
-          </w:tcPr>
-          <w:p>
-            <w:pPr>
-              <w:jc w:val="center"/>
-              <w:rPr>
-                <w:rFonts w:asciiTheme="majorBidi" w:hAnsiTheme="majorBidi" w:cstheme="majorBidi"/>
-                <w:sz w:val="30"/>
-                <w:szCs w:val="30"/>
-              </w:rPr>
-            </w:pPr>
-          </w:p>
-        </w:tc>
-        <w:tc>
-          <w:tcPr>
-            <w:tcW w:w="5035" w:type="dxa"/>
-          </w:tcPr>
-          <w:p>
-            <w:pPr>
-              <w:rPr>
-                <w:rFonts w:asciiTheme="majorBidi" w:hAnsiTheme="majorBidi" w:cstheme="majorBidi"/>
-                <w:sz w:val="44"/>
-                <w:szCs w:val="44"/>
-              </w:rPr>
-            </w:pPr>
-          </w:p>
-        </w:tc>
-      </w:tr>
-    </w:tbl>
-    <w:p>
-      <w:pPr>
-        <w:pBdr>
-          <w:bottom w:val="single" w:sz="6" w:space="1" w:color="auto"/>
-        </w:pBdr>
-        <w:rPr>
-          <w:rFonts w:asciiTheme="majorBidi" w:hAnsiTheme="majorBidi" w:cstheme="majorBidi"/>
-          <w:sz w:val="44"/>
-          <w:szCs w:val="44"/>
-        </w:rPr>
-      </w:pPr>
-    </w:p>
-    <w:p>
-      <w:pPr>
-        <w:rPr>
-          <w:rFonts w:asciiTheme="majorBidi" w:hAnsiTheme="majorBidi" w:cstheme="majorBidi"/>
-          <w:sz w:val="44"/>
-          <w:szCs w:val="44"/>
-        </w:rPr>
-      </w:pPr>
-    </w:p>
-    <w:p>
-      <w:pPr>
-        <w:rPr>
-          <w:rFonts w:asciiTheme="majorBidi" w:hAnsiTheme="majorBidi" w:cstheme="majorBidi"/>
-          <w:sz w:val="44"/>
-          <w:szCs w:val="44"/>
-        </w:rPr>
-      </w:pPr>
-    </w:p>
-    <w:p>
-      <w:pPr>
-        <w:rPr>
-          <w:rFonts w:asciiTheme="majorBidi" w:hAnsiTheme="majorBidi" w:cstheme="majorBidi"/>
-          <w:sz w:val="44"/>
-          <w:szCs w:val="44"/>
-        </w:rPr>
-      </w:pPr>
-    </w:p>
-    <w:p>
-      <w:pPr>
-        <w:rPr>
-          <w:rFonts w:asciiTheme="majorBidi" w:hAnsiTheme="majorBidi" w:cstheme="majorBidi"/>
-          <w:sz w:val="44"/>
-          <w:szCs w:val="44"/>
-        </w:rPr>
-      </w:pPr>
-    </w:p>
-    <w:p>
-      <w:pPr>
-        <w:rPr>
-          <w:rFonts w:asciiTheme="majorBidi" w:hAnsiTheme="majorBidi" w:cstheme="majorBidi"/>
-          <w:sz w:val="44"/>
-          <w:szCs w:val="44"/>
-        </w:rPr>
-      </w:pPr>
-    </w:p>
-    <w:p>
-      <w:pPr>
-        <w:rPr>
-          <w:rFonts w:asciiTheme="majorBidi" w:hAnsiTheme="majorBidi" w:cstheme="majorBidi"/>
-          <w:sz w:val="44"/>
-          <w:szCs w:val="44"/>
-        </w:rPr>
-      </w:pPr>
-    </w:p>
-    <w:p>
-      <w:pPr>
-        <w:rPr>
-          <w:rFonts w:asciiTheme="majorBidi" w:hAnsiTheme="majorBidi" w:cstheme="majorBidi"/>
-          <w:sz w:val="44"/>
-          <w:szCs w:val="44"/>
-        </w:rPr>
-      </w:pPr>
-    </w:p>
-    <w:p>
-      <w:pPr>
-        <w:rPr>
-          <w:rFonts w:asciiTheme="majorBidi" w:hAnsiTheme="majorBidi" w:cstheme="majorBidi"/>
-          <w:sz w:val="44"/>
-          <w:szCs w:val="44"/>
-        </w:rPr>
-      </w:pPr>
-    </w:p>
-    <w:p>
-      <w:pPr>
-        <w:rPr>
-          <w:rFonts w:asciiTheme="majorBidi" w:hAnsiTheme="majorBidi" w:cstheme="majorBidi"/>
-          <w:sz w:val="44"/>
-          <w:szCs w:val="44"/>
-        </w:rPr>
-      </w:pPr>
-    </w:p>
-    <w:p>
-      <w:pPr>
-        <w:rPr>
-          <w:rFonts w:asciiTheme="majorBidi" w:hAnsiTheme="majorBidi" w:cstheme="majorBidi"/>
-          <w:sz w:val="44"/>
-          <w:szCs w:val="44"/>
-        </w:rPr>
-      </w:pPr>
-    </w:p>
-    <w:p>
-      <w:pPr>
-        <w:rPr>
-          <w:rFonts w:asciiTheme="majorBidi" w:hAnsiTheme="majorBidi" w:cstheme="majorBidi"/>
-          <w:sz w:val="44"/>
-          <w:szCs w:val="44"/>
-        </w:rPr>
-      </w:pPr>
-    </w:p>
-    <w:p>
-      <w:pPr>
-        <w:rPr>
-          <w:rFonts w:asciiTheme="majorBidi" w:hAnsiTheme="majorBidi" w:cstheme="majorBidi"/>
-          <w:sz w:val="44"/>
-          <w:szCs w:val="44"/>
-        </w:rPr>
-      </w:pPr>
-    </w:p>
-    <w:p>
-      <w:pPr>
-        <w:rPr>
-          <w:rFonts w:asciiTheme="majorBidi" w:hAnsiTheme="majorBidi" w:cstheme="majorBidi"/>
-          <w:sz w:val="44"/>
-          <w:szCs w:val="44"/>
-        </w:rPr>
-      </w:pPr>
-    </w:p>
     <w:sdt>
       <w:sdtPr>
         <w:rPr>
           <w:rFonts w:asciiTheme="minorHAnsi" w:eastAsiaTheme="minorEastAsia" w:hAnsiTheme="minorHAnsi" w:cs="Times New Roman"/>
           <w:color w:val="auto"/>
+          <w:kern w:val="2"/>
           <w:sz w:val="22"/>
           <w:szCs w:val="22"/>
+          <w14:ligatures w14:val="standardContextual"/>
         </w:rPr>
         <w:id w:val="-922722860"/>
         <w:docPartObj>
@@ -1322,8 +883,6 @@
       <w:sdtEndPr>
         <w:rPr>
           <w:rFonts w:eastAsiaTheme="minorHAnsi" w:cstheme="minorBidi"/>
-          <w:kern w:val="2"/>
-          <w14:ligatures w14:val="standardContextual"/>
         </w:rPr>
       </w:sdtEndPr>
       <w:sdtContent>
@@ -1345,14 +904,35 @@
               <w:b/>
               <w:bCs/>
             </w:rPr>
-            <w:t xml:space="preserve">The Main Code of </w:t>
+            <w:t xml:space="preserve">The </w:t>
           </w:r>
           <w:r>
             <w:rPr>
               <w:b/>
               <w:bCs/>
             </w:rPr>
-            <w:t>Programs</w:t>
+            <w:t>Process</w:t>
+          </w:r>
+          <w:r>
+            <w:rPr>
+              <w:b/>
+              <w:bCs/>
+            </w:rPr>
+            <w:t xml:space="preserve"> of </w:t>
+          </w:r>
+          <w:r>
+            <w:rPr>
+              <w:b/>
+              <w:bCs/>
+            </w:rPr>
+            <w:t>Learning</w:t>
+          </w:r>
+          <w:r>
+            <w:rPr>
+              <w:b/>
+              <w:bCs/>
+            </w:rPr>
+            <w:t xml:space="preserve"> </w:t>
           </w:r>
           <w:r>
             <w:ptab w:relativeTo="margin" w:alignment="right" w:leader="dot"/>
@@ -1362,7 +942,7 @@
               <w:b/>
               <w:bCs/>
             </w:rPr>
-            <w:t>1</w:t>
+            <w:t>3</w:t>
           </w:r>
         </w:p>
         <w:p>
@@ -1377,7 +957,7 @@
             <w:ptab w:relativeTo="margin" w:alignment="right" w:leader="dot"/>
           </w:r>
           <w:r>
-            <w:t>2</w:t>
+            <w:t>9</w:t>
           </w:r>
         </w:p>
         <w:p>
@@ -1430,67 +1010,7 @@
             <w:ind w:left="216"/>
           </w:pPr>
           <w:r>
-            <w:t>Evaluation f</w:t>
-          </w:r>
-          <w:r>
-            <w:t>or LCNC Tools</w:t>
-          </w:r>
-          <w:r>
-            <w:ptab w:relativeTo="margin" w:alignment="right" w:leader="dot"/>
-          </w:r>
-          <w:r>
-            <w:t>5</w:t>
-          </w:r>
-        </w:p>
-        <w:p>
-          <w:pPr>
-            <w:pStyle w:val="TOC3"/>
-            <w:ind w:left="446"/>
-          </w:pPr>
-          <w:r>
-            <w:t>For Th</w:t>
-          </w:r>
-          <w:r>
-            <w:t>unk</w:t>
-          </w:r>
-          <w:r>
-            <w:t>able Tool</w:t>
-          </w:r>
-          <w:r>
-            <w:ptab w:relativeTo="margin" w:alignment="right" w:leader="dot"/>
-          </w:r>
-          <w:r>
-            <w:t>6</w:t>
-          </w:r>
-        </w:p>
-        <w:p>
-          <w:pPr>
-            <w:pStyle w:val="TOC3"/>
-            <w:ind w:left="446"/>
-          </w:pPr>
-          <w:r>
-            <w:t xml:space="preserve">For </w:t>
-          </w:r>
-          <w:r>
-            <w:t>WebFlow Tool</w:t>
-          </w:r>
-          <w:r>
-            <w:ptab w:relativeTo="margin" w:alignment="right" w:leader="dot"/>
-          </w:r>
-          <w:r>
-            <w:t>6</w:t>
-          </w:r>
-        </w:p>
-        <w:p>
-          <w:pPr>
-            <w:pStyle w:val="TOC2"/>
-            <w:ind w:left="216"/>
-          </w:pPr>
-          <w:r>
-            <w:t>The potential</w:t>
-          </w:r>
-          <w:r>
-            <w:t xml:space="preserve"> of LCNC Tools</w:t>
+            <w:t>Evaluation for LCNC Tools</w:t>
           </w:r>
           <w:r>
             <w:ptab w:relativeTo="margin" w:alignment="right" w:leader="dot"/>
@@ -1535,10 +1055,52 @@
             <w:ind w:left="216"/>
           </w:pPr>
           <w:r>
-            <w:t>What LCNC Tools Can Do</w:t>
+            <w:t>The potential of LCNC Tools</w:t>
           </w:r>
           <w:r>
-            <w:t xml:space="preserve"> </w:t>
+            <w:ptab w:relativeTo="margin" w:alignment="right" w:leader="dot"/>
+          </w:r>
+          <w:r>
+            <w:t>5</w:t>
+          </w:r>
+        </w:p>
+        <w:p>
+          <w:pPr>
+            <w:pStyle w:val="TOC3"/>
+            <w:ind w:left="446"/>
+          </w:pPr>
+          <w:r>
+            <w:t>For Thunkable Tool</w:t>
+          </w:r>
+          <w:r>
+            <w:ptab w:relativeTo="margin" w:alignment="right" w:leader="dot"/>
+          </w:r>
+          <w:r>
+            <w:t>6</w:t>
+          </w:r>
+        </w:p>
+        <w:p>
+          <w:pPr>
+            <w:pStyle w:val="TOC3"/>
+            <w:ind w:left="446"/>
+          </w:pPr>
+          <w:r>
+            <w:t>For WebFlow Tool</w:t>
+          </w:r>
+          <w:r>
+            <w:ptab w:relativeTo="margin" w:alignment="right" w:leader="dot"/>
+          </w:r>
+          <w:r>
+            <w:t>6</w:t>
+          </w:r>
+        </w:p>
+        <w:p>
+          <w:pPr>
+            <w:pStyle w:val="TOC2"/>
+            <w:ind w:left="216"/>
+          </w:pPr>
+          <w:r>
+            <w:t xml:space="preserve">What LCNC Tools Can Do </w:t>
           </w:r>
           <w:r>
             <w:ptab w:relativeTo="margin" w:alignment="right" w:leader="dot"/>
@@ -1711,19 +1273,2840 @@
       <w:pPr>
         <w:rPr>
           <w:rFonts w:asciiTheme="majorBidi" w:hAnsiTheme="majorBidi" w:cstheme="majorBidi"/>
-          <w:sz w:val="36"/>
-          <w:szCs w:val="36"/>
-        </w:rPr>
-      </w:pPr>
-      <w:r>
-        <w:rPr>
-          <w:rFonts w:asciiTheme="majorBidi" w:hAnsiTheme="majorBidi" w:cstheme="majorBidi"/>
           <w:b/>
           <w:bCs/>
           <w:sz w:val="36"/>
           <w:szCs w:val="36"/>
+          <w:u w:val="single"/>
+        </w:rPr>
+      </w:pPr>
+    </w:p>
+    <w:p>
+      <w:pPr>
+        <w:rPr>
+          <w:rFonts w:asciiTheme="majorBidi" w:hAnsiTheme="majorBidi" w:cstheme="majorBidi"/>
+          <w:b/>
+          <w:bCs/>
+          <w:sz w:val="36"/>
+          <w:szCs w:val="36"/>
+          <w:u w:val="single"/>
+        </w:rPr>
+      </w:pPr>
+      <w:r>
+        <w:rPr>
+          <w:rFonts w:asciiTheme="majorBidi" w:hAnsiTheme="majorBidi" w:cstheme="majorBidi"/>
+          <w:b/>
+          <w:bCs/>
+          <w:sz w:val="36"/>
+          <w:szCs w:val="36"/>
+          <w:u w:val="single"/>
         </w:rPr>
         <w:lastRenderedPageBreak/>
+        <w:t>The P</w:t>
+      </w:r>
+      <w:r>
+        <w:rPr>
+          <w:rFonts w:asciiTheme="majorBidi" w:hAnsiTheme="majorBidi" w:cstheme="majorBidi"/>
+          <w:b/>
+          <w:bCs/>
+          <w:sz w:val="36"/>
+          <w:szCs w:val="36"/>
+          <w:u w:val="single"/>
+        </w:rPr>
+        <w:t xml:space="preserve">rocess of </w:t>
+      </w:r>
+      <w:proofErr w:type="gramStart"/>
+      <w:r>
+        <w:rPr>
+          <w:rFonts w:asciiTheme="majorBidi" w:hAnsiTheme="majorBidi" w:cstheme="majorBidi"/>
+          <w:b/>
+          <w:bCs/>
+          <w:sz w:val="36"/>
+          <w:szCs w:val="36"/>
+          <w:u w:val="single"/>
+        </w:rPr>
+        <w:t>Learning</w:t>
+      </w:r>
+      <w:r>
+        <w:rPr>
+          <w:rFonts w:asciiTheme="majorBidi" w:hAnsiTheme="majorBidi" w:cstheme="majorBidi"/>
+          <w:b/>
+          <w:bCs/>
+          <w:sz w:val="36"/>
+          <w:szCs w:val="36"/>
+          <w:u w:val="single"/>
+        </w:rPr>
+        <w:t xml:space="preserve"> :</w:t>
+      </w:r>
+      <w:proofErr w:type="gramEnd"/>
+    </w:p>
+    <w:p>
+      <w:pPr>
+        <w:rPr>
+          <w:rFonts w:asciiTheme="majorBidi" w:hAnsiTheme="majorBidi" w:cstheme="majorBidi"/>
+          <w:b/>
+          <w:bCs/>
+          <w:sz w:val="30"/>
+          <w:szCs w:val="30"/>
+        </w:rPr>
+      </w:pPr>
+      <w:r>
+        <w:rPr>
+          <w:rFonts w:asciiTheme="majorBidi" w:hAnsiTheme="majorBidi" w:cstheme="majorBidi"/>
+          <w:b/>
+          <w:bCs/>
+          <w:sz w:val="30"/>
+          <w:szCs w:val="30"/>
+        </w:rPr>
+        <w:t xml:space="preserve">   Aly El-Deen Yasser Aly: </w:t>
+      </w:r>
+    </w:p>
+    <w:p>
+      <w:pPr>
+        <w:pStyle w:val="ListParagraph"/>
+        <w:numPr>
+          <w:ilvl w:val="0"/>
+          <w:numId w:val="10"/>
+        </w:numPr>
+        <w:rPr>
+          <w:rFonts w:asciiTheme="majorBidi" w:hAnsiTheme="majorBidi" w:cstheme="majorBidi"/>
+          <w:sz w:val="26"/>
+          <w:szCs w:val="26"/>
+        </w:rPr>
+      </w:pPr>
+      <w:r>
+        <w:rPr>
+          <w:rFonts w:asciiTheme="majorBidi" w:hAnsiTheme="majorBidi" w:cstheme="majorBidi"/>
+          <w:sz w:val="26"/>
+          <w:szCs w:val="26"/>
+        </w:rPr>
+        <w:t xml:space="preserve">Hours of Study: 18 </w:t>
+      </w:r>
+      <w:r>
+        <w:rPr>
+          <w:rFonts w:asciiTheme="majorBidi" w:hAnsiTheme="majorBidi" w:cstheme="majorBidi"/>
+          <w:sz w:val="26"/>
+          <w:szCs w:val="26"/>
+        </w:rPr>
+        <w:t>hours</w:t>
+      </w:r>
+    </w:p>
+    <w:p>
+      <w:pPr>
+        <w:pStyle w:val="ListParagraph"/>
+        <w:numPr>
+          <w:ilvl w:val="0"/>
+          <w:numId w:val="10"/>
+        </w:numPr>
+        <w:rPr>
+          <w:rFonts w:asciiTheme="majorBidi" w:hAnsiTheme="majorBidi" w:cstheme="majorBidi"/>
+          <w:sz w:val="26"/>
+          <w:szCs w:val="26"/>
+        </w:rPr>
+      </w:pPr>
+      <w:r>
+        <w:rPr>
+          <w:rFonts w:asciiTheme="majorBidi" w:hAnsiTheme="majorBidi" w:cstheme="majorBidi"/>
+          <w:sz w:val="26"/>
+          <w:szCs w:val="26"/>
+        </w:rPr>
+        <w:t>Main Logic of code:</w:t>
+      </w:r>
+    </w:p>
+    <w:p>
+      <w:pPr>
+        <w:pStyle w:val="ListParagraph"/>
+        <w:numPr>
+          <w:ilvl w:val="0"/>
+          <w:numId w:val="10"/>
+        </w:numPr>
+        <w:shd w:val="clear" w:color="auto" w:fill="1E1F22"/>
+        <w:tabs>
+          <w:tab w:val="left" w:pos="916"/>
+          <w:tab w:val="left" w:pos="1832"/>
+          <w:tab w:val="left" w:pos="2748"/>
+          <w:tab w:val="left" w:pos="3664"/>
+          <w:tab w:val="left" w:pos="4580"/>
+          <w:tab w:val="left" w:pos="5496"/>
+          <w:tab w:val="left" w:pos="6412"/>
+          <w:tab w:val="left" w:pos="7328"/>
+          <w:tab w:val="left" w:pos="8244"/>
+          <w:tab w:val="left" w:pos="9160"/>
+          <w:tab w:val="left" w:pos="10076"/>
+          <w:tab w:val="left" w:pos="10992"/>
+          <w:tab w:val="left" w:pos="11908"/>
+          <w:tab w:val="left" w:pos="12824"/>
+          <w:tab w:val="left" w:pos="13740"/>
+          <w:tab w:val="left" w:pos="14656"/>
+        </w:tabs>
+        <w:spacing w:after="0" w:line="240" w:lineRule="auto"/>
+        <w:rPr>
+          <w:rFonts w:ascii="JetBrains Mono" w:eastAsia="Times New Roman" w:hAnsi="JetBrains Mono" w:cs="JetBrains Mono"/>
+          <w:color w:val="BCBEC4"/>
+          <w:kern w:val="0"/>
+          <w:sz w:val="20"/>
+          <w:szCs w:val="20"/>
+          <w14:ligatures w14:val="none"/>
+        </w:rPr>
+      </w:pPr>
+      <w:r>
+        <w:rPr>
+          <w:rFonts w:ascii="JetBrains Mono" w:eastAsia="Times New Roman" w:hAnsi="JetBrains Mono" w:cs="JetBrains Mono"/>
+          <w:color w:val="CF8E6D"/>
+          <w:kern w:val="0"/>
+          <w:sz w:val="20"/>
+          <w:szCs w:val="20"/>
+          <w14:ligatures w14:val="none"/>
+        </w:rPr>
+        <w:t xml:space="preserve">import </w:t>
+      </w:r>
+      <w:r>
+        <w:rPr>
+          <w:rFonts w:ascii="JetBrains Mono" w:eastAsia="Times New Roman" w:hAnsi="JetBrains Mono" w:cs="JetBrains Mono"/>
+          <w:color w:val="BCBEC4"/>
+          <w:kern w:val="0"/>
+          <w:sz w:val="20"/>
+          <w:szCs w:val="20"/>
+          <w14:ligatures w14:val="none"/>
+        </w:rPr>
+        <w:t>java.util.ArrayList;</w:t>
+      </w:r>
+      <w:r>
+        <w:rPr>
+          <w:rFonts w:ascii="JetBrains Mono" w:eastAsia="Times New Roman" w:hAnsi="JetBrains Mono" w:cs="JetBrains Mono"/>
+          <w:color w:val="BCBEC4"/>
+          <w:kern w:val="0"/>
+          <w:sz w:val="20"/>
+          <w:szCs w:val="20"/>
+          <w14:ligatures w14:val="none"/>
+        </w:rPr>
+        <w:br/>
+      </w:r>
+      <w:r>
+        <w:rPr>
+          <w:rFonts w:ascii="JetBrains Mono" w:eastAsia="Times New Roman" w:hAnsi="JetBrains Mono" w:cs="JetBrains Mono"/>
+          <w:color w:val="CF8E6D"/>
+          <w:kern w:val="0"/>
+          <w:sz w:val="20"/>
+          <w:szCs w:val="20"/>
+          <w14:ligatures w14:val="none"/>
+        </w:rPr>
+        <w:t xml:space="preserve">import </w:t>
+      </w:r>
+      <w:r>
+        <w:rPr>
+          <w:rFonts w:ascii="JetBrains Mono" w:eastAsia="Times New Roman" w:hAnsi="JetBrains Mono" w:cs="JetBrains Mono"/>
+          <w:color w:val="BCBEC4"/>
+          <w:kern w:val="0"/>
+          <w:sz w:val="20"/>
+          <w:szCs w:val="20"/>
+          <w14:ligatures w14:val="none"/>
+        </w:rPr>
+        <w:t>Workers.Manger.Manger;</w:t>
+      </w:r>
+      <w:r>
+        <w:rPr>
+          <w:rFonts w:ascii="JetBrains Mono" w:eastAsia="Times New Roman" w:hAnsi="JetBrains Mono" w:cs="JetBrains Mono"/>
+          <w:color w:val="BCBEC4"/>
+          <w:kern w:val="0"/>
+          <w:sz w:val="20"/>
+          <w:szCs w:val="20"/>
+          <w14:ligatures w14:val="none"/>
+        </w:rPr>
+        <w:br/>
+      </w:r>
+      <w:r>
+        <w:rPr>
+          <w:rFonts w:ascii="JetBrains Mono" w:eastAsia="Times New Roman" w:hAnsi="JetBrains Mono" w:cs="JetBrains Mono"/>
+          <w:color w:val="CF8E6D"/>
+          <w:kern w:val="0"/>
+          <w:sz w:val="20"/>
+          <w:szCs w:val="20"/>
+          <w14:ligatures w14:val="none"/>
+        </w:rPr>
+        <w:t xml:space="preserve">import </w:t>
+      </w:r>
+      <w:r>
+        <w:rPr>
+          <w:rFonts w:ascii="JetBrains Mono" w:eastAsia="Times New Roman" w:hAnsi="JetBrains Mono" w:cs="JetBrains Mono"/>
+          <w:color w:val="BCBEC4"/>
+          <w:kern w:val="0"/>
+          <w:sz w:val="20"/>
+          <w:szCs w:val="20"/>
+          <w14:ligatures w14:val="none"/>
+        </w:rPr>
+        <w:t>Workers.Normal.Junior.Junior;</w:t>
+      </w:r>
+      <w:r>
+        <w:rPr>
+          <w:rFonts w:ascii="JetBrains Mono" w:eastAsia="Times New Roman" w:hAnsi="JetBrains Mono" w:cs="JetBrains Mono"/>
+          <w:color w:val="BCBEC4"/>
+          <w:kern w:val="0"/>
+          <w:sz w:val="20"/>
+          <w:szCs w:val="20"/>
+          <w14:ligatures w14:val="none"/>
+        </w:rPr>
+        <w:br/>
+      </w:r>
+      <w:r>
+        <w:rPr>
+          <w:rFonts w:ascii="JetBrains Mono" w:eastAsia="Times New Roman" w:hAnsi="JetBrains Mono" w:cs="JetBrains Mono"/>
+          <w:color w:val="CF8E6D"/>
+          <w:kern w:val="0"/>
+          <w:sz w:val="20"/>
+          <w:szCs w:val="20"/>
+          <w14:ligatures w14:val="none"/>
+        </w:rPr>
+        <w:t xml:space="preserve">import </w:t>
+      </w:r>
+      <w:r>
+        <w:rPr>
+          <w:rFonts w:ascii="JetBrains Mono" w:eastAsia="Times New Roman" w:hAnsi="JetBrains Mono" w:cs="JetBrains Mono"/>
+          <w:color w:val="BCBEC4"/>
+          <w:kern w:val="0"/>
+          <w:sz w:val="20"/>
+          <w:szCs w:val="20"/>
+          <w14:ligatures w14:val="none"/>
+        </w:rPr>
+        <w:t>Workers.Normal.Normal;</w:t>
+      </w:r>
+      <w:r>
+        <w:rPr>
+          <w:rFonts w:ascii="JetBrains Mono" w:eastAsia="Times New Roman" w:hAnsi="JetBrains Mono" w:cs="JetBrains Mono"/>
+          <w:color w:val="BCBEC4"/>
+          <w:kern w:val="0"/>
+          <w:sz w:val="20"/>
+          <w:szCs w:val="20"/>
+          <w14:ligatures w14:val="none"/>
+        </w:rPr>
+        <w:br/>
+      </w:r>
+      <w:r>
+        <w:rPr>
+          <w:rFonts w:ascii="JetBrains Mono" w:eastAsia="Times New Roman" w:hAnsi="JetBrains Mono" w:cs="JetBrains Mono"/>
+          <w:color w:val="CF8E6D"/>
+          <w:kern w:val="0"/>
+          <w:sz w:val="20"/>
+          <w:szCs w:val="20"/>
+          <w14:ligatures w14:val="none"/>
+        </w:rPr>
+        <w:t xml:space="preserve">import </w:t>
+      </w:r>
+      <w:r>
+        <w:rPr>
+          <w:rFonts w:ascii="JetBrains Mono" w:eastAsia="Times New Roman" w:hAnsi="JetBrains Mono" w:cs="JetBrains Mono"/>
+          <w:color w:val="BCBEC4"/>
+          <w:kern w:val="0"/>
+          <w:sz w:val="20"/>
+          <w:szCs w:val="20"/>
+          <w14:ligatures w14:val="none"/>
+        </w:rPr>
+        <w:t>Workers.Normal.Senior.Senior;</w:t>
+      </w:r>
+      <w:r>
+        <w:rPr>
+          <w:rFonts w:ascii="JetBrains Mono" w:eastAsia="Times New Roman" w:hAnsi="JetBrains Mono" w:cs="JetBrains Mono"/>
+          <w:color w:val="BCBEC4"/>
+          <w:kern w:val="0"/>
+          <w:sz w:val="20"/>
+          <w:szCs w:val="20"/>
+          <w14:ligatures w14:val="none"/>
+        </w:rPr>
+        <w:br/>
+      </w:r>
+      <w:r>
+        <w:rPr>
+          <w:rFonts w:ascii="JetBrains Mono" w:eastAsia="Times New Roman" w:hAnsi="JetBrains Mono" w:cs="JetBrains Mono"/>
+          <w:color w:val="CF8E6D"/>
+          <w:kern w:val="0"/>
+          <w:sz w:val="20"/>
+          <w:szCs w:val="20"/>
+          <w14:ligatures w14:val="none"/>
+        </w:rPr>
+        <w:t xml:space="preserve">import </w:t>
+      </w:r>
+      <w:r>
+        <w:rPr>
+          <w:rFonts w:ascii="JetBrains Mono" w:eastAsia="Times New Roman" w:hAnsi="JetBrains Mono" w:cs="JetBrains Mono"/>
+          <w:color w:val="BCBEC4"/>
+          <w:kern w:val="0"/>
+          <w:sz w:val="20"/>
+          <w:szCs w:val="20"/>
+          <w14:ligatures w14:val="none"/>
+        </w:rPr>
+        <w:t>Board.Board;</w:t>
+      </w:r>
+      <w:r>
+        <w:rPr>
+          <w:rFonts w:ascii="JetBrains Mono" w:eastAsia="Times New Roman" w:hAnsi="JetBrains Mono" w:cs="JetBrains Mono"/>
+          <w:color w:val="BCBEC4"/>
+          <w:kern w:val="0"/>
+          <w:sz w:val="20"/>
+          <w:szCs w:val="20"/>
+          <w14:ligatures w14:val="none"/>
+        </w:rPr>
+        <w:br/>
+      </w:r>
+      <w:r>
+        <w:rPr>
+          <w:rFonts w:ascii="JetBrains Mono" w:eastAsia="Times New Roman" w:hAnsi="JetBrains Mono" w:cs="JetBrains Mono"/>
+          <w:color w:val="BCBEC4"/>
+          <w:kern w:val="0"/>
+          <w:sz w:val="20"/>
+          <w:szCs w:val="20"/>
+          <w14:ligatures w14:val="none"/>
+        </w:rPr>
+        <w:br/>
+      </w:r>
+      <w:r>
+        <w:rPr>
+          <w:rFonts w:ascii="JetBrains Mono" w:eastAsia="Times New Roman" w:hAnsi="JetBrains Mono" w:cs="JetBrains Mono"/>
+          <w:color w:val="CF8E6D"/>
+          <w:kern w:val="0"/>
+          <w:sz w:val="20"/>
+          <w:szCs w:val="20"/>
+          <w14:ligatures w14:val="none"/>
+        </w:rPr>
+        <w:t xml:space="preserve">public class </w:t>
+      </w:r>
+      <w:r>
+        <w:rPr>
+          <w:rFonts w:ascii="JetBrains Mono" w:eastAsia="Times New Roman" w:hAnsi="JetBrains Mono" w:cs="JetBrains Mono"/>
+          <w:color w:val="BCBEC4"/>
+          <w:kern w:val="0"/>
+          <w:sz w:val="20"/>
+          <w:szCs w:val="20"/>
+          <w14:ligatures w14:val="none"/>
+        </w:rPr>
+        <w:t>Main {</w:t>
+      </w:r>
+      <w:r>
+        <w:rPr>
+          <w:rFonts w:ascii="JetBrains Mono" w:eastAsia="Times New Roman" w:hAnsi="JetBrains Mono" w:cs="JetBrains Mono"/>
+          <w:color w:val="BCBEC4"/>
+          <w:kern w:val="0"/>
+          <w:sz w:val="20"/>
+          <w:szCs w:val="20"/>
+          <w14:ligatures w14:val="none"/>
+        </w:rPr>
+        <w:br/>
+      </w:r>
+      <w:r>
+        <w:rPr>
+          <w:rFonts w:ascii="JetBrains Mono" w:eastAsia="Times New Roman" w:hAnsi="JetBrains Mono" w:cs="JetBrains Mono"/>
+          <w:color w:val="BCBEC4"/>
+          <w:kern w:val="0"/>
+          <w:sz w:val="20"/>
+          <w:szCs w:val="20"/>
+          <w14:ligatures w14:val="none"/>
+        </w:rPr>
+        <w:br/>
+        <w:t xml:space="preserve">    </w:t>
+      </w:r>
+      <w:r>
+        <w:rPr>
+          <w:rFonts w:ascii="JetBrains Mono" w:eastAsia="Times New Roman" w:hAnsi="JetBrains Mono" w:cs="JetBrains Mono"/>
+          <w:color w:val="CF8E6D"/>
+          <w:kern w:val="0"/>
+          <w:sz w:val="20"/>
+          <w:szCs w:val="20"/>
+          <w14:ligatures w14:val="none"/>
+        </w:rPr>
+        <w:t xml:space="preserve">public static void </w:t>
+      </w:r>
+      <w:r>
+        <w:rPr>
+          <w:rFonts w:ascii="JetBrains Mono" w:eastAsia="Times New Roman" w:hAnsi="JetBrains Mono" w:cs="JetBrains Mono"/>
+          <w:color w:val="56A8F5"/>
+          <w:kern w:val="0"/>
+          <w:sz w:val="20"/>
+          <w:szCs w:val="20"/>
+          <w14:ligatures w14:val="none"/>
+        </w:rPr>
+        <w:t>main</w:t>
+      </w:r>
+      <w:r>
+        <w:rPr>
+          <w:rFonts w:ascii="JetBrains Mono" w:eastAsia="Times New Roman" w:hAnsi="JetBrains Mono" w:cs="JetBrains Mono"/>
+          <w:color w:val="BCBEC4"/>
+          <w:kern w:val="0"/>
+          <w:sz w:val="20"/>
+          <w:szCs w:val="20"/>
+          <w14:ligatures w14:val="none"/>
+        </w:rPr>
+        <w:t>(String[] args) {</w:t>
+      </w:r>
+      <w:r>
+        <w:rPr>
+          <w:rFonts w:ascii="JetBrains Mono" w:eastAsia="Times New Roman" w:hAnsi="JetBrains Mono" w:cs="JetBrains Mono"/>
+          <w:color w:val="BCBEC4"/>
+          <w:kern w:val="0"/>
+          <w:sz w:val="20"/>
+          <w:szCs w:val="20"/>
+          <w14:ligatures w14:val="none"/>
+        </w:rPr>
+        <w:br/>
+      </w:r>
+      <w:r>
+        <w:rPr>
+          <w:rFonts w:ascii="JetBrains Mono" w:eastAsia="Times New Roman" w:hAnsi="JetBrains Mono" w:cs="JetBrains Mono"/>
+          <w:color w:val="BCBEC4"/>
+          <w:kern w:val="0"/>
+          <w:sz w:val="20"/>
+          <w:szCs w:val="20"/>
+          <w14:ligatures w14:val="none"/>
+        </w:rPr>
+        <w:br/>
+        <w:t xml:space="preserve">        </w:t>
+      </w:r>
+      <w:r>
+        <w:rPr>
+          <w:rFonts w:ascii="JetBrains Mono" w:eastAsia="Times New Roman" w:hAnsi="JetBrains Mono" w:cs="JetBrains Mono"/>
+          <w:color w:val="7A7E85"/>
+          <w:kern w:val="0"/>
+          <w:sz w:val="20"/>
+          <w:szCs w:val="20"/>
+          <w14:ligatures w14:val="none"/>
+        </w:rPr>
+        <w:t>// Initialize manager list and add a default manager</w:t>
+      </w:r>
+      <w:r>
+        <w:rPr>
+          <w:rFonts w:ascii="JetBrains Mono" w:eastAsia="Times New Roman" w:hAnsi="JetBrains Mono" w:cs="JetBrains Mono"/>
+          <w:color w:val="7A7E85"/>
+          <w:kern w:val="0"/>
+          <w:sz w:val="20"/>
+          <w:szCs w:val="20"/>
+          <w14:ligatures w14:val="none"/>
+        </w:rPr>
+        <w:br/>
+        <w:t xml:space="preserve">        </w:t>
+      </w:r>
+      <w:r>
+        <w:rPr>
+          <w:rFonts w:ascii="JetBrains Mono" w:eastAsia="Times New Roman" w:hAnsi="JetBrains Mono" w:cs="JetBrains Mono"/>
+          <w:color w:val="BCBEC4"/>
+          <w:kern w:val="0"/>
+          <w:sz w:val="20"/>
+          <w:szCs w:val="20"/>
+          <w14:ligatures w14:val="none"/>
+        </w:rPr>
+        <w:t xml:space="preserve">ArrayList&lt;Manger&gt; mangers = </w:t>
+      </w:r>
+      <w:r>
+        <w:rPr>
+          <w:rFonts w:ascii="JetBrains Mono" w:eastAsia="Times New Roman" w:hAnsi="JetBrains Mono" w:cs="JetBrains Mono"/>
+          <w:color w:val="CF8E6D"/>
+          <w:kern w:val="0"/>
+          <w:sz w:val="20"/>
+          <w:szCs w:val="20"/>
+          <w14:ligatures w14:val="none"/>
+        </w:rPr>
+        <w:t xml:space="preserve">new </w:t>
+      </w:r>
+      <w:r>
+        <w:rPr>
+          <w:rFonts w:ascii="JetBrains Mono" w:eastAsia="Times New Roman" w:hAnsi="JetBrains Mono" w:cs="JetBrains Mono"/>
+          <w:color w:val="BCBEC4"/>
+          <w:kern w:val="0"/>
+          <w:sz w:val="20"/>
+          <w:szCs w:val="20"/>
+          <w14:ligatures w14:val="none"/>
+        </w:rPr>
+        <w:t>ArrayList&lt;&gt;();</w:t>
+      </w:r>
+      <w:r>
+        <w:rPr>
+          <w:rFonts w:ascii="JetBrains Mono" w:eastAsia="Times New Roman" w:hAnsi="JetBrains Mono" w:cs="JetBrains Mono"/>
+          <w:color w:val="BCBEC4"/>
+          <w:kern w:val="0"/>
+          <w:sz w:val="20"/>
+          <w:szCs w:val="20"/>
+          <w14:ligatures w14:val="none"/>
+        </w:rPr>
+        <w:br/>
+        <w:t xml:space="preserve">        mangers.add(</w:t>
+      </w:r>
+      <w:r>
+        <w:rPr>
+          <w:rFonts w:ascii="JetBrains Mono" w:eastAsia="Times New Roman" w:hAnsi="JetBrains Mono" w:cs="JetBrains Mono"/>
+          <w:color w:val="CF8E6D"/>
+          <w:kern w:val="0"/>
+          <w:sz w:val="20"/>
+          <w:szCs w:val="20"/>
+          <w14:ligatures w14:val="none"/>
+        </w:rPr>
+        <w:t xml:space="preserve">new </w:t>
+      </w:r>
+      <w:r>
+        <w:rPr>
+          <w:rFonts w:ascii="JetBrains Mono" w:eastAsia="Times New Roman" w:hAnsi="JetBrains Mono" w:cs="JetBrains Mono"/>
+          <w:color w:val="BCBEC4"/>
+          <w:kern w:val="0"/>
+          <w:sz w:val="20"/>
+          <w:szCs w:val="20"/>
+          <w14:ligatures w14:val="none"/>
+        </w:rPr>
+        <w:t>Manger(</w:t>
+      </w:r>
+      <w:r>
+        <w:rPr>
+          <w:rFonts w:ascii="JetBrains Mono" w:eastAsia="Times New Roman" w:hAnsi="JetBrains Mono" w:cs="JetBrains Mono"/>
+          <w:color w:val="6AAB73"/>
+          <w:kern w:val="0"/>
+          <w:sz w:val="20"/>
+          <w:szCs w:val="20"/>
+          <w14:ligatures w14:val="none"/>
+        </w:rPr>
+        <w:t>"Aly"</w:t>
+      </w:r>
+      <w:r>
+        <w:rPr>
+          <w:rFonts w:ascii="JetBrains Mono" w:eastAsia="Times New Roman" w:hAnsi="JetBrains Mono" w:cs="JetBrains Mono"/>
+          <w:color w:val="BCBEC4"/>
+          <w:kern w:val="0"/>
+          <w:sz w:val="20"/>
+          <w:szCs w:val="20"/>
+          <w14:ligatures w14:val="none"/>
+        </w:rPr>
+        <w:t xml:space="preserve">, </w:t>
+      </w:r>
+      <w:r>
+        <w:rPr>
+          <w:rFonts w:ascii="JetBrains Mono" w:eastAsia="Times New Roman" w:hAnsi="JetBrains Mono" w:cs="JetBrains Mono"/>
+          <w:color w:val="2AACB8"/>
+          <w:kern w:val="0"/>
+          <w:sz w:val="20"/>
+          <w:szCs w:val="20"/>
+          <w14:ligatures w14:val="none"/>
+        </w:rPr>
+        <w:t>20000</w:t>
+      </w:r>
+      <w:r>
+        <w:rPr>
+          <w:rFonts w:ascii="JetBrains Mono" w:eastAsia="Times New Roman" w:hAnsi="JetBrains Mono" w:cs="JetBrains Mono"/>
+          <w:color w:val="BCBEC4"/>
+          <w:kern w:val="0"/>
+          <w:sz w:val="20"/>
+          <w:szCs w:val="20"/>
+          <w14:ligatures w14:val="none"/>
+        </w:rPr>
+        <w:t xml:space="preserve">, </w:t>
+      </w:r>
+      <w:r>
+        <w:rPr>
+          <w:rFonts w:ascii="JetBrains Mono" w:eastAsia="Times New Roman" w:hAnsi="JetBrains Mono" w:cs="JetBrains Mono"/>
+          <w:color w:val="6AAB73"/>
+          <w:kern w:val="0"/>
+          <w:sz w:val="20"/>
+          <w:szCs w:val="20"/>
+          <w14:ligatures w14:val="none"/>
+        </w:rPr>
+        <w:t>"General"</w:t>
+      </w:r>
+      <w:r>
+        <w:rPr>
+          <w:rFonts w:ascii="JetBrains Mono" w:eastAsia="Times New Roman" w:hAnsi="JetBrains Mono" w:cs="JetBrains Mono"/>
+          <w:color w:val="BCBEC4"/>
+          <w:kern w:val="0"/>
+          <w:sz w:val="20"/>
+          <w:szCs w:val="20"/>
+          <w14:ligatures w14:val="none"/>
+        </w:rPr>
+        <w:t xml:space="preserve">, </w:t>
+      </w:r>
+      <w:r>
+        <w:rPr>
+          <w:rFonts w:ascii="JetBrains Mono" w:eastAsia="Times New Roman" w:hAnsi="JetBrains Mono" w:cs="JetBrains Mono"/>
+          <w:color w:val="6AAB73"/>
+          <w:kern w:val="0"/>
+          <w:sz w:val="20"/>
+          <w:szCs w:val="20"/>
+          <w14:ligatures w14:val="none"/>
+        </w:rPr>
+        <w:t>"aly"</w:t>
+      </w:r>
+      <w:r>
+        <w:rPr>
+          <w:rFonts w:ascii="JetBrains Mono" w:eastAsia="Times New Roman" w:hAnsi="JetBrains Mono" w:cs="JetBrains Mono"/>
+          <w:color w:val="BCBEC4"/>
+          <w:kern w:val="0"/>
+          <w:sz w:val="20"/>
+          <w:szCs w:val="20"/>
+          <w14:ligatures w14:val="none"/>
+        </w:rPr>
+        <w:t xml:space="preserve">, </w:t>
+      </w:r>
+      <w:r>
+        <w:rPr>
+          <w:rFonts w:ascii="JetBrains Mono" w:eastAsia="Times New Roman" w:hAnsi="JetBrains Mono" w:cs="JetBrains Mono"/>
+          <w:color w:val="6AAB73"/>
+          <w:kern w:val="0"/>
+          <w:sz w:val="20"/>
+          <w:szCs w:val="20"/>
+          <w14:ligatures w14:val="none"/>
+        </w:rPr>
+        <w:t>"11114"</w:t>
+      </w:r>
+      <w:r>
+        <w:rPr>
+          <w:rFonts w:ascii="JetBrains Mono" w:eastAsia="Times New Roman" w:hAnsi="JetBrains Mono" w:cs="JetBrains Mono"/>
+          <w:color w:val="BCBEC4"/>
+          <w:kern w:val="0"/>
+          <w:sz w:val="20"/>
+          <w:szCs w:val="20"/>
+          <w14:ligatures w14:val="none"/>
+        </w:rPr>
+        <w:t>));</w:t>
+      </w:r>
+      <w:r>
+        <w:rPr>
+          <w:rFonts w:ascii="JetBrains Mono" w:eastAsia="Times New Roman" w:hAnsi="JetBrains Mono" w:cs="JetBrains Mono"/>
+          <w:color w:val="BCBEC4"/>
+          <w:kern w:val="0"/>
+          <w:sz w:val="20"/>
+          <w:szCs w:val="20"/>
+          <w14:ligatures w14:val="none"/>
+        </w:rPr>
+        <w:br/>
+      </w:r>
+      <w:r>
+        <w:rPr>
+          <w:rFonts w:ascii="JetBrains Mono" w:eastAsia="Times New Roman" w:hAnsi="JetBrains Mono" w:cs="JetBrains Mono"/>
+          <w:color w:val="BCBEC4"/>
+          <w:kern w:val="0"/>
+          <w:sz w:val="20"/>
+          <w:szCs w:val="20"/>
+          <w14:ligatures w14:val="none"/>
+        </w:rPr>
+        <w:br/>
+        <w:t xml:space="preserve">        </w:t>
+      </w:r>
+      <w:r>
+        <w:rPr>
+          <w:rFonts w:ascii="JetBrains Mono" w:eastAsia="Times New Roman" w:hAnsi="JetBrains Mono" w:cs="JetBrains Mono"/>
+          <w:color w:val="7A7E85"/>
+          <w:kern w:val="0"/>
+          <w:sz w:val="20"/>
+          <w:szCs w:val="20"/>
+          <w14:ligatures w14:val="none"/>
+        </w:rPr>
+        <w:t>// Initialize lists for Juniors and Seniors</w:t>
+      </w:r>
+      <w:r>
+        <w:rPr>
+          <w:rFonts w:ascii="JetBrains Mono" w:eastAsia="Times New Roman" w:hAnsi="JetBrains Mono" w:cs="JetBrains Mono"/>
+          <w:color w:val="7A7E85"/>
+          <w:kern w:val="0"/>
+          <w:sz w:val="20"/>
+          <w:szCs w:val="20"/>
+          <w14:ligatures w14:val="none"/>
+        </w:rPr>
+        <w:br/>
+        <w:t xml:space="preserve">        </w:t>
+      </w:r>
+      <w:r>
+        <w:rPr>
+          <w:rFonts w:ascii="JetBrains Mono" w:eastAsia="Times New Roman" w:hAnsi="JetBrains Mono" w:cs="JetBrains Mono"/>
+          <w:color w:val="BCBEC4"/>
+          <w:kern w:val="0"/>
+          <w:sz w:val="20"/>
+          <w:szCs w:val="20"/>
+          <w14:ligatures w14:val="none"/>
+        </w:rPr>
+        <w:t xml:space="preserve">ArrayList&lt;Junior&gt; juniors = </w:t>
+      </w:r>
+      <w:r>
+        <w:rPr>
+          <w:rFonts w:ascii="JetBrains Mono" w:eastAsia="Times New Roman" w:hAnsi="JetBrains Mono" w:cs="JetBrains Mono"/>
+          <w:color w:val="CF8E6D"/>
+          <w:kern w:val="0"/>
+          <w:sz w:val="20"/>
+          <w:szCs w:val="20"/>
+          <w14:ligatures w14:val="none"/>
+        </w:rPr>
+        <w:t xml:space="preserve">new </w:t>
+      </w:r>
+      <w:r>
+        <w:rPr>
+          <w:rFonts w:ascii="JetBrains Mono" w:eastAsia="Times New Roman" w:hAnsi="JetBrains Mono" w:cs="JetBrains Mono"/>
+          <w:color w:val="BCBEC4"/>
+          <w:kern w:val="0"/>
+          <w:sz w:val="20"/>
+          <w:szCs w:val="20"/>
+          <w14:ligatures w14:val="none"/>
+        </w:rPr>
+        <w:t>ArrayList&lt;&gt;();</w:t>
+      </w:r>
+      <w:r>
+        <w:rPr>
+          <w:rFonts w:ascii="JetBrains Mono" w:eastAsia="Times New Roman" w:hAnsi="JetBrains Mono" w:cs="JetBrains Mono"/>
+          <w:color w:val="BCBEC4"/>
+          <w:kern w:val="0"/>
+          <w:sz w:val="20"/>
+          <w:szCs w:val="20"/>
+          <w14:ligatures w14:val="none"/>
+        </w:rPr>
+        <w:br/>
+        <w:t xml:space="preserve">        ArrayList&lt;Senior&gt; seniors = </w:t>
+      </w:r>
+      <w:r>
+        <w:rPr>
+          <w:rFonts w:ascii="JetBrains Mono" w:eastAsia="Times New Roman" w:hAnsi="JetBrains Mono" w:cs="JetBrains Mono"/>
+          <w:color w:val="CF8E6D"/>
+          <w:kern w:val="0"/>
+          <w:sz w:val="20"/>
+          <w:szCs w:val="20"/>
+          <w14:ligatures w14:val="none"/>
+        </w:rPr>
+        <w:t xml:space="preserve">new </w:t>
+      </w:r>
+      <w:r>
+        <w:rPr>
+          <w:rFonts w:ascii="JetBrains Mono" w:eastAsia="Times New Roman" w:hAnsi="JetBrains Mono" w:cs="JetBrains Mono"/>
+          <w:color w:val="BCBEC4"/>
+          <w:kern w:val="0"/>
+          <w:sz w:val="20"/>
+          <w:szCs w:val="20"/>
+          <w14:ligatures w14:val="none"/>
+        </w:rPr>
+        <w:t>ArrayList&lt;&gt;();</w:t>
+      </w:r>
+      <w:r>
+        <w:rPr>
+          <w:rFonts w:ascii="JetBrains Mono" w:eastAsia="Times New Roman" w:hAnsi="JetBrains Mono" w:cs="JetBrains Mono"/>
+          <w:color w:val="BCBEC4"/>
+          <w:kern w:val="0"/>
+          <w:sz w:val="20"/>
+          <w:szCs w:val="20"/>
+          <w14:ligatures w14:val="none"/>
+        </w:rPr>
+        <w:br/>
+      </w:r>
+      <w:r>
+        <w:rPr>
+          <w:rFonts w:ascii="JetBrains Mono" w:eastAsia="Times New Roman" w:hAnsi="JetBrains Mono" w:cs="JetBrains Mono"/>
+          <w:color w:val="BCBEC4"/>
+          <w:kern w:val="0"/>
+          <w:sz w:val="20"/>
+          <w:szCs w:val="20"/>
+          <w14:ligatures w14:val="none"/>
+        </w:rPr>
+        <w:br/>
+        <w:t xml:space="preserve">        </w:t>
+      </w:r>
+      <w:r>
+        <w:rPr>
+          <w:rFonts w:ascii="JetBrains Mono" w:eastAsia="Times New Roman" w:hAnsi="JetBrains Mono" w:cs="JetBrains Mono"/>
+          <w:color w:val="7A7E85"/>
+          <w:kern w:val="0"/>
+          <w:sz w:val="20"/>
+          <w:szCs w:val="20"/>
+          <w14:ligatures w14:val="none"/>
+        </w:rPr>
+        <w:t>// Create the board with the existing worker lists</w:t>
+      </w:r>
+      <w:r>
+        <w:rPr>
+          <w:rFonts w:ascii="JetBrains Mono" w:eastAsia="Times New Roman" w:hAnsi="JetBrains Mono" w:cs="JetBrains Mono"/>
+          <w:color w:val="7A7E85"/>
+          <w:kern w:val="0"/>
+          <w:sz w:val="20"/>
+          <w:szCs w:val="20"/>
+          <w14:ligatures w14:val="none"/>
+        </w:rPr>
+        <w:br/>
+        <w:t xml:space="preserve">        </w:t>
+      </w:r>
+      <w:r>
+        <w:rPr>
+          <w:rFonts w:ascii="JetBrains Mono" w:eastAsia="Times New Roman" w:hAnsi="JetBrains Mono" w:cs="JetBrains Mono"/>
+          <w:color w:val="BCBEC4"/>
+          <w:kern w:val="0"/>
+          <w:sz w:val="20"/>
+          <w:szCs w:val="20"/>
+          <w14:ligatures w14:val="none"/>
+        </w:rPr>
+        <w:t xml:space="preserve">Board board = </w:t>
+      </w:r>
+      <w:r>
+        <w:rPr>
+          <w:rFonts w:ascii="JetBrains Mono" w:eastAsia="Times New Roman" w:hAnsi="JetBrains Mono" w:cs="JetBrains Mono"/>
+          <w:color w:val="CF8E6D"/>
+          <w:kern w:val="0"/>
+          <w:sz w:val="20"/>
+          <w:szCs w:val="20"/>
+          <w14:ligatures w14:val="none"/>
+        </w:rPr>
+        <w:t xml:space="preserve">new </w:t>
+      </w:r>
+      <w:r>
+        <w:rPr>
+          <w:rFonts w:ascii="JetBrains Mono" w:eastAsia="Times New Roman" w:hAnsi="JetBrains Mono" w:cs="JetBrains Mono"/>
+          <w:color w:val="BCBEC4"/>
+          <w:kern w:val="0"/>
+          <w:sz w:val="20"/>
+          <w:szCs w:val="20"/>
+          <w14:ligatures w14:val="none"/>
+        </w:rPr>
+        <w:t>Board(juniors, mangers, seniors);</w:t>
+      </w:r>
+      <w:r>
+        <w:rPr>
+          <w:rFonts w:ascii="JetBrains Mono" w:eastAsia="Times New Roman" w:hAnsi="JetBrains Mono" w:cs="JetBrains Mono"/>
+          <w:color w:val="BCBEC4"/>
+          <w:kern w:val="0"/>
+          <w:sz w:val="20"/>
+          <w:szCs w:val="20"/>
+          <w14:ligatures w14:val="none"/>
+        </w:rPr>
+        <w:br/>
+      </w:r>
+      <w:r>
+        <w:rPr>
+          <w:rFonts w:ascii="JetBrains Mono" w:eastAsia="Times New Roman" w:hAnsi="JetBrains Mono" w:cs="JetBrains Mono"/>
+          <w:color w:val="BCBEC4"/>
+          <w:kern w:val="0"/>
+          <w:sz w:val="20"/>
+          <w:szCs w:val="20"/>
+          <w14:ligatures w14:val="none"/>
+        </w:rPr>
+        <w:br/>
+        <w:t xml:space="preserve">        </w:t>
+      </w:r>
+      <w:r>
+        <w:rPr>
+          <w:rFonts w:ascii="JetBrains Mono" w:eastAsia="Times New Roman" w:hAnsi="JetBrains Mono" w:cs="JetBrains Mono"/>
+          <w:color w:val="7A7E85"/>
+          <w:kern w:val="0"/>
+          <w:sz w:val="20"/>
+          <w:szCs w:val="20"/>
+          <w14:ligatures w14:val="none"/>
+        </w:rPr>
+        <w:t>// Main menu loop for user interaction</w:t>
+      </w:r>
+      <w:r>
+        <w:rPr>
+          <w:rFonts w:ascii="JetBrains Mono" w:eastAsia="Times New Roman" w:hAnsi="JetBrains Mono" w:cs="JetBrains Mono"/>
+          <w:color w:val="7A7E85"/>
+          <w:kern w:val="0"/>
+          <w:sz w:val="20"/>
+          <w:szCs w:val="20"/>
+          <w14:ligatures w14:val="none"/>
+        </w:rPr>
+        <w:br/>
+        <w:t xml:space="preserve">        </w:t>
+      </w:r>
+      <w:r>
+        <w:rPr>
+          <w:rFonts w:ascii="JetBrains Mono" w:eastAsia="Times New Roman" w:hAnsi="JetBrains Mono" w:cs="JetBrains Mono"/>
+          <w:color w:val="CF8E6D"/>
+          <w:kern w:val="0"/>
+          <w:sz w:val="20"/>
+          <w:szCs w:val="20"/>
+          <w14:ligatures w14:val="none"/>
+        </w:rPr>
+        <w:t xml:space="preserve">while </w:t>
+      </w:r>
+      <w:r>
+        <w:rPr>
+          <w:rFonts w:ascii="JetBrains Mono" w:eastAsia="Times New Roman" w:hAnsi="JetBrains Mono" w:cs="JetBrains Mono"/>
+          <w:color w:val="BCBEC4"/>
+          <w:kern w:val="0"/>
+          <w:sz w:val="20"/>
+          <w:szCs w:val="20"/>
+          <w14:ligatures w14:val="none"/>
+        </w:rPr>
+        <w:t>(</w:t>
+      </w:r>
+      <w:r>
+        <w:rPr>
+          <w:rFonts w:ascii="JetBrains Mono" w:eastAsia="Times New Roman" w:hAnsi="JetBrains Mono" w:cs="JetBrains Mono"/>
+          <w:color w:val="CF8E6D"/>
+          <w:kern w:val="0"/>
+          <w:sz w:val="20"/>
+          <w:szCs w:val="20"/>
+          <w14:ligatures w14:val="none"/>
+        </w:rPr>
+        <w:t>true</w:t>
+      </w:r>
+      <w:r>
+        <w:rPr>
+          <w:rFonts w:ascii="JetBrains Mono" w:eastAsia="Times New Roman" w:hAnsi="JetBrains Mono" w:cs="JetBrains Mono"/>
+          <w:color w:val="BCBEC4"/>
+          <w:kern w:val="0"/>
+          <w:sz w:val="20"/>
+          <w:szCs w:val="20"/>
+          <w14:ligatures w14:val="none"/>
+        </w:rPr>
+        <w:t>) {</w:t>
+      </w:r>
+      <w:r>
+        <w:rPr>
+          <w:rFonts w:ascii="JetBrains Mono" w:eastAsia="Times New Roman" w:hAnsi="JetBrains Mono" w:cs="JetBrains Mono"/>
+          <w:color w:val="BCBEC4"/>
+          <w:kern w:val="0"/>
+          <w:sz w:val="20"/>
+          <w:szCs w:val="20"/>
+          <w14:ligatures w14:val="none"/>
+        </w:rPr>
+        <w:br/>
+        <w:t xml:space="preserve">            </w:t>
+      </w:r>
+      <w:r>
+        <w:rPr>
+          <w:rFonts w:ascii="JetBrains Mono" w:eastAsia="Times New Roman" w:hAnsi="JetBrains Mono" w:cs="JetBrains Mono"/>
+          <w:color w:val="CF8E6D"/>
+          <w:kern w:val="0"/>
+          <w:sz w:val="20"/>
+          <w:szCs w:val="20"/>
+          <w14:ligatures w14:val="none"/>
+        </w:rPr>
+        <w:t xml:space="preserve">int </w:t>
+      </w:r>
+      <w:r>
+        <w:rPr>
+          <w:rFonts w:ascii="JetBrains Mono" w:eastAsia="Times New Roman" w:hAnsi="JetBrains Mono" w:cs="JetBrains Mono"/>
+          <w:color w:val="BCBEC4"/>
+          <w:kern w:val="0"/>
+          <w:sz w:val="20"/>
+          <w:szCs w:val="20"/>
+          <w14:ligatures w14:val="none"/>
+        </w:rPr>
+        <w:t>menuChoice = Normal.</w:t>
+      </w:r>
+      <w:r>
+        <w:rPr>
+          <w:rFonts w:ascii="JetBrains Mono" w:eastAsia="Times New Roman" w:hAnsi="JetBrains Mono" w:cs="JetBrains Mono"/>
+          <w:i/>
+          <w:iCs/>
+          <w:color w:val="BCBEC4"/>
+          <w:kern w:val="0"/>
+          <w:sz w:val="20"/>
+          <w:szCs w:val="20"/>
+          <w14:ligatures w14:val="none"/>
+        </w:rPr>
+        <w:t>getValidChoice</w:t>
+      </w:r>
+      <w:r>
+        <w:rPr>
+          <w:rFonts w:ascii="JetBrains Mono" w:eastAsia="Times New Roman" w:hAnsi="JetBrains Mono" w:cs="JetBrains Mono"/>
+          <w:color w:val="BCBEC4"/>
+          <w:kern w:val="0"/>
+          <w:sz w:val="20"/>
+          <w:szCs w:val="20"/>
+          <w14:ligatures w14:val="none"/>
+        </w:rPr>
+        <w:t>(</w:t>
+      </w:r>
+      <w:r>
+        <w:rPr>
+          <w:rFonts w:ascii="JetBrains Mono" w:eastAsia="Times New Roman" w:hAnsi="JetBrains Mono" w:cs="JetBrains Mono"/>
+          <w:color w:val="BCBEC4"/>
+          <w:kern w:val="0"/>
+          <w:sz w:val="20"/>
+          <w:szCs w:val="20"/>
+          <w14:ligatures w14:val="none"/>
+        </w:rPr>
+        <w:br/>
+        <w:t xml:space="preserve">                    </w:t>
+      </w:r>
+      <w:r>
+        <w:rPr>
+          <w:rFonts w:ascii="JetBrains Mono" w:eastAsia="Times New Roman" w:hAnsi="JetBrains Mono" w:cs="JetBrains Mono"/>
+          <w:color w:val="CF8E6D"/>
+          <w:kern w:val="0"/>
+          <w:sz w:val="20"/>
+          <w:szCs w:val="20"/>
+          <w14:ligatures w14:val="none"/>
+        </w:rPr>
+        <w:t xml:space="preserve">new </w:t>
+      </w:r>
+      <w:r>
+        <w:rPr>
+          <w:rFonts w:ascii="JetBrains Mono" w:eastAsia="Times New Roman" w:hAnsi="JetBrains Mono" w:cs="JetBrains Mono"/>
+          <w:color w:val="BCBEC4"/>
+          <w:kern w:val="0"/>
+          <w:sz w:val="20"/>
+          <w:szCs w:val="20"/>
+          <w14:ligatures w14:val="none"/>
+        </w:rPr>
+        <w:t>String[]{</w:t>
+      </w:r>
+      <w:r>
+        <w:rPr>
+          <w:rFonts w:ascii="JetBrains Mono" w:eastAsia="Times New Roman" w:hAnsi="JetBrains Mono" w:cs="JetBrains Mono"/>
+          <w:color w:val="6AAB73"/>
+          <w:kern w:val="0"/>
+          <w:sz w:val="20"/>
+          <w:szCs w:val="20"/>
+          <w14:ligatures w14:val="none"/>
+        </w:rPr>
+        <w:t>"Manager"</w:t>
+      </w:r>
+      <w:r>
+        <w:rPr>
+          <w:rFonts w:ascii="JetBrains Mono" w:eastAsia="Times New Roman" w:hAnsi="JetBrains Mono" w:cs="JetBrains Mono"/>
+          <w:color w:val="BCBEC4"/>
+          <w:kern w:val="0"/>
+          <w:sz w:val="20"/>
+          <w:szCs w:val="20"/>
+          <w14:ligatures w14:val="none"/>
+        </w:rPr>
+        <w:t xml:space="preserve">, </w:t>
+      </w:r>
+      <w:r>
+        <w:rPr>
+          <w:rFonts w:ascii="JetBrains Mono" w:eastAsia="Times New Roman" w:hAnsi="JetBrains Mono" w:cs="JetBrains Mono"/>
+          <w:color w:val="6AAB73"/>
+          <w:kern w:val="0"/>
+          <w:sz w:val="20"/>
+          <w:szCs w:val="20"/>
+          <w14:ligatures w14:val="none"/>
+        </w:rPr>
+        <w:t>"Senior"</w:t>
+      </w:r>
+      <w:r>
+        <w:rPr>
+          <w:rFonts w:ascii="JetBrains Mono" w:eastAsia="Times New Roman" w:hAnsi="JetBrains Mono" w:cs="JetBrains Mono"/>
+          <w:color w:val="BCBEC4"/>
+          <w:kern w:val="0"/>
+          <w:sz w:val="20"/>
+          <w:szCs w:val="20"/>
+          <w14:ligatures w14:val="none"/>
+        </w:rPr>
+        <w:t xml:space="preserve">, </w:t>
+      </w:r>
+      <w:r>
+        <w:rPr>
+          <w:rFonts w:ascii="JetBrains Mono" w:eastAsia="Times New Roman" w:hAnsi="JetBrains Mono" w:cs="JetBrains Mono"/>
+          <w:color w:val="6AAB73"/>
+          <w:kern w:val="0"/>
+          <w:sz w:val="20"/>
+          <w:szCs w:val="20"/>
+          <w14:ligatures w14:val="none"/>
+        </w:rPr>
+        <w:t>"Junior"</w:t>
+      </w:r>
+      <w:r>
+        <w:rPr>
+          <w:rFonts w:ascii="JetBrains Mono" w:eastAsia="Times New Roman" w:hAnsi="JetBrains Mono" w:cs="JetBrains Mono"/>
+          <w:color w:val="BCBEC4"/>
+          <w:kern w:val="0"/>
+          <w:sz w:val="20"/>
+          <w:szCs w:val="20"/>
+          <w14:ligatures w14:val="none"/>
+        </w:rPr>
+        <w:t xml:space="preserve">, </w:t>
+      </w:r>
+      <w:r>
+        <w:rPr>
+          <w:rFonts w:ascii="JetBrains Mono" w:eastAsia="Times New Roman" w:hAnsi="JetBrains Mono" w:cs="JetBrains Mono"/>
+          <w:color w:val="6AAB73"/>
+          <w:kern w:val="0"/>
+          <w:sz w:val="20"/>
+          <w:szCs w:val="20"/>
+          <w14:ligatures w14:val="none"/>
+        </w:rPr>
+        <w:t>"Exit"</w:t>
+      </w:r>
+      <w:r>
+        <w:rPr>
+          <w:rFonts w:ascii="JetBrains Mono" w:eastAsia="Times New Roman" w:hAnsi="JetBrains Mono" w:cs="JetBrains Mono"/>
+          <w:color w:val="BCBEC4"/>
+          <w:kern w:val="0"/>
+          <w:sz w:val="20"/>
+          <w:szCs w:val="20"/>
+          <w14:ligatures w14:val="none"/>
+        </w:rPr>
+        <w:t>},</w:t>
+      </w:r>
+      <w:r>
+        <w:rPr>
+          <w:rFonts w:ascii="JetBrains Mono" w:eastAsia="Times New Roman" w:hAnsi="JetBrains Mono" w:cs="JetBrains Mono"/>
+          <w:color w:val="BCBEC4"/>
+          <w:kern w:val="0"/>
+          <w:sz w:val="20"/>
+          <w:szCs w:val="20"/>
+          <w14:ligatures w14:val="none"/>
+        </w:rPr>
+        <w:br/>
+        <w:t xml:space="preserve">                    </w:t>
+      </w:r>
+      <w:r>
+        <w:rPr>
+          <w:rFonts w:ascii="JetBrains Mono" w:eastAsia="Times New Roman" w:hAnsi="JetBrains Mono" w:cs="JetBrains Mono"/>
+          <w:color w:val="6AAB73"/>
+          <w:kern w:val="0"/>
+          <w:sz w:val="20"/>
+          <w:szCs w:val="20"/>
+          <w14:ligatures w14:val="none"/>
+        </w:rPr>
+        <w:t>"# ==== Welcome to Workers Management System ==== #"</w:t>
+      </w:r>
+      <w:r>
+        <w:rPr>
+          <w:rFonts w:ascii="JetBrains Mono" w:eastAsia="Times New Roman" w:hAnsi="JetBrains Mono" w:cs="JetBrains Mono"/>
+          <w:color w:val="6AAB73"/>
+          <w:kern w:val="0"/>
+          <w:sz w:val="20"/>
+          <w:szCs w:val="20"/>
+          <w14:ligatures w14:val="none"/>
+        </w:rPr>
+        <w:br/>
+        <w:t xml:space="preserve">            </w:t>
+      </w:r>
+      <w:r>
+        <w:rPr>
+          <w:rFonts w:ascii="JetBrains Mono" w:eastAsia="Times New Roman" w:hAnsi="JetBrains Mono" w:cs="JetBrains Mono"/>
+          <w:color w:val="BCBEC4"/>
+          <w:kern w:val="0"/>
+          <w:sz w:val="20"/>
+          <w:szCs w:val="20"/>
+          <w14:ligatures w14:val="none"/>
+        </w:rPr>
+        <w:t>);</w:t>
+      </w:r>
+      <w:r>
+        <w:rPr>
+          <w:rFonts w:ascii="JetBrains Mono" w:eastAsia="Times New Roman" w:hAnsi="JetBrains Mono" w:cs="JetBrains Mono"/>
+          <w:color w:val="BCBEC4"/>
+          <w:kern w:val="0"/>
+          <w:sz w:val="20"/>
+          <w:szCs w:val="20"/>
+          <w14:ligatures w14:val="none"/>
+        </w:rPr>
+        <w:br/>
+      </w:r>
+      <w:r>
+        <w:rPr>
+          <w:rFonts w:ascii="JetBrains Mono" w:eastAsia="Times New Roman" w:hAnsi="JetBrains Mono" w:cs="JetBrains Mono"/>
+          <w:color w:val="BCBEC4"/>
+          <w:kern w:val="0"/>
+          <w:sz w:val="20"/>
+          <w:szCs w:val="20"/>
+          <w14:ligatures w14:val="none"/>
+        </w:rPr>
+        <w:br/>
+        <w:t xml:space="preserve">            </w:t>
+      </w:r>
+      <w:r>
+        <w:rPr>
+          <w:rFonts w:ascii="JetBrains Mono" w:eastAsia="Times New Roman" w:hAnsi="JetBrains Mono" w:cs="JetBrains Mono"/>
+          <w:color w:val="7A7E85"/>
+          <w:kern w:val="0"/>
+          <w:sz w:val="20"/>
+          <w:szCs w:val="20"/>
+          <w14:ligatures w14:val="none"/>
+        </w:rPr>
+        <w:t>// Navigate based on user choice</w:t>
+      </w:r>
+      <w:r>
+        <w:rPr>
+          <w:rFonts w:ascii="JetBrains Mono" w:eastAsia="Times New Roman" w:hAnsi="JetBrains Mono" w:cs="JetBrains Mono"/>
+          <w:color w:val="7A7E85"/>
+          <w:kern w:val="0"/>
+          <w:sz w:val="20"/>
+          <w:szCs w:val="20"/>
+          <w14:ligatures w14:val="none"/>
+        </w:rPr>
+        <w:br/>
+        <w:t xml:space="preserve">            </w:t>
+      </w:r>
+      <w:r>
+        <w:rPr>
+          <w:rFonts w:ascii="JetBrains Mono" w:eastAsia="Times New Roman" w:hAnsi="JetBrains Mono" w:cs="JetBrains Mono"/>
+          <w:color w:val="CF8E6D"/>
+          <w:kern w:val="0"/>
+          <w:sz w:val="20"/>
+          <w:szCs w:val="20"/>
+          <w14:ligatures w14:val="none"/>
+        </w:rPr>
+        <w:t xml:space="preserve">if </w:t>
+      </w:r>
+      <w:r>
+        <w:rPr>
+          <w:rFonts w:ascii="JetBrains Mono" w:eastAsia="Times New Roman" w:hAnsi="JetBrains Mono" w:cs="JetBrains Mono"/>
+          <w:color w:val="BCBEC4"/>
+          <w:kern w:val="0"/>
+          <w:sz w:val="20"/>
+          <w:szCs w:val="20"/>
+          <w14:ligatures w14:val="none"/>
+        </w:rPr>
+        <w:t xml:space="preserve">(menuChoice == </w:t>
+      </w:r>
+      <w:r>
+        <w:rPr>
+          <w:rFonts w:ascii="JetBrains Mono" w:eastAsia="Times New Roman" w:hAnsi="JetBrains Mono" w:cs="JetBrains Mono"/>
+          <w:color w:val="2AACB8"/>
+          <w:kern w:val="0"/>
+          <w:sz w:val="20"/>
+          <w:szCs w:val="20"/>
+          <w14:ligatures w14:val="none"/>
+        </w:rPr>
+        <w:t>0</w:t>
+      </w:r>
+      <w:r>
+        <w:rPr>
+          <w:rFonts w:ascii="JetBrains Mono" w:eastAsia="Times New Roman" w:hAnsi="JetBrains Mono" w:cs="JetBrains Mono"/>
+          <w:color w:val="BCBEC4"/>
+          <w:kern w:val="0"/>
+          <w:sz w:val="20"/>
+          <w:szCs w:val="20"/>
+          <w14:ligatures w14:val="none"/>
+        </w:rPr>
+        <w:t>)</w:t>
+      </w:r>
+      <w:r>
+        <w:rPr>
+          <w:rFonts w:ascii="JetBrains Mono" w:eastAsia="Times New Roman" w:hAnsi="JetBrains Mono" w:cs="JetBrains Mono"/>
+          <w:color w:val="BCBEC4"/>
+          <w:kern w:val="0"/>
+          <w:sz w:val="20"/>
+          <w:szCs w:val="20"/>
+          <w14:ligatures w14:val="none"/>
+        </w:rPr>
+        <w:br/>
+        <w:t xml:space="preserve">                board.manage();</w:t>
+      </w:r>
+      <w:r>
+        <w:rPr>
+          <w:rFonts w:ascii="JetBrains Mono" w:eastAsia="Times New Roman" w:hAnsi="JetBrains Mono" w:cs="JetBrains Mono"/>
+          <w:color w:val="BCBEC4"/>
+          <w:kern w:val="0"/>
+          <w:sz w:val="20"/>
+          <w:szCs w:val="20"/>
+          <w14:ligatures w14:val="none"/>
+        </w:rPr>
+        <w:br/>
+        <w:t xml:space="preserve">            </w:t>
+      </w:r>
+      <w:r>
+        <w:rPr>
+          <w:rFonts w:ascii="JetBrains Mono" w:eastAsia="Times New Roman" w:hAnsi="JetBrains Mono" w:cs="JetBrains Mono"/>
+          <w:color w:val="CF8E6D"/>
+          <w:kern w:val="0"/>
+          <w:sz w:val="20"/>
+          <w:szCs w:val="20"/>
+          <w14:ligatures w14:val="none"/>
+        </w:rPr>
+        <w:t xml:space="preserve">else if </w:t>
+      </w:r>
+      <w:r>
+        <w:rPr>
+          <w:rFonts w:ascii="JetBrains Mono" w:eastAsia="Times New Roman" w:hAnsi="JetBrains Mono" w:cs="JetBrains Mono"/>
+          <w:color w:val="BCBEC4"/>
+          <w:kern w:val="0"/>
+          <w:sz w:val="20"/>
+          <w:szCs w:val="20"/>
+          <w14:ligatures w14:val="none"/>
+        </w:rPr>
+        <w:t xml:space="preserve">(menuChoice == </w:t>
+      </w:r>
+      <w:r>
+        <w:rPr>
+          <w:rFonts w:ascii="JetBrains Mono" w:eastAsia="Times New Roman" w:hAnsi="JetBrains Mono" w:cs="JetBrains Mono"/>
+          <w:color w:val="2AACB8"/>
+          <w:kern w:val="0"/>
+          <w:sz w:val="20"/>
+          <w:szCs w:val="20"/>
+          <w14:ligatures w14:val="none"/>
+        </w:rPr>
+        <w:t>1</w:t>
+      </w:r>
+      <w:r>
+        <w:rPr>
+          <w:rFonts w:ascii="JetBrains Mono" w:eastAsia="Times New Roman" w:hAnsi="JetBrains Mono" w:cs="JetBrains Mono"/>
+          <w:color w:val="BCBEC4"/>
+          <w:kern w:val="0"/>
+          <w:sz w:val="20"/>
+          <w:szCs w:val="20"/>
+          <w14:ligatures w14:val="none"/>
+        </w:rPr>
+        <w:t>)</w:t>
+      </w:r>
+      <w:r>
+        <w:rPr>
+          <w:rFonts w:ascii="JetBrains Mono" w:eastAsia="Times New Roman" w:hAnsi="JetBrains Mono" w:cs="JetBrains Mono"/>
+          <w:color w:val="BCBEC4"/>
+          <w:kern w:val="0"/>
+          <w:sz w:val="20"/>
+          <w:szCs w:val="20"/>
+          <w14:ligatures w14:val="none"/>
+        </w:rPr>
+        <w:br/>
+        <w:t xml:space="preserve">                board.seniorWork();</w:t>
+      </w:r>
+      <w:r>
+        <w:rPr>
+          <w:rFonts w:ascii="JetBrains Mono" w:eastAsia="Times New Roman" w:hAnsi="JetBrains Mono" w:cs="JetBrains Mono"/>
+          <w:color w:val="BCBEC4"/>
+          <w:kern w:val="0"/>
+          <w:sz w:val="20"/>
+          <w:szCs w:val="20"/>
+          <w14:ligatures w14:val="none"/>
+        </w:rPr>
+        <w:br/>
+        <w:t xml:space="preserve">            </w:t>
+      </w:r>
+      <w:r>
+        <w:rPr>
+          <w:rFonts w:ascii="JetBrains Mono" w:eastAsia="Times New Roman" w:hAnsi="JetBrains Mono" w:cs="JetBrains Mono"/>
+          <w:color w:val="CF8E6D"/>
+          <w:kern w:val="0"/>
+          <w:sz w:val="20"/>
+          <w:szCs w:val="20"/>
+          <w14:ligatures w14:val="none"/>
+        </w:rPr>
+        <w:t xml:space="preserve">else if </w:t>
+      </w:r>
+      <w:r>
+        <w:rPr>
+          <w:rFonts w:ascii="JetBrains Mono" w:eastAsia="Times New Roman" w:hAnsi="JetBrains Mono" w:cs="JetBrains Mono"/>
+          <w:color w:val="BCBEC4"/>
+          <w:kern w:val="0"/>
+          <w:sz w:val="20"/>
+          <w:szCs w:val="20"/>
+          <w14:ligatures w14:val="none"/>
+        </w:rPr>
+        <w:t xml:space="preserve">(menuChoice == </w:t>
+      </w:r>
+      <w:r>
+        <w:rPr>
+          <w:rFonts w:ascii="JetBrains Mono" w:eastAsia="Times New Roman" w:hAnsi="JetBrains Mono" w:cs="JetBrains Mono"/>
+          <w:color w:val="2AACB8"/>
+          <w:kern w:val="0"/>
+          <w:sz w:val="20"/>
+          <w:szCs w:val="20"/>
+          <w14:ligatures w14:val="none"/>
+        </w:rPr>
+        <w:t>2</w:t>
+      </w:r>
+      <w:r>
+        <w:rPr>
+          <w:rFonts w:ascii="JetBrains Mono" w:eastAsia="Times New Roman" w:hAnsi="JetBrains Mono" w:cs="JetBrains Mono"/>
+          <w:color w:val="BCBEC4"/>
+          <w:kern w:val="0"/>
+          <w:sz w:val="20"/>
+          <w:szCs w:val="20"/>
+          <w14:ligatures w14:val="none"/>
+        </w:rPr>
+        <w:t>)</w:t>
+      </w:r>
+      <w:r>
+        <w:rPr>
+          <w:rFonts w:ascii="JetBrains Mono" w:eastAsia="Times New Roman" w:hAnsi="JetBrains Mono" w:cs="JetBrains Mono"/>
+          <w:color w:val="BCBEC4"/>
+          <w:kern w:val="0"/>
+          <w:sz w:val="20"/>
+          <w:szCs w:val="20"/>
+          <w14:ligatures w14:val="none"/>
+        </w:rPr>
+        <w:br/>
+        <w:t xml:space="preserve">                board.juniorWork();</w:t>
+      </w:r>
+      <w:r>
+        <w:rPr>
+          <w:rFonts w:ascii="JetBrains Mono" w:eastAsia="Times New Roman" w:hAnsi="JetBrains Mono" w:cs="JetBrains Mono"/>
+          <w:color w:val="BCBEC4"/>
+          <w:kern w:val="0"/>
+          <w:sz w:val="20"/>
+          <w:szCs w:val="20"/>
+          <w14:ligatures w14:val="none"/>
+        </w:rPr>
+        <w:br/>
+        <w:t xml:space="preserve">            </w:t>
+      </w:r>
+      <w:r>
+        <w:rPr>
+          <w:rFonts w:ascii="JetBrains Mono" w:eastAsia="Times New Roman" w:hAnsi="JetBrains Mono" w:cs="JetBrains Mono"/>
+          <w:color w:val="CF8E6D"/>
+          <w:kern w:val="0"/>
+          <w:sz w:val="20"/>
+          <w:szCs w:val="20"/>
+          <w14:ligatures w14:val="none"/>
+        </w:rPr>
+        <w:t xml:space="preserve">else if </w:t>
+      </w:r>
+      <w:r>
+        <w:rPr>
+          <w:rFonts w:ascii="JetBrains Mono" w:eastAsia="Times New Roman" w:hAnsi="JetBrains Mono" w:cs="JetBrains Mono"/>
+          <w:color w:val="BCBEC4"/>
+          <w:kern w:val="0"/>
+          <w:sz w:val="20"/>
+          <w:szCs w:val="20"/>
+          <w14:ligatures w14:val="none"/>
+        </w:rPr>
+        <w:t xml:space="preserve">(menuChoice == </w:t>
+      </w:r>
+      <w:r>
+        <w:rPr>
+          <w:rFonts w:ascii="JetBrains Mono" w:eastAsia="Times New Roman" w:hAnsi="JetBrains Mono" w:cs="JetBrains Mono"/>
+          <w:color w:val="2AACB8"/>
+          <w:kern w:val="0"/>
+          <w:sz w:val="20"/>
+          <w:szCs w:val="20"/>
+          <w14:ligatures w14:val="none"/>
+        </w:rPr>
+        <w:t>3</w:t>
+      </w:r>
+      <w:r>
+        <w:rPr>
+          <w:rFonts w:ascii="JetBrains Mono" w:eastAsia="Times New Roman" w:hAnsi="JetBrains Mono" w:cs="JetBrains Mono"/>
+          <w:color w:val="BCBEC4"/>
+          <w:kern w:val="0"/>
+          <w:sz w:val="20"/>
+          <w:szCs w:val="20"/>
+          <w14:ligatures w14:val="none"/>
+        </w:rPr>
+        <w:t>)</w:t>
+      </w:r>
+      <w:r>
+        <w:rPr>
+          <w:rFonts w:ascii="JetBrains Mono" w:eastAsia="Times New Roman" w:hAnsi="JetBrains Mono" w:cs="JetBrains Mono"/>
+          <w:color w:val="BCBEC4"/>
+          <w:kern w:val="0"/>
+          <w:sz w:val="20"/>
+          <w:szCs w:val="20"/>
+          <w14:ligatures w14:val="none"/>
+        </w:rPr>
+        <w:br/>
+        <w:t xml:space="preserve">                </w:t>
+      </w:r>
+      <w:r>
+        <w:rPr>
+          <w:rFonts w:ascii="JetBrains Mono" w:eastAsia="Times New Roman" w:hAnsi="JetBrains Mono" w:cs="JetBrains Mono"/>
+          <w:color w:val="CF8E6D"/>
+          <w:kern w:val="0"/>
+          <w:sz w:val="20"/>
+          <w:szCs w:val="20"/>
+          <w14:ligatures w14:val="none"/>
+        </w:rPr>
+        <w:t>break</w:t>
+      </w:r>
+      <w:r>
+        <w:rPr>
+          <w:rFonts w:ascii="JetBrains Mono" w:eastAsia="Times New Roman" w:hAnsi="JetBrains Mono" w:cs="JetBrains Mono"/>
+          <w:color w:val="BCBEC4"/>
+          <w:kern w:val="0"/>
+          <w:sz w:val="20"/>
+          <w:szCs w:val="20"/>
+          <w14:ligatures w14:val="none"/>
+        </w:rPr>
+        <w:t>;</w:t>
+      </w:r>
+      <w:r>
+        <w:rPr>
+          <w:rFonts w:ascii="JetBrains Mono" w:eastAsia="Times New Roman" w:hAnsi="JetBrains Mono" w:cs="JetBrains Mono"/>
+          <w:color w:val="BCBEC4"/>
+          <w:kern w:val="0"/>
+          <w:sz w:val="20"/>
+          <w:szCs w:val="20"/>
+          <w14:ligatures w14:val="none"/>
+        </w:rPr>
+        <w:br/>
+        <w:t xml:space="preserve">        }</w:t>
+      </w:r>
+      <w:r>
+        <w:rPr>
+          <w:rFonts w:ascii="JetBrains Mono" w:eastAsia="Times New Roman" w:hAnsi="JetBrains Mono" w:cs="JetBrains Mono"/>
+          <w:color w:val="BCBEC4"/>
+          <w:kern w:val="0"/>
+          <w:sz w:val="20"/>
+          <w:szCs w:val="20"/>
+          <w14:ligatures w14:val="none"/>
+        </w:rPr>
+        <w:br/>
+      </w:r>
+      <w:r>
+        <w:rPr>
+          <w:rFonts w:ascii="JetBrains Mono" w:eastAsia="Times New Roman" w:hAnsi="JetBrains Mono" w:cs="JetBrains Mono"/>
+          <w:color w:val="BCBEC4"/>
+          <w:kern w:val="0"/>
+          <w:sz w:val="20"/>
+          <w:szCs w:val="20"/>
+          <w14:ligatures w14:val="none"/>
+        </w:rPr>
+        <w:lastRenderedPageBreak/>
+        <w:br/>
+        <w:t xml:space="preserve">        System.</w:t>
+      </w:r>
+      <w:r>
+        <w:rPr>
+          <w:rFonts w:ascii="JetBrains Mono" w:eastAsia="Times New Roman" w:hAnsi="JetBrains Mono" w:cs="JetBrains Mono"/>
+          <w:i/>
+          <w:iCs/>
+          <w:color w:val="C77DBB"/>
+          <w:kern w:val="0"/>
+          <w:sz w:val="20"/>
+          <w:szCs w:val="20"/>
+          <w14:ligatures w14:val="none"/>
+        </w:rPr>
+        <w:t>out</w:t>
+      </w:r>
+      <w:r>
+        <w:rPr>
+          <w:rFonts w:ascii="JetBrains Mono" w:eastAsia="Times New Roman" w:hAnsi="JetBrains Mono" w:cs="JetBrains Mono"/>
+          <w:color w:val="BCBEC4"/>
+          <w:kern w:val="0"/>
+          <w:sz w:val="20"/>
+          <w:szCs w:val="20"/>
+          <w14:ligatures w14:val="none"/>
+        </w:rPr>
+        <w:t>.println(</w:t>
+      </w:r>
+      <w:r>
+        <w:rPr>
+          <w:rFonts w:ascii="JetBrains Mono" w:eastAsia="Times New Roman" w:hAnsi="JetBrains Mono" w:cs="JetBrains Mono"/>
+          <w:color w:val="6AAB73"/>
+          <w:kern w:val="0"/>
+          <w:sz w:val="20"/>
+          <w:szCs w:val="20"/>
+          <w14:ligatures w14:val="none"/>
+        </w:rPr>
+        <w:t>"</w:t>
+      </w:r>
+      <w:r>
+        <w:rPr>
+          <w:rFonts w:ascii="JetBrains Mono" w:eastAsia="Times New Roman" w:hAnsi="JetBrains Mono" w:cs="JetBrains Mono"/>
+          <w:color w:val="CF8E6D"/>
+          <w:kern w:val="0"/>
+          <w:sz w:val="20"/>
+          <w:szCs w:val="20"/>
+          <w14:ligatures w14:val="none"/>
+        </w:rPr>
+        <w:t>\n</w:t>
+      </w:r>
+      <w:r>
+        <w:rPr>
+          <w:rFonts w:ascii="JetBrains Mono" w:eastAsia="Times New Roman" w:hAnsi="JetBrains Mono" w:cs="JetBrains Mono"/>
+          <w:color w:val="6AAB73"/>
+          <w:kern w:val="0"/>
+          <w:sz w:val="20"/>
+          <w:szCs w:val="20"/>
+          <w14:ligatures w14:val="none"/>
+        </w:rPr>
+        <w:t>Thanks For Using Our Program"</w:t>
+      </w:r>
+      <w:r>
+        <w:rPr>
+          <w:rFonts w:ascii="JetBrains Mono" w:eastAsia="Times New Roman" w:hAnsi="JetBrains Mono" w:cs="JetBrains Mono"/>
+          <w:color w:val="BCBEC4"/>
+          <w:kern w:val="0"/>
+          <w:sz w:val="20"/>
+          <w:szCs w:val="20"/>
+          <w14:ligatures w14:val="none"/>
+        </w:rPr>
+        <w:t>);</w:t>
+      </w:r>
+      <w:r>
+        <w:rPr>
+          <w:rFonts w:ascii="JetBrains Mono" w:eastAsia="Times New Roman" w:hAnsi="JetBrains Mono" w:cs="JetBrains Mono"/>
+          <w:color w:val="BCBEC4"/>
+          <w:kern w:val="0"/>
+          <w:sz w:val="20"/>
+          <w:szCs w:val="20"/>
+          <w14:ligatures w14:val="none"/>
+        </w:rPr>
+        <w:br/>
+        <w:t xml:space="preserve">    }</w:t>
+      </w:r>
+      <w:r>
+        <w:rPr>
+          <w:rFonts w:ascii="JetBrains Mono" w:eastAsia="Times New Roman" w:hAnsi="JetBrains Mono" w:cs="JetBrains Mono"/>
+          <w:color w:val="BCBEC4"/>
+          <w:kern w:val="0"/>
+          <w:sz w:val="20"/>
+          <w:szCs w:val="20"/>
+          <w14:ligatures w14:val="none"/>
+        </w:rPr>
+        <w:br/>
+        <w:t>}</w:t>
+      </w:r>
+    </w:p>
+    <w:p>
+      <w:pPr>
+        <w:rPr>
+          <w:rFonts w:asciiTheme="majorBidi" w:hAnsiTheme="majorBidi" w:cstheme="majorBidi"/>
+        </w:rPr>
+      </w:pPr>
+      <w:r>
+        <w:rPr>
+          <w:rFonts w:asciiTheme="majorBidi" w:hAnsiTheme="majorBidi" w:cstheme="majorBidi"/>
+        </w:rPr>
+        <w:br/>
+        <w:t>_____________________________________________________________________________________</w:t>
+      </w:r>
+    </w:p>
+    <w:p>
+      <w:pPr>
+        <w:pStyle w:val="ListParagraph"/>
+        <w:numPr>
+          <w:ilvl w:val="0"/>
+          <w:numId w:val="12"/>
+        </w:numPr>
+        <w:rPr>
+          <w:rFonts w:asciiTheme="majorBidi" w:hAnsiTheme="majorBidi" w:cstheme="majorBidi"/>
+          <w:sz w:val="26"/>
+          <w:szCs w:val="26"/>
+        </w:rPr>
+      </w:pPr>
+      <w:r>
+        <w:rPr>
+          <w:noProof/>
+        </w:rPr>
+        <w:drawing>
+          <wp:anchor distT="0" distB="0" distL="114300" distR="114300" simplePos="0" relativeHeight="251661312" behindDoc="0" locked="0" layoutInCell="1" allowOverlap="1" wp14:anchorId="1C9AEAF7" wp14:editId="53080B91">
+            <wp:simplePos x="0" y="0"/>
+            <wp:positionH relativeFrom="margin">
+              <wp:posOffset>25400</wp:posOffset>
+            </wp:positionH>
+            <wp:positionV relativeFrom="margin">
+              <wp:posOffset>5181600</wp:posOffset>
+            </wp:positionV>
+            <wp:extent cx="5943600" cy="3343275"/>
+            <wp:effectExtent l="0" t="0" r="0" b="9525"/>
+            <wp:wrapSquare wrapText="bothSides"/>
+            <wp:docPr id="1485304439" name="Picture 2"/>
+            <wp:cNvGraphicFramePr>
+              <a:graphicFrameLocks xmlns:a="http://schemas.openxmlformats.org/drawingml/2006/main" noChangeAspect="1"/>
+            </wp:cNvGraphicFramePr>
+            <a:graphic xmlns:a="http://schemas.openxmlformats.org/drawingml/2006/main">
+              <a:graphicData uri="http://schemas.openxmlformats.org/drawingml/2006/picture">
+                <pic:pic xmlns:pic="http://schemas.openxmlformats.org/drawingml/2006/picture">
+                  <pic:nvPicPr>
+                    <pic:cNvPr id="1485304439" name="Picture 1485304439"/>
+                    <pic:cNvPicPr/>
+                  </pic:nvPicPr>
+                  <pic:blipFill>
+                    <a:blip r:embed="rId10" cstate="print">
+                      <a:extLst>
+                        <a:ext uri="{28A0092B-C50C-407E-A947-70E740481C1C}">
+                          <a14:useLocalDpi xmlns:a14="http://schemas.microsoft.com/office/drawing/2010/main" val="0"/>
+                        </a:ext>
+                      </a:extLst>
+                    </a:blip>
+                    <a:stretch>
+                      <a:fillRect/>
+                    </a:stretch>
+                  </pic:blipFill>
+                  <pic:spPr>
+                    <a:xfrm>
+                      <a:off x="0" y="0"/>
+                      <a:ext cx="5943600" cy="3343275"/>
+                    </a:xfrm>
+                    <a:prstGeom prst="rect">
+                      <a:avLst/>
+                    </a:prstGeom>
+                  </pic:spPr>
+                </pic:pic>
+              </a:graphicData>
+            </a:graphic>
+          </wp:anchor>
+        </w:drawing>
+      </w:r>
+      <w:r>
+        <w:rPr>
+          <w:rFonts w:asciiTheme="majorBidi" w:hAnsiTheme="majorBidi" w:cstheme="majorBidi"/>
+          <w:noProof/>
+          <w:sz w:val="26"/>
+          <w:szCs w:val="26"/>
+        </w:rPr>
+        <w:drawing>
+          <wp:anchor distT="0" distB="0" distL="114300" distR="114300" simplePos="0" relativeHeight="251660288" behindDoc="0" locked="0" layoutInCell="1" allowOverlap="1" wp14:anchorId="2DFCF89C" wp14:editId="4A728DCF">
+            <wp:simplePos x="0" y="0"/>
+            <wp:positionH relativeFrom="margin">
+              <wp:align>right</wp:align>
+            </wp:positionH>
+            <wp:positionV relativeFrom="margin">
+              <wp:posOffset>1470660</wp:posOffset>
+            </wp:positionV>
+            <wp:extent cx="5923280" cy="3331845"/>
+            <wp:effectExtent l="0" t="0" r="1270" b="1905"/>
+            <wp:wrapSquare wrapText="bothSides"/>
+            <wp:docPr id="569952028" name="Picture 1"/>
+            <wp:cNvGraphicFramePr>
+              <a:graphicFrameLocks xmlns:a="http://schemas.openxmlformats.org/drawingml/2006/main" noChangeAspect="1"/>
+            </wp:cNvGraphicFramePr>
+            <a:graphic xmlns:a="http://schemas.openxmlformats.org/drawingml/2006/main">
+              <a:graphicData uri="http://schemas.openxmlformats.org/drawingml/2006/picture">
+                <pic:pic xmlns:pic="http://schemas.openxmlformats.org/drawingml/2006/picture">
+                  <pic:nvPicPr>
+                    <pic:cNvPr id="569952028" name="Picture 569952028"/>
+                    <pic:cNvPicPr/>
+                  </pic:nvPicPr>
+                  <pic:blipFill>
+                    <a:blip r:embed="rId11" cstate="print">
+                      <a:extLst>
+                        <a:ext uri="{28A0092B-C50C-407E-A947-70E740481C1C}">
+                          <a14:useLocalDpi xmlns:a14="http://schemas.microsoft.com/office/drawing/2010/main" val="0"/>
+                        </a:ext>
+                      </a:extLst>
+                    </a:blip>
+                    <a:stretch>
+                      <a:fillRect/>
+                    </a:stretch>
+                  </pic:blipFill>
+                  <pic:spPr>
+                    <a:xfrm>
+                      <a:off x="0" y="0"/>
+                      <a:ext cx="5923280" cy="3331845"/>
+                    </a:xfrm>
+                    <a:prstGeom prst="rect">
+                      <a:avLst/>
+                    </a:prstGeom>
+                  </pic:spPr>
+                </pic:pic>
+              </a:graphicData>
+            </a:graphic>
+            <wp14:sizeRelH relativeFrom="margin">
+              <wp14:pctWidth>0</wp14:pctWidth>
+            </wp14:sizeRelH>
+            <wp14:sizeRelV relativeFrom="margin">
+              <wp14:pctHeight>0</wp14:pctHeight>
+            </wp14:sizeRelV>
+          </wp:anchor>
+        </w:drawing>
+      </w:r>
+      <w:r>
+        <w:rPr>
+          <w:rFonts w:asciiTheme="majorBidi" w:hAnsiTheme="majorBidi" w:cstheme="majorBidi"/>
+          <w:sz w:val="26"/>
+          <w:szCs w:val="26"/>
+        </w:rPr>
+        <w:t>Images For the code:</w:t>
+      </w:r>
+    </w:p>
+    <w:p>
+      <w:pPr>
+        <w:rPr>
+          <w:rFonts w:asciiTheme="majorBidi" w:hAnsiTheme="majorBidi" w:cstheme="majorBidi"/>
+          <w:sz w:val="44"/>
+          <w:szCs w:val="44"/>
+        </w:rPr>
+      </w:pPr>
+      <w:r>
+        <w:rPr>
+          <w:noProof/>
+        </w:rPr>
+        <w:lastRenderedPageBreak/>
+        <w:drawing>
+          <wp:anchor distT="0" distB="0" distL="114300" distR="114300" simplePos="0" relativeHeight="251662336" behindDoc="0" locked="0" layoutInCell="1" allowOverlap="1" wp14:anchorId="772A6BC7" wp14:editId="1FD0A6D5">
+            <wp:simplePos x="0" y="0"/>
+            <wp:positionH relativeFrom="margin">
+              <wp:align>right</wp:align>
+            </wp:positionH>
+            <wp:positionV relativeFrom="margin">
+              <wp:posOffset>12700</wp:posOffset>
+            </wp:positionV>
+            <wp:extent cx="5943600" cy="3343275"/>
+            <wp:effectExtent l="0" t="0" r="0" b="9525"/>
+            <wp:wrapSquare wrapText="bothSides"/>
+            <wp:docPr id="805571726" name="Picture 3"/>
+            <wp:cNvGraphicFramePr>
+              <a:graphicFrameLocks xmlns:a="http://schemas.openxmlformats.org/drawingml/2006/main" noChangeAspect="1"/>
+            </wp:cNvGraphicFramePr>
+            <a:graphic xmlns:a="http://schemas.openxmlformats.org/drawingml/2006/main">
+              <a:graphicData uri="http://schemas.openxmlformats.org/drawingml/2006/picture">
+                <pic:pic xmlns:pic="http://schemas.openxmlformats.org/drawingml/2006/picture">
+                  <pic:nvPicPr>
+                    <pic:cNvPr id="805571726" name="Picture 805571726"/>
+                    <pic:cNvPicPr/>
+                  </pic:nvPicPr>
+                  <pic:blipFill>
+                    <a:blip r:embed="rId12" cstate="print">
+                      <a:extLst>
+                        <a:ext uri="{28A0092B-C50C-407E-A947-70E740481C1C}">
+                          <a14:useLocalDpi xmlns:a14="http://schemas.microsoft.com/office/drawing/2010/main" val="0"/>
+                        </a:ext>
+                      </a:extLst>
+                    </a:blip>
+                    <a:stretch>
+                      <a:fillRect/>
+                    </a:stretch>
+                  </pic:blipFill>
+                  <pic:spPr>
+                    <a:xfrm>
+                      <a:off x="0" y="0"/>
+                      <a:ext cx="5943600" cy="3343275"/>
+                    </a:xfrm>
+                    <a:prstGeom prst="rect">
+                      <a:avLst/>
+                    </a:prstGeom>
+                  </pic:spPr>
+                </pic:pic>
+              </a:graphicData>
+            </a:graphic>
+          </wp:anchor>
+        </w:drawing>
+      </w:r>
+    </w:p>
+    <w:p>
+      <w:pPr>
+        <w:rPr>
+          <w:rFonts w:asciiTheme="majorBidi" w:hAnsiTheme="majorBidi" w:cstheme="majorBidi"/>
+          <w:sz w:val="44"/>
+          <w:szCs w:val="44"/>
+        </w:rPr>
+      </w:pPr>
+      <w:r>
+        <w:rPr>
+          <w:rFonts w:asciiTheme="majorBidi" w:hAnsiTheme="majorBidi" w:cstheme="majorBidi"/>
+          <w:noProof/>
+          <w:sz w:val="44"/>
+          <w:szCs w:val="44"/>
+        </w:rPr>
+        <w:drawing>
+          <wp:anchor distT="0" distB="0" distL="114300" distR="114300" simplePos="0" relativeHeight="251664384" behindDoc="0" locked="0" layoutInCell="1" allowOverlap="1" wp14:anchorId="0F39BF7D" wp14:editId="692C3C61">
+            <wp:simplePos x="0" y="0"/>
+            <wp:positionH relativeFrom="margin">
+              <wp:align>right</wp:align>
+            </wp:positionH>
+            <wp:positionV relativeFrom="margin">
+              <wp:posOffset>4521200</wp:posOffset>
+            </wp:positionV>
+            <wp:extent cx="5943600" cy="3343275"/>
+            <wp:effectExtent l="0" t="0" r="0" b="9525"/>
+            <wp:wrapSquare wrapText="bothSides"/>
+            <wp:docPr id="823603121" name="Picture 5"/>
+            <wp:cNvGraphicFramePr>
+              <a:graphicFrameLocks xmlns:a="http://schemas.openxmlformats.org/drawingml/2006/main" noChangeAspect="1"/>
+            </wp:cNvGraphicFramePr>
+            <a:graphic xmlns:a="http://schemas.openxmlformats.org/drawingml/2006/main">
+              <a:graphicData uri="http://schemas.openxmlformats.org/drawingml/2006/picture">
+                <pic:pic xmlns:pic="http://schemas.openxmlformats.org/drawingml/2006/picture">
+                  <pic:nvPicPr>
+                    <pic:cNvPr id="823603121" name="Picture 823603121"/>
+                    <pic:cNvPicPr/>
+                  </pic:nvPicPr>
+                  <pic:blipFill>
+                    <a:blip r:embed="rId13" cstate="print">
+                      <a:extLst>
+                        <a:ext uri="{28A0092B-C50C-407E-A947-70E740481C1C}">
+                          <a14:useLocalDpi xmlns:a14="http://schemas.microsoft.com/office/drawing/2010/main" val="0"/>
+                        </a:ext>
+                      </a:extLst>
+                    </a:blip>
+                    <a:stretch>
+                      <a:fillRect/>
+                    </a:stretch>
+                  </pic:blipFill>
+                  <pic:spPr>
+                    <a:xfrm>
+                      <a:off x="0" y="0"/>
+                      <a:ext cx="5943600" cy="3343275"/>
+                    </a:xfrm>
+                    <a:prstGeom prst="rect">
+                      <a:avLst/>
+                    </a:prstGeom>
+                  </pic:spPr>
+                </pic:pic>
+              </a:graphicData>
+            </a:graphic>
+          </wp:anchor>
+        </w:drawing>
+      </w:r>
+    </w:p>
+    <w:p>
+      <w:pPr>
+        <w:rPr>
+          <w:rFonts w:asciiTheme="majorBidi" w:hAnsiTheme="majorBidi" w:cstheme="majorBidi"/>
+          <w:sz w:val="44"/>
+          <w:szCs w:val="44"/>
+        </w:rPr>
+      </w:pPr>
+      <w:r>
+        <w:rPr>
+          <w:rFonts w:asciiTheme="majorBidi" w:hAnsiTheme="majorBidi" w:cstheme="majorBidi"/>
+          <w:noProof/>
+          <w:sz w:val="44"/>
+          <w:szCs w:val="44"/>
+        </w:rPr>
+        <w:lastRenderedPageBreak/>
+        <w:drawing>
+          <wp:anchor distT="0" distB="0" distL="114300" distR="114300" simplePos="0" relativeHeight="251667456" behindDoc="0" locked="0" layoutInCell="1" allowOverlap="1" wp14:anchorId="21036811" wp14:editId="6656738D">
+            <wp:simplePos x="0" y="0"/>
+            <wp:positionH relativeFrom="margin">
+              <wp:align>right</wp:align>
+            </wp:positionH>
+            <wp:positionV relativeFrom="margin">
+              <wp:align>top</wp:align>
+            </wp:positionV>
+            <wp:extent cx="5943600" cy="3343275"/>
+            <wp:effectExtent l="0" t="0" r="0" b="9525"/>
+            <wp:wrapSquare wrapText="bothSides"/>
+            <wp:docPr id="1419867151" name="Picture 8"/>
+            <wp:cNvGraphicFramePr>
+              <a:graphicFrameLocks xmlns:a="http://schemas.openxmlformats.org/drawingml/2006/main" noChangeAspect="1"/>
+            </wp:cNvGraphicFramePr>
+            <a:graphic xmlns:a="http://schemas.openxmlformats.org/drawingml/2006/main">
+              <a:graphicData uri="http://schemas.openxmlformats.org/drawingml/2006/picture">
+                <pic:pic xmlns:pic="http://schemas.openxmlformats.org/drawingml/2006/picture">
+                  <pic:nvPicPr>
+                    <pic:cNvPr id="1419867151" name="Picture 1419867151"/>
+                    <pic:cNvPicPr/>
+                  </pic:nvPicPr>
+                  <pic:blipFill>
+                    <a:blip r:embed="rId14" cstate="print">
+                      <a:extLst>
+                        <a:ext uri="{28A0092B-C50C-407E-A947-70E740481C1C}">
+                          <a14:useLocalDpi xmlns:a14="http://schemas.microsoft.com/office/drawing/2010/main" val="0"/>
+                        </a:ext>
+                      </a:extLst>
+                    </a:blip>
+                    <a:stretch>
+                      <a:fillRect/>
+                    </a:stretch>
+                  </pic:blipFill>
+                  <pic:spPr>
+                    <a:xfrm>
+                      <a:off x="0" y="0"/>
+                      <a:ext cx="5943600" cy="3343275"/>
+                    </a:xfrm>
+                    <a:prstGeom prst="rect">
+                      <a:avLst/>
+                    </a:prstGeom>
+                  </pic:spPr>
+                </pic:pic>
+              </a:graphicData>
+            </a:graphic>
+          </wp:anchor>
+        </w:drawing>
+      </w:r>
+      <w:r>
+        <w:rPr>
+          <w:noProof/>
+        </w:rPr>
+        <w:drawing>
+          <wp:anchor distT="0" distB="0" distL="114300" distR="114300" simplePos="0" relativeHeight="251663360" behindDoc="0" locked="0" layoutInCell="1" allowOverlap="1" wp14:anchorId="1FE641D0" wp14:editId="2C72C848">
+            <wp:simplePos x="0" y="0"/>
+            <wp:positionH relativeFrom="margin">
+              <wp:align>right</wp:align>
+            </wp:positionH>
+            <wp:positionV relativeFrom="margin">
+              <wp:align>bottom</wp:align>
+            </wp:positionV>
+            <wp:extent cx="5943600" cy="3343275"/>
+            <wp:effectExtent l="0" t="0" r="0" b="9525"/>
+            <wp:wrapSquare wrapText="bothSides"/>
+            <wp:docPr id="1223502563" name="Picture 4"/>
+            <wp:cNvGraphicFramePr>
+              <a:graphicFrameLocks xmlns:a="http://schemas.openxmlformats.org/drawingml/2006/main" noChangeAspect="1"/>
+            </wp:cNvGraphicFramePr>
+            <a:graphic xmlns:a="http://schemas.openxmlformats.org/drawingml/2006/main">
+              <a:graphicData uri="http://schemas.openxmlformats.org/drawingml/2006/picture">
+                <pic:pic xmlns:pic="http://schemas.openxmlformats.org/drawingml/2006/picture">
+                  <pic:nvPicPr>
+                    <pic:cNvPr id="1223502563" name="Picture 1223502563"/>
+                    <pic:cNvPicPr/>
+                  </pic:nvPicPr>
+                  <pic:blipFill>
+                    <a:blip r:embed="rId15" cstate="print">
+                      <a:extLst>
+                        <a:ext uri="{28A0092B-C50C-407E-A947-70E740481C1C}">
+                          <a14:useLocalDpi xmlns:a14="http://schemas.microsoft.com/office/drawing/2010/main" val="0"/>
+                        </a:ext>
+                      </a:extLst>
+                    </a:blip>
+                    <a:stretch>
+                      <a:fillRect/>
+                    </a:stretch>
+                  </pic:blipFill>
+                  <pic:spPr>
+                    <a:xfrm>
+                      <a:off x="0" y="0"/>
+                      <a:ext cx="5943600" cy="3343275"/>
+                    </a:xfrm>
+                    <a:prstGeom prst="rect">
+                      <a:avLst/>
+                    </a:prstGeom>
+                  </pic:spPr>
+                </pic:pic>
+              </a:graphicData>
+            </a:graphic>
+          </wp:anchor>
+        </w:drawing>
+      </w:r>
+    </w:p>
+    <w:p>
+      <w:pPr>
+        <w:rPr>
+          <w:rFonts w:asciiTheme="majorBidi" w:hAnsiTheme="majorBidi" w:cstheme="majorBidi"/>
+          <w:sz w:val="44"/>
+          <w:szCs w:val="44"/>
+        </w:rPr>
+      </w:pPr>
+    </w:p>
+    <w:p>
+      <w:pPr>
+        <w:rPr>
+          <w:rFonts w:asciiTheme="majorBidi" w:hAnsiTheme="majorBidi" w:cstheme="majorBidi"/>
+          <w:sz w:val="44"/>
+          <w:szCs w:val="44"/>
+        </w:rPr>
+      </w:pPr>
+    </w:p>
+    <w:p>
+      <w:pPr>
+        <w:rPr>
+          <w:rFonts w:asciiTheme="majorBidi" w:hAnsiTheme="majorBidi" w:cstheme="majorBidi"/>
+          <w:sz w:val="44"/>
+          <w:szCs w:val="44"/>
+        </w:rPr>
+      </w:pPr>
+      <w:r>
+        <w:rPr>
+          <w:rFonts w:asciiTheme="majorBidi" w:hAnsiTheme="majorBidi" w:cstheme="majorBidi"/>
+          <w:noProof/>
+          <w:sz w:val="44"/>
+          <w:szCs w:val="44"/>
+        </w:rPr>
+        <w:lastRenderedPageBreak/>
+        <w:drawing>
+          <wp:anchor distT="0" distB="0" distL="114300" distR="114300" simplePos="0" relativeHeight="251665408" behindDoc="0" locked="0" layoutInCell="1" allowOverlap="1" wp14:anchorId="2C2EF9B3" wp14:editId="4B5D7E7E">
+            <wp:simplePos x="0" y="0"/>
+            <wp:positionH relativeFrom="margin">
+              <wp:align>right</wp:align>
+            </wp:positionH>
+            <wp:positionV relativeFrom="margin">
+              <wp:posOffset>381000</wp:posOffset>
+            </wp:positionV>
+            <wp:extent cx="5943600" cy="3343275"/>
+            <wp:effectExtent l="0" t="0" r="0" b="9525"/>
+            <wp:wrapSquare wrapText="bothSides"/>
+            <wp:docPr id="929781520" name="Picture 6"/>
+            <wp:cNvGraphicFramePr>
+              <a:graphicFrameLocks xmlns:a="http://schemas.openxmlformats.org/drawingml/2006/main" noChangeAspect="1"/>
+            </wp:cNvGraphicFramePr>
+            <a:graphic xmlns:a="http://schemas.openxmlformats.org/drawingml/2006/main">
+              <a:graphicData uri="http://schemas.openxmlformats.org/drawingml/2006/picture">
+                <pic:pic xmlns:pic="http://schemas.openxmlformats.org/drawingml/2006/picture">
+                  <pic:nvPicPr>
+                    <pic:cNvPr id="929781520" name="Picture 929781520"/>
+                    <pic:cNvPicPr/>
+                  </pic:nvPicPr>
+                  <pic:blipFill>
+                    <a:blip r:embed="rId16" cstate="print">
+                      <a:extLst>
+                        <a:ext uri="{28A0092B-C50C-407E-A947-70E740481C1C}">
+                          <a14:useLocalDpi xmlns:a14="http://schemas.microsoft.com/office/drawing/2010/main" val="0"/>
+                        </a:ext>
+                      </a:extLst>
+                    </a:blip>
+                    <a:stretch>
+                      <a:fillRect/>
+                    </a:stretch>
+                  </pic:blipFill>
+                  <pic:spPr>
+                    <a:xfrm>
+                      <a:off x="0" y="0"/>
+                      <a:ext cx="5943600" cy="3343275"/>
+                    </a:xfrm>
+                    <a:prstGeom prst="rect">
+                      <a:avLst/>
+                    </a:prstGeom>
+                  </pic:spPr>
+                </pic:pic>
+              </a:graphicData>
+            </a:graphic>
+          </wp:anchor>
+        </w:drawing>
+      </w:r>
+    </w:p>
+    <w:p>
+      <w:pPr>
+        <w:rPr>
+          <w:rFonts w:asciiTheme="majorBidi" w:hAnsiTheme="majorBidi" w:cstheme="majorBidi"/>
+          <w:sz w:val="44"/>
+          <w:szCs w:val="44"/>
+        </w:rPr>
+      </w:pPr>
+    </w:p>
+    <w:p>
+      <w:pPr>
+        <w:rPr>
+          <w:rFonts w:asciiTheme="majorBidi" w:hAnsiTheme="majorBidi" w:cstheme="majorBidi"/>
+          <w:sz w:val="44"/>
+          <w:szCs w:val="44"/>
+        </w:rPr>
+      </w:pPr>
+      <w:r>
+        <w:rPr>
+          <w:rFonts w:asciiTheme="majorBidi" w:hAnsiTheme="majorBidi" w:cstheme="majorBidi"/>
+          <w:noProof/>
+          <w:sz w:val="44"/>
+          <w:szCs w:val="44"/>
+        </w:rPr>
+        <w:drawing>
+          <wp:inline distT="0" distB="0" distL="0" distR="0" wp14:anchorId="048A8142" wp14:editId="067FFD0C">
+            <wp:extent cx="5943600" cy="3343275"/>
+            <wp:effectExtent l="0" t="0" r="0" b="9525"/>
+            <wp:docPr id="2137344824" name="Picture 9"/>
+            <wp:cNvGraphicFramePr>
+              <a:graphicFrameLocks xmlns:a="http://schemas.openxmlformats.org/drawingml/2006/main" noChangeAspect="1"/>
+            </wp:cNvGraphicFramePr>
+            <a:graphic xmlns:a="http://schemas.openxmlformats.org/drawingml/2006/main">
+              <a:graphicData uri="http://schemas.openxmlformats.org/drawingml/2006/picture">
+                <pic:pic xmlns:pic="http://schemas.openxmlformats.org/drawingml/2006/picture">
+                  <pic:nvPicPr>
+                    <pic:cNvPr id="2137344824" name="Picture 2137344824"/>
+                    <pic:cNvPicPr/>
+                  </pic:nvPicPr>
+                  <pic:blipFill>
+                    <a:blip r:embed="rId17" cstate="print">
+                      <a:extLst>
+                        <a:ext uri="{28A0092B-C50C-407E-A947-70E740481C1C}">
+                          <a14:useLocalDpi xmlns:a14="http://schemas.microsoft.com/office/drawing/2010/main" val="0"/>
+                        </a:ext>
+                      </a:extLst>
+                    </a:blip>
+                    <a:stretch>
+                      <a:fillRect/>
+                    </a:stretch>
+                  </pic:blipFill>
+                  <pic:spPr>
+                    <a:xfrm>
+                      <a:off x="0" y="0"/>
+                      <a:ext cx="5943600" cy="3343275"/>
+                    </a:xfrm>
+                    <a:prstGeom prst="rect">
+                      <a:avLst/>
+                    </a:prstGeom>
+                  </pic:spPr>
+                </pic:pic>
+              </a:graphicData>
+            </a:graphic>
+          </wp:inline>
+        </w:drawing>
+      </w:r>
+    </w:p>
+    <w:p>
+      <w:pPr>
+        <w:rPr>
+          <w:rFonts w:asciiTheme="majorBidi" w:hAnsiTheme="majorBidi" w:cstheme="majorBidi"/>
+          <w:sz w:val="44"/>
+          <w:szCs w:val="44"/>
+        </w:rPr>
+      </w:pPr>
+    </w:p>
+    <w:p>
+      <w:pPr>
+        <w:rPr>
+          <w:rFonts w:asciiTheme="majorBidi" w:hAnsiTheme="majorBidi" w:cstheme="majorBidi"/>
+          <w:sz w:val="44"/>
+          <w:szCs w:val="44"/>
+        </w:rPr>
+      </w:pPr>
+    </w:p>
+    <w:p>
+      <w:pPr>
+        <w:rPr>
+          <w:rFonts w:asciiTheme="majorBidi" w:hAnsiTheme="majorBidi" w:cstheme="majorBidi"/>
+          <w:sz w:val="44"/>
+          <w:szCs w:val="44"/>
+        </w:rPr>
+      </w:pPr>
+    </w:p>
+    <w:p>
+      <w:pPr>
+        <w:rPr>
+          <w:rFonts w:asciiTheme="majorBidi" w:hAnsiTheme="majorBidi" w:cstheme="majorBidi"/>
+          <w:sz w:val="44"/>
+          <w:szCs w:val="44"/>
+        </w:rPr>
+      </w:pPr>
+    </w:p>
+    <w:p>
+      <w:pPr>
+        <w:rPr>
+          <w:rFonts w:asciiTheme="majorBidi" w:hAnsiTheme="majorBidi" w:cstheme="majorBidi"/>
+          <w:sz w:val="44"/>
+          <w:szCs w:val="44"/>
+        </w:rPr>
+      </w:pPr>
+    </w:p>
+    <w:p>
+      <w:pPr>
+        <w:rPr>
+          <w:rFonts w:asciiTheme="majorBidi" w:hAnsiTheme="majorBidi" w:cstheme="majorBidi"/>
+          <w:sz w:val="44"/>
+          <w:szCs w:val="44"/>
+        </w:rPr>
+      </w:pPr>
+      <w:r>
+        <w:rPr>
+          <w:rFonts w:asciiTheme="majorBidi" w:hAnsiTheme="majorBidi" w:cstheme="majorBidi"/>
+          <w:noProof/>
+          <w:sz w:val="44"/>
+          <w:szCs w:val="44"/>
+        </w:rPr>
+        <w:drawing>
+          <wp:anchor distT="0" distB="0" distL="114300" distR="114300" simplePos="0" relativeHeight="251666432" behindDoc="0" locked="0" layoutInCell="1" allowOverlap="1" wp14:anchorId="31118CD0" wp14:editId="69264E31">
+            <wp:simplePos x="0" y="0"/>
+            <wp:positionH relativeFrom="margin">
+              <wp:align>right</wp:align>
+            </wp:positionH>
+            <wp:positionV relativeFrom="margin">
+              <wp:align>center</wp:align>
+            </wp:positionV>
+            <wp:extent cx="5943600" cy="3343275"/>
+            <wp:effectExtent l="0" t="0" r="0" b="9525"/>
+            <wp:wrapSquare wrapText="bothSides"/>
+            <wp:docPr id="903011332" name="Picture 7"/>
+            <wp:cNvGraphicFramePr>
+              <a:graphicFrameLocks xmlns:a="http://schemas.openxmlformats.org/drawingml/2006/main" noChangeAspect="1"/>
+            </wp:cNvGraphicFramePr>
+            <a:graphic xmlns:a="http://schemas.openxmlformats.org/drawingml/2006/main">
+              <a:graphicData uri="http://schemas.openxmlformats.org/drawingml/2006/picture">
+                <pic:pic xmlns:pic="http://schemas.openxmlformats.org/drawingml/2006/picture">
+                  <pic:nvPicPr>
+                    <pic:cNvPr id="903011332" name="Picture 903011332"/>
+                    <pic:cNvPicPr/>
+                  </pic:nvPicPr>
+                  <pic:blipFill>
+                    <a:blip r:embed="rId18" cstate="print">
+                      <a:extLst>
+                        <a:ext uri="{28A0092B-C50C-407E-A947-70E740481C1C}">
+                          <a14:useLocalDpi xmlns:a14="http://schemas.microsoft.com/office/drawing/2010/main" val="0"/>
+                        </a:ext>
+                      </a:extLst>
+                    </a:blip>
+                    <a:stretch>
+                      <a:fillRect/>
+                    </a:stretch>
+                  </pic:blipFill>
+                  <pic:spPr>
+                    <a:xfrm>
+                      <a:off x="0" y="0"/>
+                      <a:ext cx="5943600" cy="3343275"/>
+                    </a:xfrm>
+                    <a:prstGeom prst="rect">
+                      <a:avLst/>
+                    </a:prstGeom>
+                  </pic:spPr>
+                </pic:pic>
+              </a:graphicData>
+            </a:graphic>
+          </wp:anchor>
+        </w:drawing>
+      </w:r>
+    </w:p>
+    <w:p>
+      <w:pPr>
+        <w:rPr>
+          <w:rFonts w:asciiTheme="majorBidi" w:hAnsiTheme="majorBidi" w:cstheme="majorBidi"/>
+          <w:sz w:val="44"/>
+          <w:szCs w:val="44"/>
+        </w:rPr>
+      </w:pPr>
+    </w:p>
+    <w:p>
+      <w:pPr>
+        <w:rPr>
+          <w:rFonts w:asciiTheme="majorBidi" w:hAnsiTheme="majorBidi" w:cstheme="majorBidi"/>
+          <w:sz w:val="44"/>
+          <w:szCs w:val="44"/>
+        </w:rPr>
+      </w:pPr>
+      <w:r>
+        <w:rPr>
+          <w:rFonts w:asciiTheme="majorBidi" w:hAnsiTheme="majorBidi" w:cstheme="majorBidi"/>
+          <w:sz w:val="44"/>
+          <w:szCs w:val="44"/>
+        </w:rPr>
+        <w:t>Video Link:</w:t>
+      </w:r>
+    </w:p>
+    <w:p>
+      <w:pPr>
+        <w:rPr>
+          <w:rFonts w:asciiTheme="majorBidi" w:hAnsiTheme="majorBidi" w:cstheme="majorBidi"/>
+          <w:sz w:val="44"/>
+          <w:szCs w:val="44"/>
+        </w:rPr>
+      </w:pPr>
+    </w:p>
+    <w:p>
+      <w:pPr>
+        <w:rPr>
+          <w:rFonts w:asciiTheme="majorBidi" w:hAnsiTheme="majorBidi" w:cstheme="majorBidi"/>
+          <w:sz w:val="44"/>
+          <w:szCs w:val="44"/>
+        </w:rPr>
+      </w:pPr>
+    </w:p>
+    <w:p>
+      <w:pPr>
+        <w:rPr>
+          <w:rFonts w:asciiTheme="majorBidi" w:hAnsiTheme="majorBidi" w:cstheme="majorBidi"/>
+          <w:sz w:val="44"/>
+          <w:szCs w:val="44"/>
+        </w:rPr>
+      </w:pPr>
+    </w:p>
+    <w:p>
+      <w:pPr>
+        <w:rPr>
+          <w:rFonts w:asciiTheme="majorBidi" w:hAnsiTheme="majorBidi" w:cstheme="majorBidi"/>
+          <w:b/>
+          <w:bCs/>
+          <w:sz w:val="30"/>
+          <w:szCs w:val="30"/>
+        </w:rPr>
+      </w:pPr>
+      <w:r>
+        <w:rPr>
+          <w:rFonts w:asciiTheme="majorBidi" w:hAnsiTheme="majorBidi" w:cstheme="majorBidi"/>
+          <w:sz w:val="30"/>
+          <w:szCs w:val="30"/>
+        </w:rPr>
+        <w:lastRenderedPageBreak/>
+        <w:t xml:space="preserve">   </w:t>
+      </w:r>
+      <w:r>
+        <w:rPr>
+          <w:rFonts w:asciiTheme="majorBidi" w:hAnsiTheme="majorBidi" w:cstheme="majorBidi"/>
+          <w:b/>
+          <w:bCs/>
+          <w:sz w:val="30"/>
+          <w:szCs w:val="30"/>
+        </w:rPr>
+        <w:t>Nagham Wael:</w:t>
+      </w:r>
+    </w:p>
+    <w:p>
+      <w:pPr>
+        <w:pStyle w:val="ListParagraph"/>
+        <w:numPr>
+          <w:ilvl w:val="0"/>
+          <w:numId w:val="12"/>
+        </w:numPr>
+        <w:rPr>
+          <w:rFonts w:asciiTheme="majorBidi" w:hAnsiTheme="majorBidi" w:cstheme="majorBidi"/>
+          <w:sz w:val="26"/>
+          <w:szCs w:val="26"/>
+        </w:rPr>
+      </w:pPr>
+      <w:r>
+        <w:rPr>
+          <w:rFonts w:asciiTheme="majorBidi" w:hAnsiTheme="majorBidi" w:cstheme="majorBidi"/>
+          <w:sz w:val="26"/>
+          <w:szCs w:val="26"/>
+        </w:rPr>
+        <w:t>Hours of Study:</w:t>
+      </w:r>
+    </w:p>
+    <w:p>
+      <w:pPr>
+        <w:pStyle w:val="ListParagraph"/>
+        <w:numPr>
+          <w:ilvl w:val="0"/>
+          <w:numId w:val="12"/>
+        </w:numPr>
+        <w:rPr>
+          <w:rFonts w:asciiTheme="majorBidi" w:hAnsiTheme="majorBidi" w:cstheme="majorBidi"/>
+          <w:sz w:val="26"/>
+          <w:szCs w:val="26"/>
+        </w:rPr>
+      </w:pPr>
+      <w:r>
+        <w:rPr>
+          <w:rFonts w:asciiTheme="majorBidi" w:hAnsiTheme="majorBidi" w:cstheme="majorBidi"/>
+          <w:sz w:val="26"/>
+          <w:szCs w:val="26"/>
+        </w:rPr>
+        <w:t>Main Code Logic:</w:t>
+      </w:r>
+    </w:p>
+    <w:p>
+      <w:pPr>
+        <w:rPr>
+          <w:rFonts w:asciiTheme="majorBidi" w:hAnsiTheme="majorBidi" w:cstheme="majorBidi"/>
+          <w:sz w:val="44"/>
+          <w:szCs w:val="44"/>
+        </w:rPr>
+      </w:pPr>
+    </w:p>
+    <w:p>
+      <w:pPr>
+        <w:rPr>
+          <w:rFonts w:asciiTheme="majorBidi" w:hAnsiTheme="majorBidi" w:cstheme="majorBidi"/>
+          <w:sz w:val="44"/>
+          <w:szCs w:val="44"/>
+        </w:rPr>
+      </w:pPr>
+    </w:p>
+    <w:p>
+      <w:pPr>
+        <w:rPr>
+          <w:rFonts w:asciiTheme="majorBidi" w:hAnsiTheme="majorBidi" w:cstheme="majorBidi"/>
+          <w:sz w:val="44"/>
+          <w:szCs w:val="44"/>
+        </w:rPr>
+      </w:pPr>
+    </w:p>
+    <w:p>
+      <w:pPr>
+        <w:rPr>
+          <w:rFonts w:asciiTheme="majorBidi" w:hAnsiTheme="majorBidi" w:cstheme="majorBidi"/>
+          <w:sz w:val="44"/>
+          <w:szCs w:val="44"/>
+        </w:rPr>
+      </w:pPr>
+    </w:p>
+    <w:p>
+      <w:pPr>
+        <w:rPr>
+          <w:rFonts w:asciiTheme="majorBidi" w:hAnsiTheme="majorBidi" w:cstheme="majorBidi"/>
+          <w:sz w:val="44"/>
+          <w:szCs w:val="44"/>
+        </w:rPr>
+      </w:pPr>
+    </w:p>
+    <w:p>
+      <w:pPr>
+        <w:rPr>
+          <w:rFonts w:asciiTheme="majorBidi" w:hAnsiTheme="majorBidi" w:cstheme="majorBidi"/>
+          <w:sz w:val="44"/>
+          <w:szCs w:val="44"/>
+        </w:rPr>
+      </w:pPr>
+    </w:p>
+    <w:p>
+      <w:pPr>
+        <w:rPr>
+          <w:rFonts w:asciiTheme="majorBidi" w:hAnsiTheme="majorBidi" w:cstheme="majorBidi"/>
+          <w:sz w:val="44"/>
+          <w:szCs w:val="44"/>
+        </w:rPr>
+      </w:pPr>
+    </w:p>
+    <w:p>
+      <w:pPr>
+        <w:rPr>
+          <w:rFonts w:asciiTheme="majorBidi" w:hAnsiTheme="majorBidi" w:cstheme="majorBidi"/>
+          <w:sz w:val="44"/>
+          <w:szCs w:val="44"/>
+        </w:rPr>
+      </w:pPr>
+    </w:p>
+    <w:p>
+      <w:pPr>
+        <w:rPr>
+          <w:rFonts w:asciiTheme="majorBidi" w:hAnsiTheme="majorBidi" w:cstheme="majorBidi"/>
+          <w:sz w:val="44"/>
+          <w:szCs w:val="44"/>
+        </w:rPr>
+      </w:pPr>
+    </w:p>
+    <w:p>
+      <w:pPr>
+        <w:rPr>
+          <w:rFonts w:asciiTheme="majorBidi" w:hAnsiTheme="majorBidi" w:cstheme="majorBidi"/>
+          <w:sz w:val="44"/>
+          <w:szCs w:val="44"/>
+        </w:rPr>
+      </w:pPr>
+    </w:p>
+    <w:p>
+      <w:pPr>
+        <w:rPr>
+          <w:rFonts w:asciiTheme="majorBidi" w:hAnsiTheme="majorBidi" w:cstheme="majorBidi"/>
+          <w:sz w:val="44"/>
+          <w:szCs w:val="44"/>
+        </w:rPr>
+      </w:pPr>
+    </w:p>
+    <w:p>
+      <w:pPr>
+        <w:rPr>
+          <w:rFonts w:asciiTheme="majorBidi" w:hAnsiTheme="majorBidi" w:cstheme="majorBidi"/>
+          <w:sz w:val="44"/>
+          <w:szCs w:val="44"/>
+        </w:rPr>
+      </w:pPr>
+    </w:p>
+    <w:p>
+      <w:pPr>
+        <w:rPr>
+          <w:rFonts w:asciiTheme="majorBidi" w:hAnsiTheme="majorBidi" w:cstheme="majorBidi"/>
+          <w:sz w:val="44"/>
+          <w:szCs w:val="44"/>
+        </w:rPr>
+      </w:pPr>
+    </w:p>
+    <w:p>
+      <w:pPr>
+        <w:rPr>
+          <w:rFonts w:asciiTheme="majorBidi" w:hAnsiTheme="majorBidi" w:cstheme="majorBidi"/>
+          <w:sz w:val="44"/>
+          <w:szCs w:val="44"/>
+        </w:rPr>
+      </w:pPr>
+    </w:p>
+    <w:p>
+      <w:pPr>
+        <w:rPr>
+          <w:rFonts w:asciiTheme="majorBidi" w:hAnsiTheme="majorBidi" w:cstheme="majorBidi"/>
+          <w:sz w:val="44"/>
+          <w:szCs w:val="44"/>
+        </w:rPr>
+      </w:pPr>
+    </w:p>
+    <w:p>
+      <w:pPr>
+        <w:rPr>
+          <w:rFonts w:asciiTheme="majorBidi" w:hAnsiTheme="majorBidi" w:cstheme="majorBidi"/>
+          <w:sz w:val="44"/>
+          <w:szCs w:val="44"/>
+        </w:rPr>
+      </w:pPr>
+    </w:p>
+    <w:p>
+      <w:pPr>
+        <w:rPr>
+          <w:rFonts w:asciiTheme="majorBidi" w:hAnsiTheme="majorBidi" w:cstheme="majorBidi"/>
+          <w:b/>
+          <w:bCs/>
+          <w:sz w:val="30"/>
+          <w:szCs w:val="30"/>
+        </w:rPr>
+      </w:pPr>
+      <w:r>
+        <w:rPr>
+          <w:rFonts w:asciiTheme="majorBidi" w:hAnsiTheme="majorBidi" w:cstheme="majorBidi"/>
+          <w:b/>
+          <w:bCs/>
+          <w:sz w:val="30"/>
+          <w:szCs w:val="30"/>
+        </w:rPr>
+        <w:lastRenderedPageBreak/>
+        <w:t xml:space="preserve">   Fatema El-Zhraa </w:t>
+      </w:r>
+      <w:r>
+        <w:rPr>
+          <w:rFonts w:asciiTheme="majorBidi" w:hAnsiTheme="majorBidi" w:cstheme="majorBidi"/>
+          <w:b/>
+          <w:bCs/>
+          <w:sz w:val="30"/>
+          <w:szCs w:val="30"/>
+        </w:rPr>
+        <w:t>Ahmed:</w:t>
+      </w:r>
+    </w:p>
+    <w:p>
+      <w:pPr>
+        <w:pStyle w:val="ListParagraph"/>
+        <w:numPr>
+          <w:ilvl w:val="0"/>
+          <w:numId w:val="12"/>
+        </w:numPr>
+        <w:rPr>
+          <w:rFonts w:asciiTheme="majorBidi" w:hAnsiTheme="majorBidi" w:cstheme="majorBidi"/>
+          <w:sz w:val="26"/>
+          <w:szCs w:val="26"/>
+        </w:rPr>
+      </w:pPr>
+      <w:r>
+        <w:rPr>
+          <w:rFonts w:asciiTheme="majorBidi" w:hAnsiTheme="majorBidi" w:cstheme="majorBidi"/>
+          <w:sz w:val="26"/>
+          <w:szCs w:val="26"/>
+        </w:rPr>
+        <w:t>Hours of Study:</w:t>
+      </w:r>
+    </w:p>
+    <w:p>
+      <w:pPr>
+        <w:pStyle w:val="ListParagraph"/>
+        <w:numPr>
+          <w:ilvl w:val="0"/>
+          <w:numId w:val="12"/>
+        </w:numPr>
+        <w:rPr>
+          <w:rFonts w:asciiTheme="majorBidi" w:hAnsiTheme="majorBidi" w:cstheme="majorBidi"/>
+          <w:sz w:val="26"/>
+          <w:szCs w:val="26"/>
+        </w:rPr>
+      </w:pPr>
+      <w:r>
+        <w:rPr>
+          <w:rFonts w:asciiTheme="majorBidi" w:hAnsiTheme="majorBidi" w:cstheme="majorBidi"/>
+          <w:sz w:val="26"/>
+          <w:szCs w:val="26"/>
+        </w:rPr>
+        <w:t>Main Code Logic:</w:t>
+      </w:r>
+    </w:p>
+    <w:p>
+      <w:pPr>
+        <w:rPr>
+          <w:rFonts w:asciiTheme="majorBidi" w:hAnsiTheme="majorBidi" w:cstheme="majorBidi"/>
+          <w:sz w:val="44"/>
+          <w:szCs w:val="44"/>
+        </w:rPr>
+      </w:pPr>
+    </w:p>
+    <w:p>
+      <w:pPr>
+        <w:rPr>
+          <w:rFonts w:asciiTheme="majorBidi" w:hAnsiTheme="majorBidi" w:cstheme="majorBidi"/>
+          <w:sz w:val="44"/>
+          <w:szCs w:val="44"/>
+        </w:rPr>
+      </w:pPr>
+    </w:p>
+    <w:p>
+      <w:pPr>
+        <w:rPr>
+          <w:rFonts w:asciiTheme="majorBidi" w:hAnsiTheme="majorBidi" w:cstheme="majorBidi"/>
+          <w:sz w:val="44"/>
+          <w:szCs w:val="44"/>
+        </w:rPr>
+      </w:pPr>
+    </w:p>
+    <w:p>
+      <w:pPr>
+        <w:rPr>
+          <w:rFonts w:asciiTheme="majorBidi" w:hAnsiTheme="majorBidi" w:cstheme="majorBidi"/>
+          <w:sz w:val="44"/>
+          <w:szCs w:val="44"/>
+        </w:rPr>
+      </w:pPr>
+    </w:p>
+    <w:p>
+      <w:pPr>
+        <w:rPr>
+          <w:rFonts w:asciiTheme="majorBidi" w:hAnsiTheme="majorBidi" w:cstheme="majorBidi"/>
+          <w:sz w:val="44"/>
+          <w:szCs w:val="44"/>
+        </w:rPr>
+      </w:pPr>
+    </w:p>
+    <w:p>
+      <w:pPr>
+        <w:rPr>
+          <w:rFonts w:asciiTheme="majorBidi" w:hAnsiTheme="majorBidi" w:cstheme="majorBidi"/>
+          <w:sz w:val="44"/>
+          <w:szCs w:val="44"/>
+        </w:rPr>
+      </w:pPr>
+    </w:p>
+    <w:p>
+      <w:pPr>
+        <w:rPr>
+          <w:rFonts w:asciiTheme="majorBidi" w:hAnsiTheme="majorBidi" w:cstheme="majorBidi"/>
+          <w:sz w:val="44"/>
+          <w:szCs w:val="44"/>
+        </w:rPr>
+      </w:pPr>
+    </w:p>
+    <w:p>
+      <w:pPr>
+        <w:rPr>
+          <w:rFonts w:asciiTheme="majorBidi" w:hAnsiTheme="majorBidi" w:cstheme="majorBidi"/>
+          <w:sz w:val="44"/>
+          <w:szCs w:val="44"/>
+        </w:rPr>
+      </w:pPr>
+    </w:p>
+    <w:p>
+      <w:pPr>
+        <w:rPr>
+          <w:rFonts w:asciiTheme="majorBidi" w:hAnsiTheme="majorBidi" w:cstheme="majorBidi"/>
+          <w:sz w:val="44"/>
+          <w:szCs w:val="44"/>
+        </w:rPr>
+      </w:pPr>
+    </w:p>
+    <w:p>
+      <w:pPr>
+        <w:rPr>
+          <w:rFonts w:asciiTheme="majorBidi" w:hAnsiTheme="majorBidi" w:cstheme="majorBidi"/>
+          <w:sz w:val="44"/>
+          <w:szCs w:val="44"/>
+        </w:rPr>
+      </w:pPr>
+    </w:p>
+    <w:p>
+      <w:pPr>
+        <w:rPr>
+          <w:rFonts w:asciiTheme="majorBidi" w:hAnsiTheme="majorBidi" w:cstheme="majorBidi"/>
+          <w:sz w:val="44"/>
+          <w:szCs w:val="44"/>
+        </w:rPr>
+      </w:pPr>
+    </w:p>
+    <w:p>
+      <w:pPr>
+        <w:rPr>
+          <w:rFonts w:asciiTheme="majorBidi" w:hAnsiTheme="majorBidi" w:cstheme="majorBidi"/>
+          <w:sz w:val="44"/>
+          <w:szCs w:val="44"/>
+        </w:rPr>
+      </w:pPr>
+    </w:p>
+    <w:p>
+      <w:pPr>
+        <w:rPr>
+          <w:rFonts w:asciiTheme="majorBidi" w:hAnsiTheme="majorBidi" w:cstheme="majorBidi"/>
+          <w:sz w:val="44"/>
+          <w:szCs w:val="44"/>
+        </w:rPr>
+      </w:pPr>
+    </w:p>
+    <w:p>
+      <w:pPr>
+        <w:rPr>
+          <w:rFonts w:asciiTheme="majorBidi" w:hAnsiTheme="majorBidi" w:cstheme="majorBidi"/>
+          <w:sz w:val="44"/>
+          <w:szCs w:val="44"/>
+        </w:rPr>
+      </w:pPr>
+    </w:p>
+    <w:p>
+      <w:pPr>
+        <w:rPr>
+          <w:rFonts w:asciiTheme="majorBidi" w:hAnsiTheme="majorBidi" w:cstheme="majorBidi"/>
+          <w:sz w:val="44"/>
+          <w:szCs w:val="44"/>
+        </w:rPr>
+      </w:pPr>
+    </w:p>
+    <w:p>
+      <w:pPr>
+        <w:rPr>
+          <w:rFonts w:asciiTheme="majorBidi" w:hAnsiTheme="majorBidi" w:cstheme="majorBidi"/>
+          <w:sz w:val="44"/>
+          <w:szCs w:val="44"/>
+        </w:rPr>
+      </w:pPr>
+    </w:p>
+    <w:p>
+      <w:pPr>
+        <w:rPr>
+          <w:rFonts w:asciiTheme="majorBidi" w:hAnsiTheme="majorBidi" w:cstheme="majorBidi"/>
+          <w:sz w:val="44"/>
+          <w:szCs w:val="44"/>
+        </w:rPr>
+      </w:pPr>
+    </w:p>
+    <w:p>
+      <w:pPr>
+        <w:rPr>
+          <w:rFonts w:asciiTheme="majorBidi" w:hAnsiTheme="majorBidi" w:cstheme="majorBidi"/>
+          <w:sz w:val="36"/>
+          <w:szCs w:val="36"/>
+        </w:rPr>
+      </w:pPr>
+      <w:r>
+        <w:rPr>
+          <w:rFonts w:asciiTheme="majorBidi" w:hAnsiTheme="majorBidi" w:cstheme="majorBidi"/>
+          <w:b/>
+          <w:bCs/>
+          <w:sz w:val="36"/>
+          <w:szCs w:val="36"/>
+        </w:rPr>
         <w:t>Low-Code/No-Code (LCNC) Tools: Evaluation, Potential, and Impact</w:t>
       </w:r>
     </w:p>
@@ -2160,6 +4543,7 @@
           <w:sz w:val="24"/>
           <w:szCs w:val="24"/>
         </w:rPr>
+        <w:lastRenderedPageBreak/>
         <w:t xml:space="preserve"> It is particularly useful for startups and businesses that require dynamic, responsive websites with CMS capabilities but lack coding expertise.</w:t>
       </w:r>
     </w:p>
@@ -2755,7 +5139,6 @@
           <w:sz w:val="24"/>
           <w:szCs w:val="24"/>
         </w:rPr>
-        <w:lastRenderedPageBreak/>
         <w:t>The Quality of the Systems They Produce</w:t>
       </w:r>
       <w:r>
@@ -3057,7 +5440,7 @@
       </w:pPr>
     </w:p>
     <w:sectPr>
-      <w:footerReference w:type="default" r:id="rId10"/>
+      <w:footerReference w:type="default" r:id="rId19"/>
       <w:pgSz w:w="12240" w:h="15840"/>
       <w:pgMar w:top="1440" w:right="1440" w:bottom="1440" w:left="1440" w:header="720" w:footer="720" w:gutter="0"/>
       <w:pgBorders w:offsetFrom="page">
@@ -3448,6 +5831,232 @@
     </w:lvl>
   </w:abstractNum>
   <w:abstractNum w:abstractNumId="2" w15:restartNumberingAfterBreak="0">
+    <w:nsid w:val="15E64981"/>
+    <w:multiLevelType w:val="hybridMultilevel"/>
+    <w:tmpl w:val="4558CDEC"/>
+    <w:lvl w:ilvl="0" w:tplc="04090001">
+      <w:start w:val="1"/>
+      <w:numFmt w:val="bullet"/>
+      <w:lvlText w:val=""/>
+      <w:lvlJc w:val="left"/>
+      <w:pPr>
+        <w:ind w:left="720" w:hanging="360"/>
+      </w:pPr>
+      <w:rPr>
+        <w:rFonts w:ascii="Symbol" w:hAnsi="Symbol" w:hint="default"/>
+      </w:rPr>
+    </w:lvl>
+    <w:lvl w:ilvl="1" w:tplc="04090003" w:tentative="1">
+      <w:start w:val="1"/>
+      <w:numFmt w:val="bullet"/>
+      <w:lvlText w:val="o"/>
+      <w:lvlJc w:val="left"/>
+      <w:pPr>
+        <w:ind w:left="1440" w:hanging="360"/>
+      </w:pPr>
+      <w:rPr>
+        <w:rFonts w:ascii="Courier New" w:hAnsi="Courier New" w:cs="Courier New" w:hint="default"/>
+      </w:rPr>
+    </w:lvl>
+    <w:lvl w:ilvl="2" w:tplc="04090005" w:tentative="1">
+      <w:start w:val="1"/>
+      <w:numFmt w:val="bullet"/>
+      <w:lvlText w:val=""/>
+      <w:lvlJc w:val="left"/>
+      <w:pPr>
+        <w:ind w:left="2160" w:hanging="360"/>
+      </w:pPr>
+      <w:rPr>
+        <w:rFonts w:ascii="Wingdings" w:hAnsi="Wingdings" w:hint="default"/>
+      </w:rPr>
+    </w:lvl>
+    <w:lvl w:ilvl="3" w:tplc="04090001" w:tentative="1">
+      <w:start w:val="1"/>
+      <w:numFmt w:val="bullet"/>
+      <w:lvlText w:val=""/>
+      <w:lvlJc w:val="left"/>
+      <w:pPr>
+        <w:ind w:left="2880" w:hanging="360"/>
+      </w:pPr>
+      <w:rPr>
+        <w:rFonts w:ascii="Symbol" w:hAnsi="Symbol" w:hint="default"/>
+      </w:rPr>
+    </w:lvl>
+    <w:lvl w:ilvl="4" w:tplc="04090003" w:tentative="1">
+      <w:start w:val="1"/>
+      <w:numFmt w:val="bullet"/>
+      <w:lvlText w:val="o"/>
+      <w:lvlJc w:val="left"/>
+      <w:pPr>
+        <w:ind w:left="3600" w:hanging="360"/>
+      </w:pPr>
+      <w:rPr>
+        <w:rFonts w:ascii="Courier New" w:hAnsi="Courier New" w:cs="Courier New" w:hint="default"/>
+      </w:rPr>
+    </w:lvl>
+    <w:lvl w:ilvl="5" w:tplc="04090005" w:tentative="1">
+      <w:start w:val="1"/>
+      <w:numFmt w:val="bullet"/>
+      <w:lvlText w:val=""/>
+      <w:lvlJc w:val="left"/>
+      <w:pPr>
+        <w:ind w:left="4320" w:hanging="360"/>
+      </w:pPr>
+      <w:rPr>
+        <w:rFonts w:ascii="Wingdings" w:hAnsi="Wingdings" w:hint="default"/>
+      </w:rPr>
+    </w:lvl>
+    <w:lvl w:ilvl="6" w:tplc="04090001" w:tentative="1">
+      <w:start w:val="1"/>
+      <w:numFmt w:val="bullet"/>
+      <w:lvlText w:val=""/>
+      <w:lvlJc w:val="left"/>
+      <w:pPr>
+        <w:ind w:left="5040" w:hanging="360"/>
+      </w:pPr>
+      <w:rPr>
+        <w:rFonts w:ascii="Symbol" w:hAnsi="Symbol" w:hint="default"/>
+      </w:rPr>
+    </w:lvl>
+    <w:lvl w:ilvl="7" w:tplc="04090003" w:tentative="1">
+      <w:start w:val="1"/>
+      <w:numFmt w:val="bullet"/>
+      <w:lvlText w:val="o"/>
+      <w:lvlJc w:val="left"/>
+      <w:pPr>
+        <w:ind w:left="5760" w:hanging="360"/>
+      </w:pPr>
+      <w:rPr>
+        <w:rFonts w:ascii="Courier New" w:hAnsi="Courier New" w:cs="Courier New" w:hint="default"/>
+      </w:rPr>
+    </w:lvl>
+    <w:lvl w:ilvl="8" w:tplc="04090005" w:tentative="1">
+      <w:start w:val="1"/>
+      <w:numFmt w:val="bullet"/>
+      <w:lvlText w:val=""/>
+      <w:lvlJc w:val="left"/>
+      <w:pPr>
+        <w:ind w:left="6480" w:hanging="360"/>
+      </w:pPr>
+      <w:rPr>
+        <w:rFonts w:ascii="Wingdings" w:hAnsi="Wingdings" w:hint="default"/>
+      </w:rPr>
+    </w:lvl>
+  </w:abstractNum>
+  <w:abstractNum w:abstractNumId="3" w15:restartNumberingAfterBreak="0">
+    <w:nsid w:val="2346701F"/>
+    <w:multiLevelType w:val="hybridMultilevel"/>
+    <w:tmpl w:val="25FEF1B6"/>
+    <w:lvl w:ilvl="0" w:tplc="04090001">
+      <w:start w:val="1"/>
+      <w:numFmt w:val="bullet"/>
+      <w:lvlText w:val=""/>
+      <w:lvlJc w:val="left"/>
+      <w:pPr>
+        <w:ind w:left="912" w:hanging="360"/>
+      </w:pPr>
+      <w:rPr>
+        <w:rFonts w:ascii="Symbol" w:hAnsi="Symbol" w:hint="default"/>
+      </w:rPr>
+    </w:lvl>
+    <w:lvl w:ilvl="1" w:tplc="04090003" w:tentative="1">
+      <w:start w:val="1"/>
+      <w:numFmt w:val="bullet"/>
+      <w:lvlText w:val="o"/>
+      <w:lvlJc w:val="left"/>
+      <w:pPr>
+        <w:ind w:left="1632" w:hanging="360"/>
+      </w:pPr>
+      <w:rPr>
+        <w:rFonts w:ascii="Courier New" w:hAnsi="Courier New" w:cs="Courier New" w:hint="default"/>
+      </w:rPr>
+    </w:lvl>
+    <w:lvl w:ilvl="2" w:tplc="04090005" w:tentative="1">
+      <w:start w:val="1"/>
+      <w:numFmt w:val="bullet"/>
+      <w:lvlText w:val=""/>
+      <w:lvlJc w:val="left"/>
+      <w:pPr>
+        <w:ind w:left="2352" w:hanging="360"/>
+      </w:pPr>
+      <w:rPr>
+        <w:rFonts w:ascii="Wingdings" w:hAnsi="Wingdings" w:hint="default"/>
+      </w:rPr>
+    </w:lvl>
+    <w:lvl w:ilvl="3" w:tplc="04090001" w:tentative="1">
+      <w:start w:val="1"/>
+      <w:numFmt w:val="bullet"/>
+      <w:lvlText w:val=""/>
+      <w:lvlJc w:val="left"/>
+      <w:pPr>
+        <w:ind w:left="3072" w:hanging="360"/>
+      </w:pPr>
+      <w:rPr>
+        <w:rFonts w:ascii="Symbol" w:hAnsi="Symbol" w:hint="default"/>
+      </w:rPr>
+    </w:lvl>
+    <w:lvl w:ilvl="4" w:tplc="04090003" w:tentative="1">
+      <w:start w:val="1"/>
+      <w:numFmt w:val="bullet"/>
+      <w:lvlText w:val="o"/>
+      <w:lvlJc w:val="left"/>
+      <w:pPr>
+        <w:ind w:left="3792" w:hanging="360"/>
+      </w:pPr>
+      <w:rPr>
+        <w:rFonts w:ascii="Courier New" w:hAnsi="Courier New" w:cs="Courier New" w:hint="default"/>
+      </w:rPr>
+    </w:lvl>
+    <w:lvl w:ilvl="5" w:tplc="04090005" w:tentative="1">
+      <w:start w:val="1"/>
+      <w:numFmt w:val="bullet"/>
+      <w:lvlText w:val=""/>
+      <w:lvlJc w:val="left"/>
+      <w:pPr>
+        <w:ind w:left="4512" w:hanging="360"/>
+      </w:pPr>
+      <w:rPr>
+        <w:rFonts w:ascii="Wingdings" w:hAnsi="Wingdings" w:hint="default"/>
+      </w:rPr>
+    </w:lvl>
+    <w:lvl w:ilvl="6" w:tplc="04090001" w:tentative="1">
+      <w:start w:val="1"/>
+      <w:numFmt w:val="bullet"/>
+      <w:lvlText w:val=""/>
+      <w:lvlJc w:val="left"/>
+      <w:pPr>
+        <w:ind w:left="5232" w:hanging="360"/>
+      </w:pPr>
+      <w:rPr>
+        <w:rFonts w:ascii="Symbol" w:hAnsi="Symbol" w:hint="default"/>
+      </w:rPr>
+    </w:lvl>
+    <w:lvl w:ilvl="7" w:tplc="04090003" w:tentative="1">
+      <w:start w:val="1"/>
+      <w:numFmt w:val="bullet"/>
+      <w:lvlText w:val="o"/>
+      <w:lvlJc w:val="left"/>
+      <w:pPr>
+        <w:ind w:left="5952" w:hanging="360"/>
+      </w:pPr>
+      <w:rPr>
+        <w:rFonts w:ascii="Courier New" w:hAnsi="Courier New" w:cs="Courier New" w:hint="default"/>
+      </w:rPr>
+    </w:lvl>
+    <w:lvl w:ilvl="8" w:tplc="04090005" w:tentative="1">
+      <w:start w:val="1"/>
+      <w:numFmt w:val="bullet"/>
+      <w:lvlText w:val=""/>
+      <w:lvlJc w:val="left"/>
+      <w:pPr>
+        <w:ind w:left="6672" w:hanging="360"/>
+      </w:pPr>
+      <w:rPr>
+        <w:rFonts w:ascii="Wingdings" w:hAnsi="Wingdings" w:hint="default"/>
+      </w:rPr>
+    </w:lvl>
+  </w:abstractNum>
+  <w:abstractNum w:abstractNumId="4" w15:restartNumberingAfterBreak="0">
     <w:nsid w:val="3D424382"/>
     <w:multiLevelType w:val="multilevel"/>
     <w:tmpl w:val="0C9C34BA"/>
@@ -3596,7 +6205,120 @@
       </w:rPr>
     </w:lvl>
   </w:abstractNum>
-  <w:abstractNum w:abstractNumId="3" w15:restartNumberingAfterBreak="0">
+  <w:abstractNum w:abstractNumId="5" w15:restartNumberingAfterBreak="0">
+    <w:nsid w:val="3DC9123A"/>
+    <w:multiLevelType w:val="hybridMultilevel"/>
+    <w:tmpl w:val="D91C8AFC"/>
+    <w:lvl w:ilvl="0" w:tplc="04090001">
+      <w:start w:val="1"/>
+      <w:numFmt w:val="bullet"/>
+      <w:lvlText w:val=""/>
+      <w:lvlJc w:val="left"/>
+      <w:pPr>
+        <w:ind w:left="1440" w:hanging="360"/>
+      </w:pPr>
+      <w:rPr>
+        <w:rFonts w:ascii="Symbol" w:hAnsi="Symbol" w:hint="default"/>
+      </w:rPr>
+    </w:lvl>
+    <w:lvl w:ilvl="1" w:tplc="04090003" w:tentative="1">
+      <w:start w:val="1"/>
+      <w:numFmt w:val="bullet"/>
+      <w:lvlText w:val="o"/>
+      <w:lvlJc w:val="left"/>
+      <w:pPr>
+        <w:ind w:left="2160" w:hanging="360"/>
+      </w:pPr>
+      <w:rPr>
+        <w:rFonts w:ascii="Courier New" w:hAnsi="Courier New" w:cs="Courier New" w:hint="default"/>
+      </w:rPr>
+    </w:lvl>
+    <w:lvl w:ilvl="2" w:tplc="04090005" w:tentative="1">
+      <w:start w:val="1"/>
+      <w:numFmt w:val="bullet"/>
+      <w:lvlText w:val=""/>
+      <w:lvlJc w:val="left"/>
+      <w:pPr>
+        <w:ind w:left="2880" w:hanging="360"/>
+      </w:pPr>
+      <w:rPr>
+        <w:rFonts w:ascii="Wingdings" w:hAnsi="Wingdings" w:hint="default"/>
+      </w:rPr>
+    </w:lvl>
+    <w:lvl w:ilvl="3" w:tplc="04090001" w:tentative="1">
+      <w:start w:val="1"/>
+      <w:numFmt w:val="bullet"/>
+      <w:lvlText w:val=""/>
+      <w:lvlJc w:val="left"/>
+      <w:pPr>
+        <w:ind w:left="3600" w:hanging="360"/>
+      </w:pPr>
+      <w:rPr>
+        <w:rFonts w:ascii="Symbol" w:hAnsi="Symbol" w:hint="default"/>
+      </w:rPr>
+    </w:lvl>
+    <w:lvl w:ilvl="4" w:tplc="04090003" w:tentative="1">
+      <w:start w:val="1"/>
+      <w:numFmt w:val="bullet"/>
+      <w:lvlText w:val="o"/>
+      <w:lvlJc w:val="left"/>
+      <w:pPr>
+        <w:ind w:left="4320" w:hanging="360"/>
+      </w:pPr>
+      <w:rPr>
+        <w:rFonts w:ascii="Courier New" w:hAnsi="Courier New" w:cs="Courier New" w:hint="default"/>
+      </w:rPr>
+    </w:lvl>
+    <w:lvl w:ilvl="5" w:tplc="04090005" w:tentative="1">
+      <w:start w:val="1"/>
+      <w:numFmt w:val="bullet"/>
+      <w:lvlText w:val=""/>
+      <w:lvlJc w:val="left"/>
+      <w:pPr>
+        <w:ind w:left="5040" w:hanging="360"/>
+      </w:pPr>
+      <w:rPr>
+        <w:rFonts w:ascii="Wingdings" w:hAnsi="Wingdings" w:hint="default"/>
+      </w:rPr>
+    </w:lvl>
+    <w:lvl w:ilvl="6" w:tplc="04090001" w:tentative="1">
+      <w:start w:val="1"/>
+      <w:numFmt w:val="bullet"/>
+      <w:lvlText w:val=""/>
+      <w:lvlJc w:val="left"/>
+      <w:pPr>
+        <w:ind w:left="5760" w:hanging="360"/>
+      </w:pPr>
+      <w:rPr>
+        <w:rFonts w:ascii="Symbol" w:hAnsi="Symbol" w:hint="default"/>
+      </w:rPr>
+    </w:lvl>
+    <w:lvl w:ilvl="7" w:tplc="04090003" w:tentative="1">
+      <w:start w:val="1"/>
+      <w:numFmt w:val="bullet"/>
+      <w:lvlText w:val="o"/>
+      <w:lvlJc w:val="left"/>
+      <w:pPr>
+        <w:ind w:left="6480" w:hanging="360"/>
+      </w:pPr>
+      <w:rPr>
+        <w:rFonts w:ascii="Courier New" w:hAnsi="Courier New" w:cs="Courier New" w:hint="default"/>
+      </w:rPr>
+    </w:lvl>
+    <w:lvl w:ilvl="8" w:tplc="04090005" w:tentative="1">
+      <w:start w:val="1"/>
+      <w:numFmt w:val="bullet"/>
+      <w:lvlText w:val=""/>
+      <w:lvlJc w:val="left"/>
+      <w:pPr>
+        <w:ind w:left="7200" w:hanging="360"/>
+      </w:pPr>
+      <w:rPr>
+        <w:rFonts w:ascii="Wingdings" w:hAnsi="Wingdings" w:hint="default"/>
+      </w:rPr>
+    </w:lvl>
+  </w:abstractNum>
+  <w:abstractNum w:abstractNumId="6" w15:restartNumberingAfterBreak="0">
     <w:nsid w:val="409D0FBA"/>
     <w:multiLevelType w:val="multilevel"/>
     <w:tmpl w:val="2EB2A896"/>
@@ -3745,7 +6467,233 @@
       </w:rPr>
     </w:lvl>
   </w:abstractNum>
-  <w:abstractNum w:abstractNumId="4" w15:restartNumberingAfterBreak="0">
+  <w:abstractNum w:abstractNumId="7" w15:restartNumberingAfterBreak="0">
+    <w:nsid w:val="4A6E11E6"/>
+    <w:multiLevelType w:val="hybridMultilevel"/>
+    <w:tmpl w:val="C6F2DF86"/>
+    <w:lvl w:ilvl="0" w:tplc="04090001">
+      <w:start w:val="1"/>
+      <w:numFmt w:val="bullet"/>
+      <w:lvlText w:val=""/>
+      <w:lvlJc w:val="left"/>
+      <w:pPr>
+        <w:ind w:left="720" w:hanging="360"/>
+      </w:pPr>
+      <w:rPr>
+        <w:rFonts w:ascii="Symbol" w:hAnsi="Symbol" w:hint="default"/>
+      </w:rPr>
+    </w:lvl>
+    <w:lvl w:ilvl="1" w:tplc="04090003" w:tentative="1">
+      <w:start w:val="1"/>
+      <w:numFmt w:val="bullet"/>
+      <w:lvlText w:val="o"/>
+      <w:lvlJc w:val="left"/>
+      <w:pPr>
+        <w:ind w:left="1440" w:hanging="360"/>
+      </w:pPr>
+      <w:rPr>
+        <w:rFonts w:ascii="Courier New" w:hAnsi="Courier New" w:cs="Courier New" w:hint="default"/>
+      </w:rPr>
+    </w:lvl>
+    <w:lvl w:ilvl="2" w:tplc="04090005" w:tentative="1">
+      <w:start w:val="1"/>
+      <w:numFmt w:val="bullet"/>
+      <w:lvlText w:val=""/>
+      <w:lvlJc w:val="left"/>
+      <w:pPr>
+        <w:ind w:left="2160" w:hanging="360"/>
+      </w:pPr>
+      <w:rPr>
+        <w:rFonts w:ascii="Wingdings" w:hAnsi="Wingdings" w:hint="default"/>
+      </w:rPr>
+    </w:lvl>
+    <w:lvl w:ilvl="3" w:tplc="04090001" w:tentative="1">
+      <w:start w:val="1"/>
+      <w:numFmt w:val="bullet"/>
+      <w:lvlText w:val=""/>
+      <w:lvlJc w:val="left"/>
+      <w:pPr>
+        <w:ind w:left="2880" w:hanging="360"/>
+      </w:pPr>
+      <w:rPr>
+        <w:rFonts w:ascii="Symbol" w:hAnsi="Symbol" w:hint="default"/>
+      </w:rPr>
+    </w:lvl>
+    <w:lvl w:ilvl="4" w:tplc="04090003" w:tentative="1">
+      <w:start w:val="1"/>
+      <w:numFmt w:val="bullet"/>
+      <w:lvlText w:val="o"/>
+      <w:lvlJc w:val="left"/>
+      <w:pPr>
+        <w:ind w:left="3600" w:hanging="360"/>
+      </w:pPr>
+      <w:rPr>
+        <w:rFonts w:ascii="Courier New" w:hAnsi="Courier New" w:cs="Courier New" w:hint="default"/>
+      </w:rPr>
+    </w:lvl>
+    <w:lvl w:ilvl="5" w:tplc="04090005" w:tentative="1">
+      <w:start w:val="1"/>
+      <w:numFmt w:val="bullet"/>
+      <w:lvlText w:val=""/>
+      <w:lvlJc w:val="left"/>
+      <w:pPr>
+        <w:ind w:left="4320" w:hanging="360"/>
+      </w:pPr>
+      <w:rPr>
+        <w:rFonts w:ascii="Wingdings" w:hAnsi="Wingdings" w:hint="default"/>
+      </w:rPr>
+    </w:lvl>
+    <w:lvl w:ilvl="6" w:tplc="04090001" w:tentative="1">
+      <w:start w:val="1"/>
+      <w:numFmt w:val="bullet"/>
+      <w:lvlText w:val=""/>
+      <w:lvlJc w:val="left"/>
+      <w:pPr>
+        <w:ind w:left="5040" w:hanging="360"/>
+      </w:pPr>
+      <w:rPr>
+        <w:rFonts w:ascii="Symbol" w:hAnsi="Symbol" w:hint="default"/>
+      </w:rPr>
+    </w:lvl>
+    <w:lvl w:ilvl="7" w:tplc="04090003" w:tentative="1">
+      <w:start w:val="1"/>
+      <w:numFmt w:val="bullet"/>
+      <w:lvlText w:val="o"/>
+      <w:lvlJc w:val="left"/>
+      <w:pPr>
+        <w:ind w:left="5760" w:hanging="360"/>
+      </w:pPr>
+      <w:rPr>
+        <w:rFonts w:ascii="Courier New" w:hAnsi="Courier New" w:cs="Courier New" w:hint="default"/>
+      </w:rPr>
+    </w:lvl>
+    <w:lvl w:ilvl="8" w:tplc="04090005" w:tentative="1">
+      <w:start w:val="1"/>
+      <w:numFmt w:val="bullet"/>
+      <w:lvlText w:val=""/>
+      <w:lvlJc w:val="left"/>
+      <w:pPr>
+        <w:ind w:left="6480" w:hanging="360"/>
+      </w:pPr>
+      <w:rPr>
+        <w:rFonts w:ascii="Wingdings" w:hAnsi="Wingdings" w:hint="default"/>
+      </w:rPr>
+    </w:lvl>
+  </w:abstractNum>
+  <w:abstractNum w:abstractNumId="8" w15:restartNumberingAfterBreak="0">
+    <w:nsid w:val="59BF2EAD"/>
+    <w:multiLevelType w:val="hybridMultilevel"/>
+    <w:tmpl w:val="6A5E063C"/>
+    <w:lvl w:ilvl="0" w:tplc="04090001">
+      <w:start w:val="1"/>
+      <w:numFmt w:val="bullet"/>
+      <w:lvlText w:val=""/>
+      <w:lvlJc w:val="left"/>
+      <w:pPr>
+        <w:ind w:left="720" w:hanging="360"/>
+      </w:pPr>
+      <w:rPr>
+        <w:rFonts w:ascii="Symbol" w:hAnsi="Symbol" w:hint="default"/>
+      </w:rPr>
+    </w:lvl>
+    <w:lvl w:ilvl="1" w:tplc="04090003" w:tentative="1">
+      <w:start w:val="1"/>
+      <w:numFmt w:val="bullet"/>
+      <w:lvlText w:val="o"/>
+      <w:lvlJc w:val="left"/>
+      <w:pPr>
+        <w:ind w:left="1440" w:hanging="360"/>
+      </w:pPr>
+      <w:rPr>
+        <w:rFonts w:ascii="Courier New" w:hAnsi="Courier New" w:cs="Courier New" w:hint="default"/>
+      </w:rPr>
+    </w:lvl>
+    <w:lvl w:ilvl="2" w:tplc="04090005" w:tentative="1">
+      <w:start w:val="1"/>
+      <w:numFmt w:val="bullet"/>
+      <w:lvlText w:val=""/>
+      <w:lvlJc w:val="left"/>
+      <w:pPr>
+        <w:ind w:left="2160" w:hanging="360"/>
+      </w:pPr>
+      <w:rPr>
+        <w:rFonts w:ascii="Wingdings" w:hAnsi="Wingdings" w:hint="default"/>
+      </w:rPr>
+    </w:lvl>
+    <w:lvl w:ilvl="3" w:tplc="04090001" w:tentative="1">
+      <w:start w:val="1"/>
+      <w:numFmt w:val="bullet"/>
+      <w:lvlText w:val=""/>
+      <w:lvlJc w:val="left"/>
+      <w:pPr>
+        <w:ind w:left="2880" w:hanging="360"/>
+      </w:pPr>
+      <w:rPr>
+        <w:rFonts w:ascii="Symbol" w:hAnsi="Symbol" w:hint="default"/>
+      </w:rPr>
+    </w:lvl>
+    <w:lvl w:ilvl="4" w:tplc="04090003" w:tentative="1">
+      <w:start w:val="1"/>
+      <w:numFmt w:val="bullet"/>
+      <w:lvlText w:val="o"/>
+      <w:lvlJc w:val="left"/>
+      <w:pPr>
+        <w:ind w:left="3600" w:hanging="360"/>
+      </w:pPr>
+      <w:rPr>
+        <w:rFonts w:ascii="Courier New" w:hAnsi="Courier New" w:cs="Courier New" w:hint="default"/>
+      </w:rPr>
+    </w:lvl>
+    <w:lvl w:ilvl="5" w:tplc="04090005" w:tentative="1">
+      <w:start w:val="1"/>
+      <w:numFmt w:val="bullet"/>
+      <w:lvlText w:val=""/>
+      <w:lvlJc w:val="left"/>
+      <w:pPr>
+        <w:ind w:left="4320" w:hanging="360"/>
+      </w:pPr>
+      <w:rPr>
+        <w:rFonts w:ascii="Wingdings" w:hAnsi="Wingdings" w:hint="default"/>
+      </w:rPr>
+    </w:lvl>
+    <w:lvl w:ilvl="6" w:tplc="04090001" w:tentative="1">
+      <w:start w:val="1"/>
+      <w:numFmt w:val="bullet"/>
+      <w:lvlText w:val=""/>
+      <w:lvlJc w:val="left"/>
+      <w:pPr>
+        <w:ind w:left="5040" w:hanging="360"/>
+      </w:pPr>
+      <w:rPr>
+        <w:rFonts w:ascii="Symbol" w:hAnsi="Symbol" w:hint="default"/>
+      </w:rPr>
+    </w:lvl>
+    <w:lvl w:ilvl="7" w:tplc="04090003" w:tentative="1">
+      <w:start w:val="1"/>
+      <w:numFmt w:val="bullet"/>
+      <w:lvlText w:val="o"/>
+      <w:lvlJc w:val="left"/>
+      <w:pPr>
+        <w:ind w:left="5760" w:hanging="360"/>
+      </w:pPr>
+      <w:rPr>
+        <w:rFonts w:ascii="Courier New" w:hAnsi="Courier New" w:cs="Courier New" w:hint="default"/>
+      </w:rPr>
+    </w:lvl>
+    <w:lvl w:ilvl="8" w:tplc="04090005" w:tentative="1">
+      <w:start w:val="1"/>
+      <w:numFmt w:val="bullet"/>
+      <w:lvlText w:val=""/>
+      <w:lvlJc w:val="left"/>
+      <w:pPr>
+        <w:ind w:left="6480" w:hanging="360"/>
+      </w:pPr>
+      <w:rPr>
+        <w:rFonts w:ascii="Wingdings" w:hAnsi="Wingdings" w:hint="default"/>
+      </w:rPr>
+    </w:lvl>
+  </w:abstractNum>
+  <w:abstractNum w:abstractNumId="9" w15:restartNumberingAfterBreak="0">
     <w:nsid w:val="668A00EB"/>
     <w:multiLevelType w:val="multilevel"/>
     <w:tmpl w:val="D714DC46"/>
@@ -3894,7 +6842,120 @@
       </w:rPr>
     </w:lvl>
   </w:abstractNum>
-  <w:abstractNum w:abstractNumId="5" w15:restartNumberingAfterBreak="0">
+  <w:abstractNum w:abstractNumId="10" w15:restartNumberingAfterBreak="0">
+    <w:nsid w:val="6ADB1C3F"/>
+    <w:multiLevelType w:val="hybridMultilevel"/>
+    <w:tmpl w:val="8E12AF02"/>
+    <w:lvl w:ilvl="0" w:tplc="04090001">
+      <w:start w:val="1"/>
+      <w:numFmt w:val="bullet"/>
+      <w:lvlText w:val=""/>
+      <w:lvlJc w:val="left"/>
+      <w:pPr>
+        <w:ind w:left="1440" w:hanging="360"/>
+      </w:pPr>
+      <w:rPr>
+        <w:rFonts w:ascii="Symbol" w:hAnsi="Symbol" w:hint="default"/>
+      </w:rPr>
+    </w:lvl>
+    <w:lvl w:ilvl="1" w:tplc="04090003" w:tentative="1">
+      <w:start w:val="1"/>
+      <w:numFmt w:val="bullet"/>
+      <w:lvlText w:val="o"/>
+      <w:lvlJc w:val="left"/>
+      <w:pPr>
+        <w:ind w:left="2160" w:hanging="360"/>
+      </w:pPr>
+      <w:rPr>
+        <w:rFonts w:ascii="Courier New" w:hAnsi="Courier New" w:cs="Courier New" w:hint="default"/>
+      </w:rPr>
+    </w:lvl>
+    <w:lvl w:ilvl="2" w:tplc="04090005" w:tentative="1">
+      <w:start w:val="1"/>
+      <w:numFmt w:val="bullet"/>
+      <w:lvlText w:val=""/>
+      <w:lvlJc w:val="left"/>
+      <w:pPr>
+        <w:ind w:left="2880" w:hanging="360"/>
+      </w:pPr>
+      <w:rPr>
+        <w:rFonts w:ascii="Wingdings" w:hAnsi="Wingdings" w:hint="default"/>
+      </w:rPr>
+    </w:lvl>
+    <w:lvl w:ilvl="3" w:tplc="04090001" w:tentative="1">
+      <w:start w:val="1"/>
+      <w:numFmt w:val="bullet"/>
+      <w:lvlText w:val=""/>
+      <w:lvlJc w:val="left"/>
+      <w:pPr>
+        <w:ind w:left="3600" w:hanging="360"/>
+      </w:pPr>
+      <w:rPr>
+        <w:rFonts w:ascii="Symbol" w:hAnsi="Symbol" w:hint="default"/>
+      </w:rPr>
+    </w:lvl>
+    <w:lvl w:ilvl="4" w:tplc="04090003" w:tentative="1">
+      <w:start w:val="1"/>
+      <w:numFmt w:val="bullet"/>
+      <w:lvlText w:val="o"/>
+      <w:lvlJc w:val="left"/>
+      <w:pPr>
+        <w:ind w:left="4320" w:hanging="360"/>
+      </w:pPr>
+      <w:rPr>
+        <w:rFonts w:ascii="Courier New" w:hAnsi="Courier New" w:cs="Courier New" w:hint="default"/>
+      </w:rPr>
+    </w:lvl>
+    <w:lvl w:ilvl="5" w:tplc="04090005" w:tentative="1">
+      <w:start w:val="1"/>
+      <w:numFmt w:val="bullet"/>
+      <w:lvlText w:val=""/>
+      <w:lvlJc w:val="left"/>
+      <w:pPr>
+        <w:ind w:left="5040" w:hanging="360"/>
+      </w:pPr>
+      <w:rPr>
+        <w:rFonts w:ascii="Wingdings" w:hAnsi="Wingdings" w:hint="default"/>
+      </w:rPr>
+    </w:lvl>
+    <w:lvl w:ilvl="6" w:tplc="04090001" w:tentative="1">
+      <w:start w:val="1"/>
+      <w:numFmt w:val="bullet"/>
+      <w:lvlText w:val=""/>
+      <w:lvlJc w:val="left"/>
+      <w:pPr>
+        <w:ind w:left="5760" w:hanging="360"/>
+      </w:pPr>
+      <w:rPr>
+        <w:rFonts w:ascii="Symbol" w:hAnsi="Symbol" w:hint="default"/>
+      </w:rPr>
+    </w:lvl>
+    <w:lvl w:ilvl="7" w:tplc="04090003" w:tentative="1">
+      <w:start w:val="1"/>
+      <w:numFmt w:val="bullet"/>
+      <w:lvlText w:val="o"/>
+      <w:lvlJc w:val="left"/>
+      <w:pPr>
+        <w:ind w:left="6480" w:hanging="360"/>
+      </w:pPr>
+      <w:rPr>
+        <w:rFonts w:ascii="Courier New" w:hAnsi="Courier New" w:cs="Courier New" w:hint="default"/>
+      </w:rPr>
+    </w:lvl>
+    <w:lvl w:ilvl="8" w:tplc="04090005" w:tentative="1">
+      <w:start w:val="1"/>
+      <w:numFmt w:val="bullet"/>
+      <w:lvlText w:val=""/>
+      <w:lvlJc w:val="left"/>
+      <w:pPr>
+        <w:ind w:left="7200" w:hanging="360"/>
+      </w:pPr>
+      <w:rPr>
+        <w:rFonts w:ascii="Wingdings" w:hAnsi="Wingdings" w:hint="default"/>
+      </w:rPr>
+    </w:lvl>
+  </w:abstractNum>
+  <w:abstractNum w:abstractNumId="11" w15:restartNumberingAfterBreak="0">
     <w:nsid w:val="6CE6044E"/>
     <w:multiLevelType w:val="hybridMultilevel"/>
     <w:tmpl w:val="3A52C94A"/>
@@ -3981,61 +7042,159 @@
       <w:pPr>
         <w:ind w:left="6480" w:hanging="180"/>
       </w:pPr>
+    </w:lvl>
+  </w:abstractNum>
+  <w:abstractNum w:abstractNumId="12" w15:restartNumberingAfterBreak="0">
+    <w:nsid w:val="7BF54A8E"/>
+    <w:multiLevelType w:val="hybridMultilevel"/>
+    <w:tmpl w:val="D1D683AC"/>
+    <w:lvl w:ilvl="0" w:tplc="04090001">
+      <w:start w:val="1"/>
+      <w:numFmt w:val="bullet"/>
+      <w:lvlText w:val=""/>
+      <w:lvlJc w:val="left"/>
+      <w:pPr>
+        <w:ind w:left="720" w:hanging="360"/>
+      </w:pPr>
+      <w:rPr>
+        <w:rFonts w:ascii="Symbol" w:hAnsi="Symbol" w:hint="default"/>
+      </w:rPr>
+    </w:lvl>
+    <w:lvl w:ilvl="1" w:tplc="04090003" w:tentative="1">
+      <w:start w:val="1"/>
+      <w:numFmt w:val="bullet"/>
+      <w:lvlText w:val="o"/>
+      <w:lvlJc w:val="left"/>
+      <w:pPr>
+        <w:ind w:left="1440" w:hanging="360"/>
+      </w:pPr>
+      <w:rPr>
+        <w:rFonts w:ascii="Courier New" w:hAnsi="Courier New" w:cs="Courier New" w:hint="default"/>
+      </w:rPr>
+    </w:lvl>
+    <w:lvl w:ilvl="2" w:tplc="04090005" w:tentative="1">
+      <w:start w:val="1"/>
+      <w:numFmt w:val="bullet"/>
+      <w:lvlText w:val=""/>
+      <w:lvlJc w:val="left"/>
+      <w:pPr>
+        <w:ind w:left="2160" w:hanging="360"/>
+      </w:pPr>
+      <w:rPr>
+        <w:rFonts w:ascii="Wingdings" w:hAnsi="Wingdings" w:hint="default"/>
+      </w:rPr>
+    </w:lvl>
+    <w:lvl w:ilvl="3" w:tplc="04090001" w:tentative="1">
+      <w:start w:val="1"/>
+      <w:numFmt w:val="bullet"/>
+      <w:lvlText w:val=""/>
+      <w:lvlJc w:val="left"/>
+      <w:pPr>
+        <w:ind w:left="2880" w:hanging="360"/>
+      </w:pPr>
+      <w:rPr>
+        <w:rFonts w:ascii="Symbol" w:hAnsi="Symbol" w:hint="default"/>
+      </w:rPr>
+    </w:lvl>
+    <w:lvl w:ilvl="4" w:tplc="04090003" w:tentative="1">
+      <w:start w:val="1"/>
+      <w:numFmt w:val="bullet"/>
+      <w:lvlText w:val="o"/>
+      <w:lvlJc w:val="left"/>
+      <w:pPr>
+        <w:ind w:left="3600" w:hanging="360"/>
+      </w:pPr>
+      <w:rPr>
+        <w:rFonts w:ascii="Courier New" w:hAnsi="Courier New" w:cs="Courier New" w:hint="default"/>
+      </w:rPr>
+    </w:lvl>
+    <w:lvl w:ilvl="5" w:tplc="04090005" w:tentative="1">
+      <w:start w:val="1"/>
+      <w:numFmt w:val="bullet"/>
+      <w:lvlText w:val=""/>
+      <w:lvlJc w:val="left"/>
+      <w:pPr>
+        <w:ind w:left="4320" w:hanging="360"/>
+      </w:pPr>
+      <w:rPr>
+        <w:rFonts w:ascii="Wingdings" w:hAnsi="Wingdings" w:hint="default"/>
+      </w:rPr>
+    </w:lvl>
+    <w:lvl w:ilvl="6" w:tplc="04090001" w:tentative="1">
+      <w:start w:val="1"/>
+      <w:numFmt w:val="bullet"/>
+      <w:lvlText w:val=""/>
+      <w:lvlJc w:val="left"/>
+      <w:pPr>
+        <w:ind w:left="5040" w:hanging="360"/>
+      </w:pPr>
+      <w:rPr>
+        <w:rFonts w:ascii="Symbol" w:hAnsi="Symbol" w:hint="default"/>
+      </w:rPr>
+    </w:lvl>
+    <w:lvl w:ilvl="7" w:tplc="04090003" w:tentative="1">
+      <w:start w:val="1"/>
+      <w:numFmt w:val="bullet"/>
+      <w:lvlText w:val="o"/>
+      <w:lvlJc w:val="left"/>
+      <w:pPr>
+        <w:ind w:left="5760" w:hanging="360"/>
+      </w:pPr>
+      <w:rPr>
+        <w:rFonts w:ascii="Courier New" w:hAnsi="Courier New" w:cs="Courier New" w:hint="default"/>
+      </w:rPr>
+    </w:lvl>
+    <w:lvl w:ilvl="8" w:tplc="04090005" w:tentative="1">
+      <w:start w:val="1"/>
+      <w:numFmt w:val="bullet"/>
+      <w:lvlText w:val=""/>
+      <w:lvlJc w:val="left"/>
+      <w:pPr>
+        <w:ind w:left="6480" w:hanging="360"/>
+      </w:pPr>
+      <w:rPr>
+        <w:rFonts w:ascii="Wingdings" w:hAnsi="Wingdings" w:hint="default"/>
+      </w:rPr>
     </w:lvl>
   </w:abstractNum>
   <w:num w:numId="1" w16cid:durableId="972253167">
     <w:abstractNumId w:val="0"/>
   </w:num>
   <w:num w:numId="2" w16cid:durableId="50009368">
-    <w:abstractNumId w:val="5"/>
+    <w:abstractNumId w:val="11"/>
   </w:num>
   <w:num w:numId="3" w16cid:durableId="1289125578">
-    <w:abstractNumId w:val="2"/>
-    <w:lvlOverride w:ilvl="0"/>
-    <w:lvlOverride w:ilvl="1"/>
-    <w:lvlOverride w:ilvl="2"/>
-    <w:lvlOverride w:ilvl="3"/>
-    <w:lvlOverride w:ilvl="4"/>
-    <w:lvlOverride w:ilvl="5"/>
-    <w:lvlOverride w:ilvl="6"/>
-    <w:lvlOverride w:ilvl="7"/>
-    <w:lvlOverride w:ilvl="8"/>
+    <w:abstractNumId w:val="4"/>
   </w:num>
   <w:num w:numId="4" w16cid:durableId="605816666">
-    <w:abstractNumId w:val="3"/>
-    <w:lvlOverride w:ilvl="0"/>
-    <w:lvlOverride w:ilvl="1"/>
-    <w:lvlOverride w:ilvl="2"/>
-    <w:lvlOverride w:ilvl="3"/>
-    <w:lvlOverride w:ilvl="4"/>
-    <w:lvlOverride w:ilvl="5"/>
-    <w:lvlOverride w:ilvl="6"/>
-    <w:lvlOverride w:ilvl="7"/>
-    <w:lvlOverride w:ilvl="8"/>
+    <w:abstractNumId w:val="6"/>
   </w:num>
   <w:num w:numId="5" w16cid:durableId="1907522574">
     <w:abstractNumId w:val="1"/>
-    <w:lvlOverride w:ilvl="0"/>
-    <w:lvlOverride w:ilvl="1"/>
-    <w:lvlOverride w:ilvl="2"/>
-    <w:lvlOverride w:ilvl="3"/>
-    <w:lvlOverride w:ilvl="4"/>
-    <w:lvlOverride w:ilvl="5"/>
-    <w:lvlOverride w:ilvl="6"/>
-    <w:lvlOverride w:ilvl="7"/>
-    <w:lvlOverride w:ilvl="8"/>
   </w:num>
   <w:num w:numId="6" w16cid:durableId="1859852180">
-    <w:abstractNumId w:val="4"/>
-    <w:lvlOverride w:ilvl="0"/>
-    <w:lvlOverride w:ilvl="1"/>
-    <w:lvlOverride w:ilvl="2"/>
-    <w:lvlOverride w:ilvl="3"/>
-    <w:lvlOverride w:ilvl="4"/>
-    <w:lvlOverride w:ilvl="5"/>
-    <w:lvlOverride w:ilvl="6"/>
-    <w:lvlOverride w:ilvl="7"/>
-    <w:lvlOverride w:ilvl="8"/>
+    <w:abstractNumId w:val="9"/>
+  </w:num>
+  <w:num w:numId="7" w16cid:durableId="360209116">
+    <w:abstractNumId w:val="12"/>
+  </w:num>
+  <w:num w:numId="8" w16cid:durableId="1504511575">
+    <w:abstractNumId w:val="10"/>
+  </w:num>
+  <w:num w:numId="9" w16cid:durableId="22676516">
+    <w:abstractNumId w:val="2"/>
+  </w:num>
+  <w:num w:numId="10" w16cid:durableId="1958371458">
+    <w:abstractNumId w:val="3"/>
+  </w:num>
+  <w:num w:numId="11" w16cid:durableId="1877815374">
+    <w:abstractNumId w:val="7"/>
+  </w:num>
+  <w:num w:numId="12" w16cid:durableId="1233152843">
+    <w:abstractNumId w:val="8"/>
+  </w:num>
+  <w:num w:numId="13" w16cid:durableId="2084520225">
+    <w:abstractNumId w:val="5"/>
   </w:num>
 </w:numbering>
 </file>
@@ -4643,6 +7802,7 @@
   <w:style w:type="character" w:default="1" w:styleId="DefaultParagraphFont">
     <w:name w:val="Default Paragraph Font"/>
     <w:uiPriority w:val="1"/>
+    <w:semiHidden/>
     <w:unhideWhenUsed/>
   </w:style>
   <w:style w:type="table" w:default="1" w:styleId="TableNormal">
@@ -5153,6 +8313,58 @@
       <w:vertAlign w:val="superscript"/>
     </w:rPr>
   </w:style>
+  <w:style w:type="paragraph" w:styleId="HTMLPreformatted">
+    <w:name w:val="HTML Preformatted"/>
+    <w:basedOn w:val="Normal"/>
+    <w:link w:val="HTMLPreformattedChar"/>
+    <w:uiPriority w:val="99"/>
+    <w:semiHidden/>
+    <w:unhideWhenUsed/>
+    <w:rsid w:val="009C0399"/>
+    <w:pPr>
+      <w:tabs>
+        <w:tab w:val="left" w:pos="916"/>
+        <w:tab w:val="left" w:pos="1832"/>
+        <w:tab w:val="left" w:pos="2748"/>
+        <w:tab w:val="left" w:pos="3664"/>
+        <w:tab w:val="left" w:pos="4580"/>
+        <w:tab w:val="left" w:pos="5496"/>
+        <w:tab w:val="left" w:pos="6412"/>
+        <w:tab w:val="left" w:pos="7328"/>
+        <w:tab w:val="left" w:pos="8244"/>
+        <w:tab w:val="left" w:pos="9160"/>
+        <w:tab w:val="left" w:pos="10076"/>
+        <w:tab w:val="left" w:pos="10992"/>
+        <w:tab w:val="left" w:pos="11908"/>
+        <w:tab w:val="left" w:pos="12824"/>
+        <w:tab w:val="left" w:pos="13740"/>
+        <w:tab w:val="left" w:pos="14656"/>
+      </w:tabs>
+      <w:spacing w:after="0" w:line="240" w:lineRule="auto"/>
+    </w:pPr>
+    <w:rPr>
+      <w:rFonts w:ascii="Courier New" w:eastAsia="Times New Roman" w:hAnsi="Courier New" w:cs="Courier New"/>
+      <w:kern w:val="0"/>
+      <w:sz w:val="20"/>
+      <w:szCs w:val="20"/>
+      <w14:ligatures w14:val="none"/>
+    </w:rPr>
+  </w:style>
+  <w:style w:type="character" w:customStyle="1" w:styleId="HTMLPreformattedChar">
+    <w:name w:val="HTML Preformatted Char"/>
+    <w:basedOn w:val="DefaultParagraphFont"/>
+    <w:link w:val="HTMLPreformatted"/>
+    <w:uiPriority w:val="99"/>
+    <w:semiHidden/>
+    <w:rsid w:val="009C0399"/>
+    <w:rPr>
+      <w:rFonts w:ascii="Courier New" w:eastAsia="Times New Roman" w:hAnsi="Courier New" w:cs="Courier New"/>
+      <w:kern w:val="0"/>
+      <w:sz w:val="20"/>
+      <w:szCs w:val="20"/>
+      <w14:ligatures w14:val="none"/>
+    </w:rPr>
+  </w:style>
 </w:styles>
 </file>
 

</xml_diff>

<commit_message>
Adding the table of comparsion
</commit_message>
<xml_diff>
--- a/Task 2/CS251-A1-Part1-Section-20231109-20231189-20230280.docx
+++ b/Task 2/CS251-A1-Part1-Section-20231109-20231189-20230280.docx
@@ -90,7 +90,7 @@
           <w:szCs w:val="40"/>
         </w:rPr>
         <w:drawing>
-          <wp:anchor distT="0" distB="0" distL="114300" distR="114300" simplePos="0" relativeHeight="251659264" behindDoc="0" locked="0" layoutInCell="1" allowOverlap="1" wp14:anchorId="08C5562C" wp14:editId="32A21440">
+          <wp:anchor distT="0" distB="0" distL="114300" distR="114300" simplePos="0" relativeHeight="251658241" behindDoc="0" locked="0" layoutInCell="1" allowOverlap="1" wp14:anchorId="08C5562C" wp14:editId="32A21440">
             <wp:simplePos x="0" y="0"/>
             <wp:positionH relativeFrom="margin">
               <wp:posOffset>-312420</wp:posOffset>
@@ -999,10 +999,7 @@
           </w:r>
           <w:proofErr w:type="spellEnd"/>
           <w:r>
-            <w:t xml:space="preserve"> Ahmed</w:t>
-          </w:r>
-          <w:r>
-            <w:t xml:space="preserve"> </w:t>
+            <w:t xml:space="preserve"> Ahmed </w:t>
           </w:r>
           <w:r>
             <w:t xml:space="preserve">Program </w:t>
@@ -2188,31 +2185,7 @@
           <w:szCs w:val="20"/>
           <w14:ligatures w14:val="none"/>
         </w:rPr>
-        <w:t>"</w:t>
-      </w:r>
-      <w:proofErr w:type="spellStart"/>
-      <w:r>
-        <w:rPr>
-          <w:rFonts w:ascii="JetBrains Mono" w:eastAsia="Times New Roman" w:hAnsi="JetBrains Mono" w:cs="JetBrains Mono"/>
-          <w:color w:val="6AAB73"/>
-          <w:kern w:val="0"/>
-          <w:sz w:val="20"/>
-          <w:szCs w:val="20"/>
-          <w14:ligatures w14:val="none"/>
-        </w:rPr>
-        <w:t>aly</w:t>
-      </w:r>
-      <w:proofErr w:type="spellEnd"/>
-      <w:r>
-        <w:rPr>
-          <w:rFonts w:ascii="JetBrains Mono" w:eastAsia="Times New Roman" w:hAnsi="JetBrains Mono" w:cs="JetBrains Mono"/>
-          <w:color w:val="6AAB73"/>
-          <w:kern w:val="0"/>
-          <w:sz w:val="20"/>
-          <w:szCs w:val="20"/>
-          <w14:ligatures w14:val="none"/>
-        </w:rPr>
-        <w:t>"</w:t>
+        <w:t>"aly"</w:t>
       </w:r>
       <w:r>
         <w:rPr>
@@ -3108,17 +3081,6 @@
           <w14:ligatures w14:val="none"/>
         </w:rPr>
         <w:br/>
-      </w:r>
-      <w:r>
-        <w:rPr>
-          <w:rFonts w:ascii="JetBrains Mono" w:eastAsia="Times New Roman" w:hAnsi="JetBrains Mono" w:cs="JetBrains Mono"/>
-          <w:color w:val="BCBEC4"/>
-          <w:kern w:val="0"/>
-          <w:sz w:val="20"/>
-          <w:szCs w:val="20"/>
-          <w14:ligatures w14:val="none"/>
-        </w:rPr>
-        <w:lastRenderedPageBreak/>
         <w:t xml:space="preserve">                </w:t>
       </w:r>
       <w:proofErr w:type="spellStart"/>
@@ -3407,6 +3369,7 @@
           <w:szCs w:val="20"/>
           <w14:ligatures w14:val="none"/>
         </w:rPr>
+        <w:lastRenderedPageBreak/>
         <w:br/>
         <w:t xml:space="preserve">        </w:t>
       </w:r>
@@ -3582,9 +3545,8 @@
         <w:rPr>
           <w:noProof/>
         </w:rPr>
-        <w:lastRenderedPageBreak/>
         <w:drawing>
-          <wp:anchor distT="0" distB="0" distL="114300" distR="114300" simplePos="0" relativeHeight="251661312" behindDoc="0" locked="0" layoutInCell="1" allowOverlap="1" wp14:anchorId="1C9AEAF7" wp14:editId="53080B91">
+          <wp:anchor distT="0" distB="0" distL="114300" distR="114300" simplePos="0" relativeHeight="251658243" behindDoc="0" locked="0" layoutInCell="1" allowOverlap="1" wp14:anchorId="1C9AEAF7" wp14:editId="53080B91">
             <wp:simplePos x="0" y="0"/>
             <wp:positionH relativeFrom="margin">
               <wp:posOffset>25400</wp:posOffset>
@@ -3641,7 +3603,7 @@
           <w:szCs w:val="26"/>
         </w:rPr>
         <w:drawing>
-          <wp:anchor distT="0" distB="0" distL="114300" distR="114300" simplePos="0" relativeHeight="251660288" behindDoc="0" locked="0" layoutInCell="1" allowOverlap="1" wp14:anchorId="2DFCF89C" wp14:editId="4A728DCF">
+          <wp:anchor distT="0" distB="0" distL="114300" distR="114300" simplePos="0" relativeHeight="251658242" behindDoc="0" locked="0" layoutInCell="1" allowOverlap="1" wp14:anchorId="2DFCF89C" wp14:editId="4A728DCF">
             <wp:simplePos x="0" y="0"/>
             <wp:positionH relativeFrom="margin">
               <wp:align>right</wp:align>
@@ -3719,7 +3681,7 @@
         </w:rPr>
         <w:lastRenderedPageBreak/>
         <w:drawing>
-          <wp:anchor distT="0" distB="0" distL="114300" distR="114300" simplePos="0" relativeHeight="251662336" behindDoc="0" locked="0" layoutInCell="1" allowOverlap="1" wp14:anchorId="772A6BC7" wp14:editId="1FD0A6D5">
+          <wp:anchor distT="0" distB="0" distL="114300" distR="114300" simplePos="0" relativeHeight="251658244" behindDoc="0" locked="0" layoutInCell="1" allowOverlap="1" wp14:anchorId="772A6BC7" wp14:editId="1FD0A6D5">
             <wp:simplePos x="0" y="0"/>
             <wp:positionH relativeFrom="margin">
               <wp:align>right</wp:align>
@@ -3785,7 +3747,7 @@
           <w:szCs w:val="44"/>
         </w:rPr>
         <w:drawing>
-          <wp:anchor distT="0" distB="0" distL="114300" distR="114300" simplePos="0" relativeHeight="251664384" behindDoc="0" locked="0" layoutInCell="1" allowOverlap="1" wp14:anchorId="0F39BF7D" wp14:editId="692C3C61">
+          <wp:anchor distT="0" distB="0" distL="114300" distR="114300" simplePos="0" relativeHeight="251658246" behindDoc="0" locked="0" layoutInCell="1" allowOverlap="1" wp14:anchorId="0F39BF7D" wp14:editId="692C3C61">
             <wp:simplePos x="0" y="0"/>
             <wp:positionH relativeFrom="margin">
               <wp:align>right</wp:align>
@@ -3852,7 +3814,7 @@
         </w:rPr>
         <w:lastRenderedPageBreak/>
         <w:drawing>
-          <wp:anchor distT="0" distB="0" distL="114300" distR="114300" simplePos="0" relativeHeight="251667456" behindDoc="0" locked="0" layoutInCell="1" allowOverlap="1" wp14:anchorId="21036811" wp14:editId="6656738D">
+          <wp:anchor distT="0" distB="0" distL="114300" distR="114300" simplePos="0" relativeHeight="251658249" behindDoc="0" locked="0" layoutInCell="1" allowOverlap="1" wp14:anchorId="21036811" wp14:editId="6656738D">
             <wp:simplePos x="0" y="0"/>
             <wp:positionH relativeFrom="margin">
               <wp:align>right</wp:align>
@@ -3906,7 +3868,7 @@
           <w:noProof/>
         </w:rPr>
         <w:drawing>
-          <wp:anchor distT="0" distB="0" distL="114300" distR="114300" simplePos="0" relativeHeight="251663360" behindDoc="0" locked="0" layoutInCell="1" allowOverlap="1" wp14:anchorId="1FE641D0" wp14:editId="2C72C848">
+          <wp:anchor distT="0" distB="0" distL="114300" distR="114300" simplePos="0" relativeHeight="251658245" behindDoc="0" locked="0" layoutInCell="1" allowOverlap="1" wp14:anchorId="1FE641D0" wp14:editId="2C72C848">
             <wp:simplePos x="0" y="0"/>
             <wp:positionH relativeFrom="margin">
               <wp:align>right</wp:align>
@@ -3991,7 +3953,7 @@
         </w:rPr>
         <w:lastRenderedPageBreak/>
         <w:drawing>
-          <wp:anchor distT="0" distB="0" distL="114300" distR="114300" simplePos="0" relativeHeight="251665408" behindDoc="0" locked="0" layoutInCell="1" allowOverlap="1" wp14:anchorId="2C2EF9B3" wp14:editId="4B5D7E7E">
+          <wp:anchor distT="0" distB="0" distL="114300" distR="114300" simplePos="0" relativeHeight="251658247" behindDoc="0" locked="0" layoutInCell="1" allowOverlap="1" wp14:anchorId="2C2EF9B3" wp14:editId="4B5D7E7E">
             <wp:simplePos x="0" y="0"/>
             <wp:positionH relativeFrom="margin">
               <wp:align>right</wp:align>
@@ -4169,7 +4131,7 @@
           <w:szCs w:val="44"/>
         </w:rPr>
         <w:drawing>
-          <wp:anchor distT="0" distB="0" distL="114300" distR="114300" simplePos="0" relativeHeight="251666432" behindDoc="0" locked="0" layoutInCell="1" allowOverlap="1" wp14:anchorId="31118CD0" wp14:editId="69264E31">
+          <wp:anchor distT="0" distB="0" distL="114300" distR="114300" simplePos="0" relativeHeight="251658248" behindDoc="0" locked="0" layoutInCell="1" allowOverlap="1" wp14:anchorId="31118CD0" wp14:editId="69264E31">
             <wp:simplePos x="0" y="0"/>
             <wp:positionH relativeFrom="margin">
               <wp:align>right</wp:align>
@@ -5807,15 +5769,6 @@
           <w:szCs w:val="24"/>
         </w:rPr>
         <w:br/>
-      </w:r>
-      <w:r>
-        <w:rPr>
-          <w:rFonts w:ascii="JetBrains Mono" w:hAnsi="JetBrains Mono" w:cs="JetBrains Mono"/>
-          <w:color w:val="BCBEC4"/>
-          <w:sz w:val="24"/>
-          <w:szCs w:val="24"/>
-        </w:rPr>
-        <w:lastRenderedPageBreak/>
         <w:t xml:space="preserve">            </w:t>
       </w:r>
       <w:proofErr w:type="spellStart"/>
@@ -6008,6 +5961,7 @@
           <w:sz w:val="24"/>
           <w:szCs w:val="24"/>
         </w:rPr>
+        <w:lastRenderedPageBreak/>
         <w:t>ArrayList</w:t>
       </w:r>
       <w:proofErr w:type="spellEnd"/>
@@ -7075,15 +7029,6 @@
           <w:szCs w:val="24"/>
         </w:rPr>
         <w:br/>
-      </w:r>
-      <w:r>
-        <w:rPr>
-          <w:rFonts w:ascii="JetBrains Mono" w:hAnsi="JetBrains Mono" w:cs="JetBrains Mono"/>
-          <w:color w:val="BCBEC4"/>
-          <w:sz w:val="24"/>
-          <w:szCs w:val="24"/>
-        </w:rPr>
-        <w:lastRenderedPageBreak/>
         <w:t xml:space="preserve">    </w:t>
       </w:r>
       <w:r>
@@ -7429,6 +7374,7 @@
           <w:sz w:val="24"/>
           <w:szCs w:val="24"/>
         </w:rPr>
+        <w:lastRenderedPageBreak/>
         <w:br/>
         <w:t xml:space="preserve">            </w:t>
       </w:r>
@@ -7999,7 +7945,6 @@
           <w:sz w:val="44"/>
           <w:szCs w:val="44"/>
         </w:rPr>
-        <w:lastRenderedPageBreak/>
         <w:t xml:space="preserve">Screen </w:t>
       </w:r>
       <w:proofErr w:type="gramStart"/>
@@ -8036,18 +7981,8 @@
           <w:sz w:val="44"/>
           <w:szCs w:val="44"/>
         </w:rPr>
-        <w:t xml:space="preserve">Video </w:t>
-      </w:r>
-      <w:proofErr w:type="gramStart"/>
-      <w:r>
-        <w:rPr>
-          <w:rFonts w:asciiTheme="majorBidi" w:hAnsiTheme="majorBidi" w:cstheme="majorBidi"/>
-          <w:sz w:val="44"/>
-          <w:szCs w:val="44"/>
-        </w:rPr>
-        <w:t>Link :</w:t>
-      </w:r>
-      <w:proofErr w:type="gramEnd"/>
+        <w:t>Video Link :</w:t>
+      </w:r>
       <w:r>
         <w:t xml:space="preserve"> </w:t>
       </w:r>
@@ -8103,105 +8038,6 @@
       <w:pPr>
         <w:rPr>
           <w:rFonts w:asciiTheme="majorBidi" w:hAnsiTheme="majorBidi" w:cstheme="majorBidi"/>
-          <w:sz w:val="44"/>
-          <w:szCs w:val="44"/>
-        </w:rPr>
-      </w:pPr>
-    </w:p>
-    <w:p>
-      <w:pPr>
-        <w:rPr>
-          <w:rFonts w:asciiTheme="majorBidi" w:hAnsiTheme="majorBidi" w:cstheme="majorBidi"/>
-          <w:sz w:val="44"/>
-          <w:szCs w:val="44"/>
-        </w:rPr>
-      </w:pPr>
-    </w:p>
-    <w:p>
-      <w:pPr>
-        <w:rPr>
-          <w:rFonts w:asciiTheme="majorBidi" w:hAnsiTheme="majorBidi" w:cstheme="majorBidi"/>
-          <w:sz w:val="44"/>
-          <w:szCs w:val="44"/>
-        </w:rPr>
-      </w:pPr>
-    </w:p>
-    <w:p>
-      <w:pPr>
-        <w:rPr>
-          <w:rFonts w:asciiTheme="majorBidi" w:hAnsiTheme="majorBidi" w:cstheme="majorBidi"/>
-          <w:sz w:val="44"/>
-          <w:szCs w:val="44"/>
-        </w:rPr>
-      </w:pPr>
-    </w:p>
-    <w:p>
-      <w:pPr>
-        <w:rPr>
-          <w:rFonts w:asciiTheme="majorBidi" w:hAnsiTheme="majorBidi" w:cstheme="majorBidi"/>
-          <w:sz w:val="44"/>
-          <w:szCs w:val="44"/>
-        </w:rPr>
-      </w:pPr>
-    </w:p>
-    <w:p>
-      <w:pPr>
-        <w:rPr>
-          <w:rFonts w:asciiTheme="majorBidi" w:hAnsiTheme="majorBidi" w:cstheme="majorBidi"/>
-          <w:sz w:val="44"/>
-          <w:szCs w:val="44"/>
-        </w:rPr>
-      </w:pPr>
-    </w:p>
-    <w:p>
-      <w:pPr>
-        <w:rPr>
-          <w:rFonts w:asciiTheme="majorBidi" w:hAnsiTheme="majorBidi" w:cstheme="majorBidi"/>
-          <w:sz w:val="44"/>
-          <w:szCs w:val="44"/>
-        </w:rPr>
-      </w:pPr>
-    </w:p>
-    <w:p>
-      <w:pPr>
-        <w:rPr>
-          <w:rFonts w:asciiTheme="majorBidi" w:hAnsiTheme="majorBidi" w:cstheme="majorBidi"/>
-          <w:sz w:val="44"/>
-          <w:szCs w:val="44"/>
-        </w:rPr>
-      </w:pPr>
-    </w:p>
-    <w:p>
-      <w:pPr>
-        <w:rPr>
-          <w:rFonts w:asciiTheme="majorBidi" w:hAnsiTheme="majorBidi" w:cstheme="majorBidi"/>
-          <w:sz w:val="44"/>
-          <w:szCs w:val="44"/>
-        </w:rPr>
-      </w:pPr>
-    </w:p>
-    <w:p>
-      <w:pPr>
-        <w:rPr>
-          <w:rFonts w:asciiTheme="majorBidi" w:hAnsiTheme="majorBidi" w:cstheme="majorBidi"/>
-          <w:sz w:val="44"/>
-          <w:szCs w:val="44"/>
-        </w:rPr>
-      </w:pPr>
-    </w:p>
-    <w:p>
-      <w:pPr>
-        <w:rPr>
-          <w:rFonts w:asciiTheme="majorBidi" w:hAnsiTheme="majorBidi" w:cstheme="majorBidi"/>
-          <w:sz w:val="44"/>
-          <w:szCs w:val="44"/>
-        </w:rPr>
-      </w:pPr>
-    </w:p>
-    <w:p>
-      <w:pPr>
-        <w:rPr>
-          <w:rFonts w:asciiTheme="majorBidi" w:hAnsiTheme="majorBidi" w:cstheme="majorBidi"/>
           <w:sz w:val="36"/>
           <w:szCs w:val="36"/>
         </w:rPr>
@@ -9926,6 +9762,594 @@
         <w:t xml:space="preserve"> acts as a tool that enhances productivity rather than replacing professional developers.</w:t>
       </w:r>
     </w:p>
+    <w:p>
+      <w:pPr>
+        <w:rPr>
+          <w:rFonts w:asciiTheme="majorBidi" w:hAnsiTheme="majorBidi" w:cstheme="majorBidi"/>
+          <w:sz w:val="44"/>
+          <w:szCs w:val="44"/>
+        </w:rPr>
+      </w:pPr>
+    </w:p>
+    <w:p>
+      <w:pPr>
+        <w:rPr>
+          <w:rFonts w:asciiTheme="majorBidi" w:hAnsiTheme="majorBidi" w:cstheme="majorBidi"/>
+          <w:sz w:val="44"/>
+          <w:szCs w:val="44"/>
+        </w:rPr>
+      </w:pPr>
+    </w:p>
+    <w:p>
+      <w:pPr>
+        <w:rPr>
+          <w:rFonts w:asciiTheme="majorBidi" w:hAnsiTheme="majorBidi" w:cstheme="majorBidi"/>
+          <w:sz w:val="44"/>
+          <w:szCs w:val="44"/>
+        </w:rPr>
+      </w:pPr>
+    </w:p>
+    <w:p>
+      <w:pPr>
+        <w:rPr>
+          <w:rFonts w:asciiTheme="majorBidi" w:hAnsiTheme="majorBidi" w:cstheme="majorBidi"/>
+          <w:sz w:val="44"/>
+          <w:szCs w:val="44"/>
+        </w:rPr>
+      </w:pPr>
+    </w:p>
+    <w:p>
+      <w:pPr>
+        <w:rPr>
+          <w:rFonts w:asciiTheme="majorBidi" w:hAnsiTheme="majorBidi" w:cstheme="majorBidi"/>
+          <w:sz w:val="44"/>
+          <w:szCs w:val="44"/>
+        </w:rPr>
+      </w:pPr>
+    </w:p>
+    <w:p>
+      <w:pPr>
+        <w:rPr>
+          <w:rFonts w:asciiTheme="majorBidi" w:hAnsiTheme="majorBidi" w:cstheme="majorBidi"/>
+          <w:b/>
+          <w:bCs/>
+          <w:sz w:val="36"/>
+          <w:szCs w:val="36"/>
+        </w:rPr>
+      </w:pPr>
+      <w:r>
+        <w:rPr>
+          <w:rFonts w:asciiTheme="majorBidi" w:hAnsiTheme="majorBidi" w:cstheme="majorBidi"/>
+          <w:b/>
+          <w:bCs/>
+          <w:sz w:val="36"/>
+          <w:szCs w:val="36"/>
+        </w:rPr>
+        <w:lastRenderedPageBreak/>
+        <w:t>Compare Between Two LCNC Tools:</w:t>
+      </w:r>
+    </w:p>
+    <w:p>
+      <w:pPr>
+        <w:rPr>
+          <w:rFonts w:asciiTheme="majorBidi" w:hAnsiTheme="majorBidi" w:cstheme="majorBidi"/>
+          <w:b/>
+          <w:bCs/>
+          <w:sz w:val="36"/>
+          <w:szCs w:val="36"/>
+        </w:rPr>
+      </w:pPr>
+    </w:p>
+    <w:tbl>
+      <w:tblPr>
+        <w:tblStyle w:val="TableGrid"/>
+        <w:tblpPr w:leftFromText="180" w:rightFromText="180" w:horzAnchor="margin" w:tblpY="1032"/>
+        <w:tblW w:w="9394" w:type="dxa"/>
+        <w:tblLook w:val="04A0" w:firstRow="1" w:lastRow="0" w:firstColumn="1" w:lastColumn="0" w:noHBand="0" w:noVBand="1"/>
+      </w:tblPr>
+      <w:tblGrid>
+        <w:gridCol w:w="1441"/>
+        <w:gridCol w:w="3798"/>
+        <w:gridCol w:w="4155"/>
+      </w:tblGrid>
+      <w:tr>
+        <w:trPr>
+          <w:trHeight w:val="767"/>
+        </w:trPr>
+        <w:tc>
+          <w:tcPr>
+            <w:tcW w:w="1441" w:type="dxa"/>
+            <w:shd w:val="clear" w:color="auto" w:fill="E7E6E6" w:themeFill="background2"/>
+          </w:tcPr>
+          <w:p>
+            <w:pPr>
+              <w:jc w:val="center"/>
+              <w:rPr>
+                <w:rFonts w:asciiTheme="majorBidi" w:hAnsiTheme="majorBidi" w:cstheme="majorBidi"/>
+                <w:b/>
+                <w:bCs/>
+                <w:sz w:val="30"/>
+                <w:szCs w:val="30"/>
+              </w:rPr>
+            </w:pPr>
+            <w:r>
+              <w:rPr>
+                <w:rFonts w:asciiTheme="majorBidi" w:hAnsiTheme="majorBidi" w:cstheme="majorBidi"/>
+                <w:b/>
+                <w:bCs/>
+                <w:sz w:val="30"/>
+                <w:szCs w:val="30"/>
+              </w:rPr>
+              <w:t>Key of Compare</w:t>
+            </w:r>
+          </w:p>
+        </w:tc>
+        <w:tc>
+          <w:tcPr>
+            <w:tcW w:w="3798" w:type="dxa"/>
+            <w:shd w:val="clear" w:color="auto" w:fill="E7E6E6" w:themeFill="background2"/>
+          </w:tcPr>
+          <w:p>
+            <w:pPr>
+              <w:jc w:val="center"/>
+              <w:rPr>
+                <w:rFonts w:asciiTheme="majorBidi" w:hAnsiTheme="majorBidi" w:cstheme="majorBidi"/>
+                <w:b/>
+                <w:bCs/>
+                <w:sz w:val="30"/>
+                <w:szCs w:val="30"/>
+              </w:rPr>
+            </w:pPr>
+            <w:proofErr w:type="spellStart"/>
+            <w:r>
+              <w:rPr>
+                <w:rFonts w:asciiTheme="majorBidi" w:hAnsiTheme="majorBidi" w:cstheme="majorBidi"/>
+                <w:b/>
+                <w:bCs/>
+                <w:sz w:val="30"/>
+                <w:szCs w:val="30"/>
+              </w:rPr>
+              <w:t>WebFlow</w:t>
+            </w:r>
+            <w:proofErr w:type="spellEnd"/>
+          </w:p>
+        </w:tc>
+        <w:tc>
+          <w:tcPr>
+            <w:tcW w:w="4155" w:type="dxa"/>
+            <w:shd w:val="clear" w:color="auto" w:fill="E7E6E6" w:themeFill="background2"/>
+          </w:tcPr>
+          <w:p>
+            <w:pPr>
+              <w:jc w:val="center"/>
+              <w:rPr>
+                <w:rFonts w:asciiTheme="majorBidi" w:hAnsiTheme="majorBidi" w:cstheme="majorBidi"/>
+                <w:b/>
+                <w:bCs/>
+                <w:sz w:val="30"/>
+                <w:szCs w:val="30"/>
+              </w:rPr>
+            </w:pPr>
+            <w:proofErr w:type="spellStart"/>
+            <w:r>
+              <w:rPr>
+                <w:rFonts w:asciiTheme="majorBidi" w:hAnsiTheme="majorBidi" w:cstheme="majorBidi"/>
+                <w:b/>
+                <w:bCs/>
+                <w:sz w:val="30"/>
+                <w:szCs w:val="30"/>
+              </w:rPr>
+              <w:t>Thunkable</w:t>
+            </w:r>
+            <w:proofErr w:type="spellEnd"/>
+          </w:p>
+        </w:tc>
+      </w:tr>
+      <w:tr>
+        <w:trPr>
+          <w:trHeight w:val="757"/>
+        </w:trPr>
+        <w:tc>
+          <w:tcPr>
+            <w:tcW w:w="1441" w:type="dxa"/>
+          </w:tcPr>
+          <w:p>
+            <w:pPr>
+              <w:rPr>
+                <w:rFonts w:asciiTheme="majorBidi" w:hAnsiTheme="majorBidi" w:cstheme="majorBidi"/>
+                <w:b/>
+                <w:bCs/>
+                <w:sz w:val="30"/>
+                <w:szCs w:val="30"/>
+              </w:rPr>
+            </w:pPr>
+            <w:r>
+              <w:rPr>
+                <w:rFonts w:asciiTheme="majorBidi" w:hAnsiTheme="majorBidi" w:cstheme="majorBidi"/>
+                <w:b/>
+                <w:bCs/>
+                <w:sz w:val="30"/>
+                <w:szCs w:val="30"/>
+              </w:rPr>
+              <w:t>Purpose</w:t>
+            </w:r>
+          </w:p>
+        </w:tc>
+        <w:tc>
+          <w:tcPr>
+            <w:tcW w:w="3798" w:type="dxa"/>
+          </w:tcPr>
+          <w:p>
+            <w:pPr>
+              <w:rPr>
+                <w:rFonts w:asciiTheme="majorBidi" w:hAnsiTheme="majorBidi" w:cstheme="majorBidi"/>
+                <w:sz w:val="26"/>
+                <w:szCs w:val="26"/>
+              </w:rPr>
+            </w:pPr>
+            <w:r>
+              <w:rPr>
+                <w:rFonts w:asciiTheme="majorBidi" w:hAnsiTheme="majorBidi" w:cstheme="majorBidi"/>
+                <w:sz w:val="26"/>
+                <w:szCs w:val="26"/>
+              </w:rPr>
+              <w:t>Website design and development</w:t>
+            </w:r>
+          </w:p>
+        </w:tc>
+        <w:tc>
+          <w:tcPr>
+            <w:tcW w:w="4155" w:type="dxa"/>
+          </w:tcPr>
+          <w:p>
+            <w:pPr>
+              <w:jc w:val="center"/>
+              <w:rPr>
+                <w:rFonts w:asciiTheme="majorBidi" w:hAnsiTheme="majorBidi" w:cstheme="majorBidi"/>
+                <w:sz w:val="26"/>
+                <w:szCs w:val="26"/>
+              </w:rPr>
+            </w:pPr>
+            <w:r>
+              <w:rPr>
+                <w:rFonts w:asciiTheme="majorBidi" w:hAnsiTheme="majorBidi" w:cstheme="majorBidi"/>
+                <w:sz w:val="26"/>
+                <w:szCs w:val="26"/>
+              </w:rPr>
+              <w:t>Mobile app development (iOS &amp; Android)</w:t>
+            </w:r>
+          </w:p>
+        </w:tc>
+      </w:tr>
+      <w:tr>
+        <w:trPr>
+          <w:trHeight w:val="738"/>
+        </w:trPr>
+        <w:tc>
+          <w:tcPr>
+            <w:tcW w:w="1441" w:type="dxa"/>
+          </w:tcPr>
+          <w:p>
+            <w:pPr>
+              <w:rPr>
+                <w:rFonts w:asciiTheme="majorBidi" w:hAnsiTheme="majorBidi" w:cstheme="majorBidi"/>
+                <w:b/>
+                <w:bCs/>
+                <w:sz w:val="30"/>
+                <w:szCs w:val="30"/>
+              </w:rPr>
+            </w:pPr>
+            <w:r>
+              <w:rPr>
+                <w:rFonts w:asciiTheme="majorBidi" w:hAnsiTheme="majorBidi" w:cstheme="majorBidi"/>
+                <w:b/>
+                <w:bCs/>
+                <w:sz w:val="30"/>
+                <w:szCs w:val="30"/>
+              </w:rPr>
+              <w:t>Target Users</w:t>
+            </w:r>
+          </w:p>
+        </w:tc>
+        <w:tc>
+          <w:tcPr>
+            <w:tcW w:w="3798" w:type="dxa"/>
+          </w:tcPr>
+          <w:p>
+            <w:pPr>
+              <w:jc w:val="center"/>
+              <w:rPr>
+                <w:rFonts w:asciiTheme="majorBidi" w:hAnsiTheme="majorBidi" w:cstheme="majorBidi"/>
+                <w:sz w:val="26"/>
+                <w:szCs w:val="26"/>
+              </w:rPr>
+            </w:pPr>
+            <w:r>
+              <w:rPr>
+                <w:rFonts w:asciiTheme="majorBidi" w:hAnsiTheme="majorBidi" w:cstheme="majorBidi"/>
+                <w:sz w:val="26"/>
+                <w:szCs w:val="26"/>
+              </w:rPr>
+              <w:t>Designers, developers, and businesses looking to create responsive websites</w:t>
+            </w:r>
+          </w:p>
+        </w:tc>
+        <w:tc>
+          <w:tcPr>
+            <w:tcW w:w="4155" w:type="dxa"/>
+          </w:tcPr>
+          <w:p>
+            <w:pPr>
+              <w:jc w:val="center"/>
+              <w:rPr>
+                <w:rFonts w:asciiTheme="majorBidi" w:hAnsiTheme="majorBidi" w:cstheme="majorBidi"/>
+                <w:sz w:val="26"/>
+                <w:szCs w:val="26"/>
+              </w:rPr>
+            </w:pPr>
+            <w:r>
+              <w:rPr>
+                <w:rFonts w:asciiTheme="majorBidi" w:hAnsiTheme="majorBidi" w:cstheme="majorBidi"/>
+                <w:sz w:val="26"/>
+                <w:szCs w:val="26"/>
+              </w:rPr>
+              <w:t>Individuals and businesses looking to create mobile apps without coding</w:t>
+            </w:r>
+          </w:p>
+        </w:tc>
+      </w:tr>
+      <w:tr>
+        <w:trPr>
+          <w:trHeight w:val="827"/>
+        </w:trPr>
+        <w:tc>
+          <w:tcPr>
+            <w:tcW w:w="1441" w:type="dxa"/>
+          </w:tcPr>
+          <w:p>
+            <w:pPr>
+              <w:rPr>
+                <w:rFonts w:asciiTheme="majorBidi" w:hAnsiTheme="majorBidi" w:cstheme="majorBidi"/>
+                <w:b/>
+                <w:bCs/>
+                <w:sz w:val="26"/>
+                <w:szCs w:val="26"/>
+              </w:rPr>
+            </w:pPr>
+            <w:r>
+              <w:rPr>
+                <w:rFonts w:asciiTheme="majorBidi" w:hAnsiTheme="majorBidi" w:cstheme="majorBidi"/>
+                <w:b/>
+                <w:bCs/>
+                <w:sz w:val="26"/>
+                <w:szCs w:val="26"/>
+              </w:rPr>
+              <w:t>Drag-and-Drop Interface</w:t>
+            </w:r>
+          </w:p>
+        </w:tc>
+        <w:tc>
+          <w:tcPr>
+            <w:tcW w:w="3798" w:type="dxa"/>
+          </w:tcPr>
+          <w:p>
+            <w:pPr>
+              <w:jc w:val="center"/>
+              <w:rPr>
+                <w:rFonts w:asciiTheme="majorBidi" w:hAnsiTheme="majorBidi" w:cstheme="majorBidi"/>
+                <w:sz w:val="26"/>
+                <w:szCs w:val="26"/>
+              </w:rPr>
+            </w:pPr>
+            <w:r>
+              <w:rPr>
+                <w:rFonts w:asciiTheme="majorBidi" w:hAnsiTheme="majorBidi" w:cstheme="majorBidi"/>
+                <w:sz w:val="26"/>
+                <w:szCs w:val="26"/>
+              </w:rPr>
+              <w:t>Yes, for building websites visually</w:t>
+            </w:r>
+          </w:p>
+        </w:tc>
+        <w:tc>
+          <w:tcPr>
+            <w:tcW w:w="4155" w:type="dxa"/>
+          </w:tcPr>
+          <w:p>
+            <w:pPr>
+              <w:jc w:val="center"/>
+              <w:rPr>
+                <w:rFonts w:asciiTheme="majorBidi" w:hAnsiTheme="majorBidi" w:cstheme="majorBidi"/>
+                <w:sz w:val="26"/>
+                <w:szCs w:val="26"/>
+              </w:rPr>
+            </w:pPr>
+            <w:r>
+              <w:rPr>
+                <w:rFonts w:asciiTheme="majorBidi" w:hAnsiTheme="majorBidi" w:cstheme="majorBidi"/>
+                <w:sz w:val="26"/>
+                <w:szCs w:val="26"/>
+              </w:rPr>
+              <w:t>Yes, for building mobile apps using a block-based interface</w:t>
+            </w:r>
+          </w:p>
+        </w:tc>
+      </w:tr>
+      <w:tr>
+        <w:trPr>
+          <w:trHeight w:val="638"/>
+        </w:trPr>
+        <w:tc>
+          <w:tcPr>
+            <w:tcW w:w="1441" w:type="dxa"/>
+          </w:tcPr>
+          <w:p>
+            <w:pPr>
+              <w:rPr>
+                <w:rFonts w:asciiTheme="majorBidi" w:hAnsiTheme="majorBidi" w:cstheme="majorBidi"/>
+                <w:b/>
+                <w:bCs/>
+                <w:sz w:val="30"/>
+                <w:szCs w:val="30"/>
+              </w:rPr>
+            </w:pPr>
+            <w:r>
+              <w:rPr>
+                <w:rFonts w:asciiTheme="majorBidi" w:hAnsiTheme="majorBidi" w:cstheme="majorBidi"/>
+                <w:b/>
+                <w:bCs/>
+                <w:sz w:val="30"/>
+                <w:szCs w:val="30"/>
+              </w:rPr>
+              <w:t>Export Code</w:t>
+            </w:r>
+          </w:p>
+        </w:tc>
+        <w:tc>
+          <w:tcPr>
+            <w:tcW w:w="3798" w:type="dxa"/>
+          </w:tcPr>
+          <w:p>
+            <w:pPr>
+              <w:jc w:val="center"/>
+              <w:rPr>
+                <w:rFonts w:asciiTheme="majorBidi" w:hAnsiTheme="majorBidi" w:cstheme="majorBidi"/>
+                <w:sz w:val="26"/>
+                <w:szCs w:val="26"/>
+              </w:rPr>
+            </w:pPr>
+            <w:r>
+              <w:rPr>
+                <w:rFonts w:asciiTheme="majorBidi" w:hAnsiTheme="majorBidi" w:cstheme="majorBidi"/>
+                <w:sz w:val="26"/>
+                <w:szCs w:val="26"/>
+              </w:rPr>
+              <w:t>Can export HTML, CSS, and JavaScript</w:t>
+            </w:r>
+          </w:p>
+        </w:tc>
+        <w:tc>
+          <w:tcPr>
+            <w:tcW w:w="4155" w:type="dxa"/>
+          </w:tcPr>
+          <w:p>
+            <w:pPr>
+              <w:jc w:val="center"/>
+              <w:rPr>
+                <w:rFonts w:asciiTheme="majorBidi" w:hAnsiTheme="majorBidi" w:cstheme="majorBidi"/>
+                <w:sz w:val="26"/>
+                <w:szCs w:val="26"/>
+              </w:rPr>
+            </w:pPr>
+            <w:r>
+              <w:rPr>
+                <w:rFonts w:asciiTheme="majorBidi" w:hAnsiTheme="majorBidi" w:cstheme="majorBidi"/>
+                <w:sz w:val="26"/>
+                <w:szCs w:val="26"/>
+              </w:rPr>
+              <w:t xml:space="preserve">No direct code export; apps are built within </w:t>
+            </w:r>
+            <w:proofErr w:type="spellStart"/>
+            <w:r>
+              <w:rPr>
+                <w:rFonts w:asciiTheme="majorBidi" w:hAnsiTheme="majorBidi" w:cstheme="majorBidi"/>
+                <w:sz w:val="26"/>
+                <w:szCs w:val="26"/>
+              </w:rPr>
+              <w:t>Thunkable’s</w:t>
+            </w:r>
+            <w:proofErr w:type="spellEnd"/>
+            <w:r>
+              <w:rPr>
+                <w:rFonts w:asciiTheme="majorBidi" w:hAnsiTheme="majorBidi" w:cstheme="majorBidi"/>
+                <w:sz w:val="26"/>
+                <w:szCs w:val="26"/>
+              </w:rPr>
+              <w:t xml:space="preserve"> environment</w:t>
+            </w:r>
+          </w:p>
+        </w:tc>
+      </w:tr>
+      <w:tr>
+        <w:trPr>
+          <w:trHeight w:val="845"/>
+        </w:trPr>
+        <w:tc>
+          <w:tcPr>
+            <w:tcW w:w="1441" w:type="dxa"/>
+          </w:tcPr>
+          <w:p>
+            <w:pPr>
+              <w:rPr>
+                <w:rFonts w:asciiTheme="majorBidi" w:hAnsiTheme="majorBidi" w:cstheme="majorBidi"/>
+                <w:b/>
+                <w:bCs/>
+                <w:sz w:val="30"/>
+                <w:szCs w:val="30"/>
+              </w:rPr>
+            </w:pPr>
+            <w:r>
+              <w:rPr>
+                <w:rFonts w:asciiTheme="majorBidi" w:hAnsiTheme="majorBidi" w:cstheme="majorBidi"/>
+                <w:b/>
+                <w:bCs/>
+                <w:sz w:val="30"/>
+                <w:szCs w:val="30"/>
+              </w:rPr>
+              <w:t>Use Cases</w:t>
+            </w:r>
+          </w:p>
+        </w:tc>
+        <w:tc>
+          <w:tcPr>
+            <w:tcW w:w="3798" w:type="dxa"/>
+          </w:tcPr>
+          <w:p>
+            <w:pPr>
+              <w:jc w:val="center"/>
+              <w:rPr>
+                <w:rFonts w:asciiTheme="majorBidi" w:hAnsiTheme="majorBidi" w:cstheme="majorBidi"/>
+                <w:b/>
+                <w:bCs/>
+                <w:sz w:val="36"/>
+                <w:szCs w:val="36"/>
+              </w:rPr>
+            </w:pPr>
+            <w:r>
+              <w:rPr>
+                <w:rFonts w:asciiTheme="majorBidi" w:hAnsiTheme="majorBidi" w:cstheme="majorBidi"/>
+                <w:sz w:val="26"/>
+                <w:szCs w:val="26"/>
+              </w:rPr>
+              <w:t>Landing pages, business websites, e-commerce stores, blogs, and portfolios</w:t>
+            </w:r>
+          </w:p>
+        </w:tc>
+        <w:tc>
+          <w:tcPr>
+            <w:tcW w:w="4155" w:type="dxa"/>
+          </w:tcPr>
+          <w:p>
+            <w:pPr>
+              <w:jc w:val="center"/>
+              <w:rPr>
+                <w:rFonts w:asciiTheme="majorBidi" w:hAnsiTheme="majorBidi" w:cstheme="majorBidi"/>
+                <w:sz w:val="26"/>
+                <w:szCs w:val="26"/>
+              </w:rPr>
+            </w:pPr>
+            <w:r>
+              <w:rPr>
+                <w:rFonts w:asciiTheme="majorBidi" w:hAnsiTheme="majorBidi" w:cstheme="majorBidi"/>
+                <w:sz w:val="26"/>
+                <w:szCs w:val="26"/>
+              </w:rPr>
+              <w:t>Prototyping, MVPs, mobile app development for business, education, and personal projects</w:t>
+            </w:r>
+          </w:p>
+        </w:tc>
+      </w:tr>
+    </w:tbl>
     <w:p>
       <w:pPr>
         <w:rPr>
@@ -9972,6 +10396,13 @@
       <w:r>
         <w:continuationSeparator/>
       </w:r>
+    </w:p>
+  </w:endnote>
+  <w:endnote w:type="continuationNotice" w:id="1">
+    <w:p>
+      <w:pPr>
+        <w:spacing w:after="0" w:line="240" w:lineRule="auto"/>
+      </w:pPr>
     </w:p>
   </w:endnote>
 </w:endnotes>
@@ -10057,6 +10488,13 @@
       <w:r>
         <w:continuationSeparator/>
       </w:r>
+    </w:p>
+  </w:footnote>
+  <w:footnote w:type="continuationNotice" w:id="1">
+    <w:p>
+      <w:pPr>
+        <w:spacing w:after="0" w:line="240" w:lineRule="auto"/>
+      </w:pPr>
     </w:p>
   </w:footnote>
 </w:footnotes>
@@ -13160,10 +13598,6 @@
 </file>
 
 <file path=customXml/item1.xml><?xml version="1.0" encoding="utf-8"?>
-<b:Sources xmlns:b="http://schemas.openxmlformats.org/officeDocument/2006/bibliography" xmlns="http://schemas.openxmlformats.org/officeDocument/2006/bibliography" SelectedStyle="\APASixthEditionOfficeOnline.xsl" StyleName="APA" Version="6"/>
-</file>
-
-<file path=customXml/item2.xml><?xml version="1.0" encoding="utf-8"?>
 <ct:contentTypeSchema xmlns:ct="http://schemas.microsoft.com/office/2006/metadata/contentType" xmlns:ma="http://schemas.microsoft.com/office/2006/metadata/properties/metaAttributes" ct:_="" ma:_="" ma:contentTypeName="Document" ma:contentTypeID="0x010100DD324CF696ABE44096995EA6E9653397" ma:contentTypeVersion="6" ma:contentTypeDescription="Create a new document." ma:contentTypeScope="" ma:versionID="6a033940d01cffb3dc86d2d06b6a2358">
   <xsd:schema xmlns:xsd="http://www.w3.org/2001/XMLSchema" xmlns:xs="http://www.w3.org/2001/XMLSchema" xmlns:p="http://schemas.microsoft.com/office/2006/metadata/properties" xmlns:ns3="9ffdf6cc-3978-4601-a405-42bc48eb9bd2" targetNamespace="http://schemas.microsoft.com/office/2006/metadata/properties" ma:root="true" ma:fieldsID="ca9ba62fa0d6e083af915b17ddef4aa7" ns3:_="">
     <xsd:import namespace="9ffdf6cc-3978-4601-a405-42bc48eb9bd2"/>
@@ -13319,7 +13753,19 @@
 </ct:contentTypeSchema>
 </file>
 
+<file path=customXml/item2.xml><?xml version="1.0" encoding="utf-8"?>
+<b:Sources xmlns:b="http://schemas.openxmlformats.org/officeDocument/2006/bibliography" xmlns="http://schemas.openxmlformats.org/officeDocument/2006/bibliography" SelectedStyle="\APASixthEditionOfficeOnline.xsl" StyleName="APA" Version="6"/>
+</file>
+
 <file path=customXml/item3.xml><?xml version="1.0" encoding="utf-8"?>
+<p:properties xmlns:p="http://schemas.microsoft.com/office/2006/metadata/properties" xmlns:xsi="http://www.w3.org/2001/XMLSchema-instance" xmlns:pc="http://schemas.microsoft.com/office/infopath/2007/PartnerControls">
+  <documentManagement>
+    <_activity xmlns="9ffdf6cc-3978-4601-a405-42bc48eb9bd2" xsi:nil="true"/>
+  </documentManagement>
+</p:properties>
+</file>
+
+<file path=customXml/item4.xml><?xml version="1.0" encoding="utf-8"?>
 <?mso-contentType ?>
 <FormTemplates xmlns="http://schemas.microsoft.com/sharepoint/v3/contenttype/forms">
   <Display>DocumentLibraryForm</Display>
@@ -13328,23 +13774,7 @@
 </FormTemplates>
 </file>
 
-<file path=customXml/item4.xml><?xml version="1.0" encoding="utf-8"?>
-<p:properties xmlns:p="http://schemas.microsoft.com/office/2006/metadata/properties" xmlns:xsi="http://www.w3.org/2001/XMLSchema-instance" xmlns:pc="http://schemas.microsoft.com/office/infopath/2007/PartnerControls">
-  <documentManagement>
-    <_activity xmlns="9ffdf6cc-3978-4601-a405-42bc48eb9bd2" xsi:nil="true"/>
-  </documentManagement>
-</p:properties>
-</file>
-
 <file path=customXml/itemProps1.xml><?xml version="1.0" encoding="utf-8"?>
-<ds:datastoreItem xmlns:ds="http://schemas.openxmlformats.org/officeDocument/2006/customXml" ds:itemID="{58C4D417-78C9-42F7-A8BE-F35AE8047BFD}">
-  <ds:schemaRefs>
-    <ds:schemaRef ds:uri="http://schemas.openxmlformats.org/officeDocument/2006/bibliography"/>
-  </ds:schemaRefs>
-</ds:datastoreItem>
-</file>
-
-<file path=customXml/itemProps2.xml><?xml version="1.0" encoding="utf-8"?>
 <ds:datastoreItem xmlns:ds="http://schemas.openxmlformats.org/officeDocument/2006/customXml" ds:itemID="{6BD64FDF-40A8-4503-8168-AA717F20EA37}">
   <ds:schemaRefs>
     <ds:schemaRef ds:uri="http://schemas.microsoft.com/office/2006/metadata/contentType"/>
@@ -13362,15 +13792,15 @@
 </ds:datastoreItem>
 </file>
 
-<file path=customXml/itemProps3.xml><?xml version="1.0" encoding="utf-8"?>
-<ds:datastoreItem xmlns:ds="http://schemas.openxmlformats.org/officeDocument/2006/customXml" ds:itemID="{2B6F74BB-90FE-4963-B7DD-185A528C8726}">
+<file path=customXml/itemProps2.xml><?xml version="1.0" encoding="utf-8"?>
+<ds:datastoreItem xmlns:ds="http://schemas.openxmlformats.org/officeDocument/2006/customXml" ds:itemID="{58C4D417-78C9-42F7-A8BE-F35AE8047BFD}">
   <ds:schemaRefs>
-    <ds:schemaRef ds:uri="http://schemas.microsoft.com/sharepoint/v3/contenttype/forms"/>
+    <ds:schemaRef ds:uri="http://schemas.openxmlformats.org/officeDocument/2006/bibliography"/>
   </ds:schemaRefs>
 </ds:datastoreItem>
 </file>
 
-<file path=customXml/itemProps4.xml><?xml version="1.0" encoding="utf-8"?>
+<file path=customXml/itemProps3.xml><?xml version="1.0" encoding="utf-8"?>
 <ds:datastoreItem xmlns:ds="http://schemas.openxmlformats.org/officeDocument/2006/customXml" ds:itemID="{C4E0E955-A406-42B9-8866-DC9D135FB89C}">
   <ds:schemaRefs>
     <ds:schemaRef ds:uri="http://purl.org/dc/elements/1.1/"/>
@@ -13384,4 +13814,12 @@
     <ds:schemaRef ds:uri="http://schemas.microsoft.com/office/infopath/2007/PartnerControls"/>
   </ds:schemaRefs>
 </ds:datastoreItem>
+</file>
+
+<file path=customXml/itemProps4.xml><?xml version="1.0" encoding="utf-8"?>
+<ds:datastoreItem xmlns:ds="http://schemas.openxmlformats.org/officeDocument/2006/customXml" ds:itemID="{2B6F74BB-90FE-4963-B7DD-185A528C8726}">
+  <ds:schemaRefs>
+    <ds:schemaRef ds:uri="http://schemas.microsoft.com/sharepoint/v3/contenttype/forms"/>
+  </ds:schemaRefs>
+</ds:datastoreItem>
 </file>
</xml_diff>